<commit_message>
added baseDbSetup and more text in thesis
</commit_message>
<xml_diff>
--- a/Praca dyplomowa.docx
+++ b/Praca dyplomowa.docx
@@ -135,11 +135,9 @@
           <w:numId w:val="7"/>
         </w:numPr>
       </w:pPr>
-      <w:proofErr w:type="spellStart"/>
       <w:r>
         <w:t>Raspberry</w:t>
       </w:r>
-      <w:proofErr w:type="spellEnd"/>
     </w:p>
     <w:p>
       <w:pPr>
@@ -546,15 +544,7 @@
         <w:t>.</w:t>
       </w:r>
       <w:r>
-        <w:t xml:space="preserve"> System postawiony jest na platformie </w:t>
-      </w:r>
-      <w:proofErr w:type="spellStart"/>
-      <w:r>
-        <w:t>Raspberry</w:t>
-      </w:r>
-      <w:proofErr w:type="spellEnd"/>
-      <w:r>
-        <w:t xml:space="preserve"> Pi oraz </w:t>
+        <w:t xml:space="preserve"> System postawiony jest na platformie Raspberry Pi oraz </w:t>
       </w:r>
       <w:proofErr w:type="spellStart"/>
       <w:r>
@@ -1300,15 +1290,7 @@
       </w:r>
       <w:proofErr w:type="spellEnd"/>
       <w:r>
-        <w:t xml:space="preserve">, mobilnej, lub jak w tym przypadku systemu osadzonego którym jest </w:t>
-      </w:r>
-      <w:proofErr w:type="spellStart"/>
-      <w:r>
-        <w:t>Raspberry</w:t>
-      </w:r>
-      <w:proofErr w:type="spellEnd"/>
-      <w:r>
-        <w:t xml:space="preserve"> Pi</w:t>
+        <w:t>, mobilnej, lub jak w tym przypadku systemu osadzonego którym jest Raspberry Pi</w:t>
       </w:r>
     </w:p>
     <w:p>
@@ -1418,13 +1400,8 @@
             <w:tcW w:w="4531" w:type="dxa"/>
           </w:tcPr>
           <w:p>
-            <w:proofErr w:type="spellStart"/>
             <w:r>
-              <w:t>Raspberry</w:t>
-            </w:r>
-            <w:proofErr w:type="spellEnd"/>
-            <w:r>
-              <w:t xml:space="preserve"> Pi 3 B+</w:t>
+              <w:t>Raspberry Pi 3 B+</w:t>
             </w:r>
           </w:p>
         </w:tc>
@@ -1604,26 +1581,13 @@
       </w:r>
     </w:p>
     <w:p>
-      <w:proofErr w:type="spellStart"/>
-      <w:r>
-        <w:t>Raspberry</w:t>
-      </w:r>
-      <w:proofErr w:type="spellEnd"/>
-      <w:r>
-        <w:t xml:space="preserve"> Pi 3 B+</w:t>
-      </w:r>
-    </w:p>
-    <w:p>
-      <w:r>
-        <w:t xml:space="preserve">Jest jednopłytkowym mikrokomputerem który posiada większość cech standardowego komputera takich jak złącza HDMI i USB, bezprzewodowe połączenie do sieci itd. System operacyjnym dedykowanym dla </w:t>
-      </w:r>
-      <w:proofErr w:type="spellStart"/>
-      <w:r>
-        <w:t>Raspberry</w:t>
-      </w:r>
-      <w:proofErr w:type="spellEnd"/>
-      <w:r>
-        <w:t xml:space="preserve"> jest </w:t>
+      <w:r>
+        <w:t>Raspberry Pi 3 B+</w:t>
+      </w:r>
+    </w:p>
+    <w:p>
+      <w:r>
+        <w:t xml:space="preserve">Jest jednopłytkowym mikrokomputerem który posiada większość cech standardowego komputera takich jak złącza HDMI i USB, bezprzewodowe połączenie do sieci itd. System operacyjnym dedykowanym dla Raspberry jest </w:t>
       </w:r>
       <w:proofErr w:type="spellStart"/>
       <w:r>
@@ -1647,15 +1611,7 @@
       </w:r>
       <w:proofErr w:type="spellEnd"/>
       <w:r>
-        <w:t xml:space="preserve">). 2 Główne wyróżniające cechy </w:t>
-      </w:r>
-      <w:proofErr w:type="spellStart"/>
-      <w:r>
-        <w:t>Raspberry</w:t>
-      </w:r>
-      <w:proofErr w:type="spellEnd"/>
-      <w:r>
-        <w:t xml:space="preserve"> Pi to jedynie 5V </w:t>
+        <w:t xml:space="preserve">). 2 Główne wyróżniające cechy Raspberry Pi to jedynie 5V </w:t>
       </w:r>
       <w:r>
         <w:t>wymaganego</w:t>
@@ -1768,58 +1724,8 @@
       </w:r>
     </w:p>
     <w:p>
-      <w:pPr>
-        <w:rPr>
-          <w:lang w:val="en-US"/>
-        </w:rPr>
-      </w:pPr>
-      <w:r>
-        <w:rPr>
-          <w:lang w:val="en-US"/>
-        </w:rPr>
-        <w:t>ADC (</w:t>
-      </w:r>
-      <w:proofErr w:type="spellStart"/>
-      <w:r>
-        <w:rPr>
-          <w:lang w:val="en-US"/>
-        </w:rPr>
-        <w:t>konwerter</w:t>
-      </w:r>
-      <w:proofErr w:type="spellEnd"/>
-      <w:r>
-        <w:rPr>
-          <w:lang w:val="en-US"/>
-        </w:rPr>
-        <w:t xml:space="preserve"> </w:t>
-      </w:r>
-      <w:proofErr w:type="spellStart"/>
-      <w:r>
-        <w:rPr>
-          <w:lang w:val="en-US"/>
-        </w:rPr>
-        <w:t>analogowo</w:t>
-      </w:r>
-      <w:proofErr w:type="spellEnd"/>
-      <w:r>
-        <w:rPr>
-          <w:lang w:val="en-US"/>
-        </w:rPr>
-        <w:t xml:space="preserve"> </w:t>
-      </w:r>
-      <w:proofErr w:type="spellStart"/>
-      <w:r>
-        <w:rPr>
-          <w:lang w:val="en-US"/>
-        </w:rPr>
-        <w:t>cyfrowy</w:t>
-      </w:r>
-      <w:proofErr w:type="spellEnd"/>
-      <w:r>
-        <w:rPr>
-          <w:lang w:val="en-US"/>
-        </w:rPr>
-        <w:t>)</w:t>
+      <w:r>
+        <w:t>ADC (konwerter analogowo cyfrowy)</w:t>
       </w:r>
     </w:p>
     <w:p>
@@ -1871,15 +1777,9 @@
       <w:r>
         <w:t>Czujnik wilgoci gleby</w:t>
       </w:r>
-    </w:p>
-    <w:p>
-      <w:pPr>
-        <w:rPr>
-          <w:rFonts w:cstheme="minorHAnsi"/>
-          <w:color w:val="222222"/>
-          <w:shd w:val="clear" w:color="auto" w:fill="F8F9FA"/>
-        </w:rPr>
-      </w:pPr>
+      <w:r>
+        <w:br/>
+      </w:r>
       <w:r>
         <w:br/>
       </w:r>
@@ -2004,25 +1904,7 @@
           <w:color w:val="222222"/>
           <w:shd w:val="clear" w:color="auto" w:fill="F8F9FA"/>
         </w:rPr>
-        <w:t xml:space="preserve">w </w:t>
-      </w:r>
-      <w:proofErr w:type="spellStart"/>
-      <w:r>
-        <w:rPr>
-          <w:rFonts w:cstheme="minorHAnsi"/>
-          <w:color w:val="222222"/>
-          <w:shd w:val="clear" w:color="auto" w:fill="F8F9FA"/>
-        </w:rPr>
-        <w:t>Raspberry</w:t>
-      </w:r>
-      <w:proofErr w:type="spellEnd"/>
-      <w:r>
-        <w:rPr>
-          <w:rFonts w:cstheme="minorHAnsi"/>
-          <w:color w:val="222222"/>
-          <w:shd w:val="clear" w:color="auto" w:fill="F8F9FA"/>
-        </w:rPr>
-        <w:t xml:space="preserve"> Pi</w:t>
+        <w:t>w Raspberry Pi</w:t>
       </w:r>
     </w:p>
     <w:p>
@@ -2034,181 +1916,45 @@
         </w:numPr>
       </w:pPr>
       <w:r>
-        <w:t>Ustawienie serwera</w:t>
-      </w:r>
-    </w:p>
-    <w:p>
-      <w:r>
-        <w:t xml:space="preserve">Po instalacji systemu operacyjnego musimy przystosować </w:t>
-      </w:r>
-      <w:proofErr w:type="spellStart"/>
-      <w:r>
-        <w:t>Raspiberry</w:t>
-      </w:r>
-      <w:proofErr w:type="spellEnd"/>
-      <w:r>
-        <w:t xml:space="preserve"> Pi do naszych potrzeb. </w:t>
-      </w:r>
-      <w:r>
-        <w:t xml:space="preserve">Na początku upewnijmy się że nasz </w:t>
-      </w:r>
-      <w:proofErr w:type="spellStart"/>
-      <w:r>
-        <w:t>Raspiberry</w:t>
-      </w:r>
-      <w:proofErr w:type="spellEnd"/>
-      <w:r>
-        <w:t xml:space="preserve"> ma połączenie z siecią lokalną w </w:t>
-      </w:r>
-      <w:proofErr w:type="spellStart"/>
-      <w:r>
-        <w:t>ktrórej</w:t>
-      </w:r>
-      <w:proofErr w:type="spellEnd"/>
-      <w:r>
-        <w:t xml:space="preserve"> </w:t>
-      </w:r>
-      <w:proofErr w:type="spellStart"/>
-      <w:r>
-        <w:t>znajdujde</w:t>
-      </w:r>
-      <w:proofErr w:type="spellEnd"/>
-      <w:r>
-        <w:t xml:space="preserve"> się stacja robocza. </w:t>
-      </w:r>
-      <w:r>
-        <w:t>Następnie przejdźmy do umożliwienia</w:t>
-      </w:r>
-      <w:r>
-        <w:t xml:space="preserve"> </w:t>
+        <w:t>Konfiguracja</w:t>
+      </w:r>
+      <w:r>
+        <w:t xml:space="preserve"> serwera</w:t>
+      </w:r>
+    </w:p>
+    <w:p>
+      <w:r>
+        <w:t xml:space="preserve">Na pączku pracy z Raspberry Pi musimy zadbać by udostępniało one odpowiednie porty do </w:t>
       </w:r>
       <w:r>
         <w:t>połączenia</w:t>
       </w:r>
       <w:r>
-        <w:t xml:space="preserve"> przez protokół SSH, pozwoli nam to na korzystanie z </w:t>
-      </w:r>
-      <w:proofErr w:type="spellStart"/>
-      <w:r>
-        <w:t>Raspiberry</w:t>
-      </w:r>
-      <w:proofErr w:type="spellEnd"/>
-      <w:r>
-        <w:t xml:space="preserve"> Pi z naszej standardowej stacji roboczej. </w:t>
-      </w:r>
-    </w:p>
-    <w:p>
-      <w:r>
-        <w:t xml:space="preserve">Zacznijmy od ustawienia statycznego adresu IP, by to zrobić przechodzimy do pliku konfiguracyjnego i otwieramy go w wybranym edytorze tekstowym (ja użyje </w:t>
-      </w:r>
-      <w:proofErr w:type="spellStart"/>
-      <w:r>
-        <w:t>nano</w:t>
-      </w:r>
-      <w:proofErr w:type="spellEnd"/>
-      <w:r>
-        <w:t>)</w:t>
-      </w:r>
-      <w:r>
-        <w:t xml:space="preserve">, w konsoli wpisujemy </w:t>
-      </w:r>
-    </w:p>
-    <w:p>
-      <w:pPr>
-        <w:rPr>
-          <w:rStyle w:val="Uwydatnienie"/>
-          <w:rFonts w:ascii="Arial" w:hAnsi="Arial" w:cs="Arial"/>
-          <w:color w:val="C51F51"/>
-          <w:sz w:val="21"/>
-          <w:szCs w:val="21"/>
-          <w:shd w:val="clear" w:color="auto" w:fill="FFFFFF"/>
-        </w:rPr>
-      </w:pPr>
-      <w:proofErr w:type="spellStart"/>
-      <w:r>
-        <w:rPr>
-          <w:rStyle w:val="Uwydatnienie"/>
-          <w:rFonts w:ascii="Arial" w:hAnsi="Arial" w:cs="Arial"/>
-          <w:color w:val="C51F51"/>
-          <w:sz w:val="21"/>
-          <w:szCs w:val="21"/>
-          <w:shd w:val="clear" w:color="auto" w:fill="FFFFFF"/>
-        </w:rPr>
-        <w:t>sudo</w:t>
-      </w:r>
-      <w:proofErr w:type="spellEnd"/>
-      <w:r>
-        <w:rPr>
-          <w:rStyle w:val="Uwydatnienie"/>
-          <w:rFonts w:ascii="Arial" w:hAnsi="Arial" w:cs="Arial"/>
-          <w:color w:val="C51F51"/>
-          <w:sz w:val="21"/>
-          <w:szCs w:val="21"/>
-          <w:shd w:val="clear" w:color="auto" w:fill="FFFFFF"/>
-        </w:rPr>
-        <w:t xml:space="preserve"> </w:t>
-      </w:r>
-      <w:proofErr w:type="spellStart"/>
-      <w:r>
-        <w:rPr>
-          <w:rStyle w:val="Uwydatnienie"/>
-          <w:rFonts w:ascii="Arial" w:hAnsi="Arial" w:cs="Arial"/>
-          <w:color w:val="C51F51"/>
-          <w:sz w:val="21"/>
-          <w:szCs w:val="21"/>
-          <w:shd w:val="clear" w:color="auto" w:fill="FFFFFF"/>
-        </w:rPr>
-        <w:t>nano</w:t>
-      </w:r>
-      <w:proofErr w:type="spellEnd"/>
-      <w:r>
-        <w:rPr>
-          <w:rStyle w:val="Uwydatnienie"/>
-          <w:rFonts w:ascii="Arial" w:hAnsi="Arial" w:cs="Arial"/>
-          <w:color w:val="C51F51"/>
-          <w:sz w:val="21"/>
-          <w:szCs w:val="21"/>
-          <w:shd w:val="clear" w:color="auto" w:fill="FFFFFF"/>
-        </w:rPr>
-        <w:t xml:space="preserve"> /</w:t>
-      </w:r>
-      <w:proofErr w:type="spellStart"/>
-      <w:r>
-        <w:rPr>
-          <w:rStyle w:val="Uwydatnienie"/>
-          <w:rFonts w:ascii="Arial" w:hAnsi="Arial" w:cs="Arial"/>
-          <w:color w:val="C51F51"/>
-          <w:sz w:val="21"/>
-          <w:szCs w:val="21"/>
-          <w:shd w:val="clear" w:color="auto" w:fill="FFFFFF"/>
-        </w:rPr>
-        <w:t>etc</w:t>
-      </w:r>
-      <w:proofErr w:type="spellEnd"/>
-      <w:r>
-        <w:rPr>
-          <w:rStyle w:val="Uwydatnienie"/>
-          <w:rFonts w:ascii="Arial" w:hAnsi="Arial" w:cs="Arial"/>
-          <w:color w:val="C51F51"/>
-          <w:sz w:val="21"/>
-          <w:szCs w:val="21"/>
-          <w:shd w:val="clear" w:color="auto" w:fill="FFFFFF"/>
-        </w:rPr>
-        <w:t>/</w:t>
-      </w:r>
-      <w:proofErr w:type="spellStart"/>
-      <w:r>
-        <w:rPr>
-          <w:rStyle w:val="Uwydatnienie"/>
-          <w:rFonts w:ascii="Arial" w:hAnsi="Arial" w:cs="Arial"/>
-          <w:color w:val="C51F51"/>
-          <w:sz w:val="21"/>
-          <w:szCs w:val="21"/>
-          <w:shd w:val="clear" w:color="auto" w:fill="FFFFFF"/>
-        </w:rPr>
-        <w:t>dhcpcd.conf</w:t>
-      </w:r>
-      <w:proofErr w:type="spellEnd"/>
+        <w:t xml:space="preserve"> się z nim bez potrzeby podłączani</w:t>
+      </w:r>
+      <w:r>
+        <w:t>a</w:t>
+      </w:r>
+      <w:r>
+        <w:t xml:space="preserve"> peryferiów</w:t>
+      </w:r>
+      <w:r>
+        <w:t xml:space="preserve">. Można co prawda napisać cały projekt bezpośrednio na mikrokomputerze ale jednak jego rozmiary świadczą też o jego wydajności co z poziomu działania systemu jest w pełni wystarczające, tak praca na nim może być nieco niekomfortowa gdy jesteśmy przyzwyczajenia do prędkości i funkcjonalności (np. kilka monitorów) które oferują standardowe stacje robocze. </w:t>
+      </w:r>
+      <w:r>
+        <w:t xml:space="preserve">  </w:t>
+      </w:r>
+    </w:p>
+    <w:p>
+      <w:r>
+        <w:t>Zacznijmy od ustawienia statycznego adresu IP</w:t>
+      </w:r>
+      <w:r>
+        <w:t>. Można to zrobić na kilka sposobów, osobiście preferuje zrobić to w pliku konfiguracyjnym na Raspberry Pi ponieważ wtedy naszą konfiguracje zabieramy wszędzie tam gdzie zabierzemy nasz system, co by nie miało miejsca gdybyśmy ustawili statyczny adres IP na routerze.</w:t>
+      </w:r>
+      <w:r>
+        <w:t xml:space="preserve">  Plik znajduje się pod ścieżką :</w:t>
+      </w:r>
     </w:p>
     <w:p>
       <w:pPr>
@@ -2216,34 +1962,77 @@
           <w:rFonts w:cstheme="minorHAnsi"/>
         </w:rPr>
       </w:pPr>
+      <w:r>
+        <w:rPr>
+          <w:noProof/>
+        </w:rPr>
+        <w:drawing>
+          <wp:inline distT="0" distB="0" distL="0" distR="0" wp14:anchorId="1FF71E66" wp14:editId="1E775708">
+            <wp:extent cx="5852160" cy="132068"/>
+            <wp:effectExtent l="0" t="0" r="0" b="1905"/>
+            <wp:docPr id="5" name="Obraz 5"/>
+            <wp:cNvGraphicFramePr>
+              <a:graphicFrameLocks xmlns:a="http://schemas.openxmlformats.org/drawingml/2006/main" noChangeAspect="1"/>
+            </wp:cNvGraphicFramePr>
+            <a:graphic xmlns:a="http://schemas.openxmlformats.org/drawingml/2006/main">
+              <a:graphicData uri="http://schemas.openxmlformats.org/drawingml/2006/picture">
+                <pic:pic xmlns:pic="http://schemas.openxmlformats.org/drawingml/2006/picture">
+                  <pic:nvPicPr>
+                    <pic:cNvPr id="1" name=""/>
+                    <pic:cNvPicPr/>
+                  </pic:nvPicPr>
+                  <pic:blipFill rotWithShape="1">
+                    <a:blip r:embed="rId8"/>
+                    <a:srcRect l="29748" t="26691" r="34434" b="71871"/>
+                    <a:stretch/>
+                  </pic:blipFill>
+                  <pic:spPr bwMode="auto">
+                    <a:xfrm>
+                      <a:off x="0" y="0"/>
+                      <a:ext cx="10302108" cy="232492"/>
+                    </a:xfrm>
+                    <a:prstGeom prst="rect">
+                      <a:avLst/>
+                    </a:prstGeom>
+                    <a:ln>
+                      <a:noFill/>
+                    </a:ln>
+                    <a:extLst>
+                      <a:ext uri="{53640926-AAD7-44D8-BBD7-CCE9431645EC}">
+                        <a14:shadowObscured xmlns:a14="http://schemas.microsoft.com/office/drawing/2010/main"/>
+                      </a:ext>
+                    </a:extLst>
+                  </pic:spPr>
+                </pic:pic>
+              </a:graphicData>
+            </a:graphic>
+          </wp:inline>
+        </w:drawing>
+      </w:r>
       <w:r>
         <w:rPr>
           <w:rFonts w:cstheme="minorHAnsi"/>
         </w:rPr>
         <w:t xml:space="preserve">następnie </w:t>
       </w:r>
-      <w:proofErr w:type="spellStart"/>
       <w:r>
         <w:rPr>
           <w:rFonts w:cstheme="minorHAnsi"/>
         </w:rPr>
-        <w:t>zchodzimy</w:t>
-      </w:r>
-      <w:proofErr w:type="spellEnd"/>
+        <w:t>schodzimy</w:t>
+      </w:r>
       <w:r>
         <w:rPr>
           <w:rFonts w:cstheme="minorHAnsi"/>
         </w:rPr>
         <w:t xml:space="preserve"> na </w:t>
       </w:r>
-      <w:proofErr w:type="spellStart"/>
       <w:r>
         <w:rPr>
           <w:rFonts w:cstheme="minorHAnsi"/>
         </w:rPr>
-        <w:t>doł</w:t>
-      </w:r>
-      <w:proofErr w:type="spellEnd"/>
+        <w:t>dół</w:t>
+      </w:r>
       <w:r>
         <w:rPr>
           <w:rFonts w:cstheme="minorHAnsi"/>
@@ -2252,154 +2041,61 @@
       </w:r>
     </w:p>
     <w:p>
-      <w:pPr>
+      <w:r>
         <w:rPr>
-          <w:rFonts w:cstheme="minorHAnsi"/>
-          <w:lang w:val="en-US"/>
+          <w:noProof/>
         </w:rPr>
-      </w:pPr>
+        <w:drawing>
+          <wp:inline distT="0" distB="0" distL="0" distR="0" wp14:anchorId="38C37E31" wp14:editId="7783E3CC">
+            <wp:extent cx="5828306" cy="578208"/>
+            <wp:effectExtent l="0" t="0" r="1270" b="0"/>
+            <wp:docPr id="4" name="Obraz 4"/>
+            <wp:cNvGraphicFramePr>
+              <a:graphicFrameLocks xmlns:a="http://schemas.openxmlformats.org/drawingml/2006/main" noChangeAspect="1"/>
+            </wp:cNvGraphicFramePr>
+            <a:graphic xmlns:a="http://schemas.openxmlformats.org/drawingml/2006/main">
+              <a:graphicData uri="http://schemas.openxmlformats.org/drawingml/2006/picture">
+                <pic:pic xmlns:pic="http://schemas.openxmlformats.org/drawingml/2006/picture">
+                  <pic:nvPicPr>
+                    <pic:cNvPr id="1" name=""/>
+                    <pic:cNvPicPr/>
+                  </pic:nvPicPr>
+                  <pic:blipFill rotWithShape="1">
+                    <a:blip r:embed="rId9"/>
+                    <a:srcRect l="29778" t="38377" r="33925" b="55221"/>
+                    <a:stretch/>
+                  </pic:blipFill>
+                  <pic:spPr bwMode="auto">
+                    <a:xfrm>
+                      <a:off x="0" y="0"/>
+                      <a:ext cx="6151236" cy="610245"/>
+                    </a:xfrm>
+                    <a:prstGeom prst="rect">
+                      <a:avLst/>
+                    </a:prstGeom>
+                    <a:ln>
+                      <a:noFill/>
+                    </a:ln>
+                    <a:extLst>
+                      <a:ext uri="{53640926-AAD7-44D8-BBD7-CCE9431645EC}">
+                        <a14:shadowObscured xmlns:a14="http://schemas.microsoft.com/office/drawing/2010/main"/>
+                      </a:ext>
+                    </a:extLst>
+                  </pic:spPr>
+                </pic:pic>
+              </a:graphicData>
+            </a:graphic>
+          </wp:inline>
+        </w:drawing>
+      </w:r>
+      <w:r>
+        <w:t xml:space="preserve">w miejsce </w:t>
+      </w:r>
+      <w:proofErr w:type="spellStart"/>
       <w:r>
         <w:rPr>
           <w:rFonts w:ascii="Consolas" w:hAnsi="Consolas"/>
-          <w:color w:val="51AB62"/>
-          <w:sz w:val="21"/>
-          <w:szCs w:val="21"/>
-          <w:shd w:val="clear" w:color="auto" w:fill="FAF7F5"/>
-          <w:lang w:val="en-US"/>
-        </w:rPr>
-        <w:t>interface wlan0</w:t>
-      </w:r>
-      <w:r>
-        <w:rPr>
-          <w:rFonts w:ascii="Consolas" w:hAnsi="Consolas"/>
-          <w:color w:val="51AB62"/>
-          <w:sz w:val="21"/>
-          <w:szCs w:val="21"/>
-          <w:lang w:val="en-US"/>
-        </w:rPr>
-        <w:br/>
-      </w:r>
-      <w:r>
-        <w:rPr>
-          <w:rFonts w:ascii="Consolas" w:hAnsi="Consolas"/>
-          <w:color w:val="51AB62"/>
-          <w:sz w:val="21"/>
-          <w:szCs w:val="21"/>
-          <w:lang w:val="en-US"/>
-        </w:rPr>
-        <w:br/>
-      </w:r>
-      <w:r>
-        <w:rPr>
-          <w:rFonts w:ascii="Consolas" w:hAnsi="Consolas"/>
-          <w:color w:val="51AB62"/>
-          <w:sz w:val="21"/>
-          <w:szCs w:val="21"/>
-          <w:shd w:val="clear" w:color="auto" w:fill="FAF7F5"/>
-          <w:lang w:val="en-US"/>
-        </w:rPr>
-        <w:t xml:space="preserve">static </w:t>
-      </w:r>
-      <w:proofErr w:type="spellStart"/>
-      <w:r>
-        <w:rPr>
-          <w:rFonts w:ascii="Consolas" w:hAnsi="Consolas"/>
-          <w:color w:val="51AB62"/>
-          <w:sz w:val="21"/>
-          <w:szCs w:val="21"/>
-          <w:shd w:val="clear" w:color="auto" w:fill="FAF7F5"/>
-          <w:lang w:val="en-US"/>
-        </w:rPr>
-        <w:t>ip_address</w:t>
-      </w:r>
-      <w:proofErr w:type="spellEnd"/>
-      <w:r>
-        <w:rPr>
-          <w:rFonts w:ascii="Consolas" w:hAnsi="Consolas"/>
-          <w:color w:val="51AB62"/>
-          <w:sz w:val="21"/>
-          <w:szCs w:val="21"/>
-          <w:shd w:val="clear" w:color="auto" w:fill="FAF7F5"/>
-          <w:lang w:val="en-US"/>
-        </w:rPr>
-        <w:t>=192.168.0.200/24</w:t>
-      </w:r>
-      <w:r>
-        <w:rPr>
-          <w:rFonts w:ascii="Consolas" w:hAnsi="Consolas"/>
-          <w:color w:val="51AB62"/>
-          <w:sz w:val="21"/>
-          <w:szCs w:val="21"/>
-          <w:lang w:val="en-US"/>
-        </w:rPr>
-        <w:br/>
-      </w:r>
-      <w:r>
-        <w:rPr>
-          <w:rFonts w:ascii="Consolas" w:hAnsi="Consolas"/>
-          <w:color w:val="51AB62"/>
-          <w:sz w:val="21"/>
-          <w:szCs w:val="21"/>
-          <w:shd w:val="clear" w:color="auto" w:fill="FAF7F5"/>
-          <w:lang w:val="en-US"/>
-        </w:rPr>
-        <w:t>static routers=192.168.0.1</w:t>
-      </w:r>
-      <w:r>
-        <w:rPr>
-          <w:rFonts w:ascii="Consolas" w:hAnsi="Consolas"/>
-          <w:color w:val="51AB62"/>
-          <w:sz w:val="21"/>
-          <w:szCs w:val="21"/>
-          <w:lang w:val="en-US"/>
-        </w:rPr>
-        <w:br/>
-      </w:r>
-      <w:r>
-        <w:rPr>
-          <w:rFonts w:ascii="Consolas" w:hAnsi="Consolas"/>
-          <w:color w:val="51AB62"/>
-          <w:sz w:val="21"/>
-          <w:szCs w:val="21"/>
-          <w:shd w:val="clear" w:color="auto" w:fill="FAF7F5"/>
-          <w:lang w:val="en-US"/>
-        </w:rPr>
-        <w:t xml:space="preserve">static </w:t>
-      </w:r>
-      <w:proofErr w:type="spellStart"/>
-      <w:r>
-        <w:rPr>
-          <w:rFonts w:ascii="Consolas" w:hAnsi="Consolas"/>
-          <w:color w:val="51AB62"/>
-          <w:sz w:val="21"/>
-          <w:szCs w:val="21"/>
-          <w:shd w:val="clear" w:color="auto" w:fill="FAF7F5"/>
-          <w:lang w:val="en-US"/>
-        </w:rPr>
-        <w:t>domain_name_servers</w:t>
-      </w:r>
-      <w:proofErr w:type="spellEnd"/>
-      <w:r>
-        <w:rPr>
-          <w:rFonts w:ascii="Consolas" w:hAnsi="Consolas"/>
-          <w:color w:val="51AB62"/>
-          <w:sz w:val="21"/>
-          <w:szCs w:val="21"/>
-          <w:shd w:val="clear" w:color="auto" w:fill="FAF7F5"/>
-          <w:lang w:val="en-US"/>
-        </w:rPr>
-        <w:t>=192.168.0.1</w:t>
-      </w:r>
-    </w:p>
-    <w:p>
-      <w:r>
-        <w:t xml:space="preserve">w miejsce </w:t>
-      </w:r>
-      <w:proofErr w:type="spellStart"/>
-      <w:r>
-        <w:rPr>
-          <w:rFonts w:ascii="Consolas" w:hAnsi="Consolas"/>
-          <w:color w:val="51AB62"/>
+          <w:color w:val="538135" w:themeColor="accent6" w:themeShade="BF"/>
           <w:sz w:val="21"/>
           <w:szCs w:val="21"/>
           <w:shd w:val="clear" w:color="auto" w:fill="FAF7F5"/>
@@ -2408,480 +2104,861 @@
       </w:r>
       <w:proofErr w:type="spellEnd"/>
       <w:r>
-        <w:t xml:space="preserve"> wpisujemy jaki adres chcemy żeby </w:t>
-      </w:r>
-      <w:proofErr w:type="spellStart"/>
-      <w:r>
-        <w:t>Raspibe</w:t>
-      </w:r>
-      <w:r>
-        <w:t>r</w:t>
-      </w:r>
-      <w:r>
-        <w:t>ry</w:t>
-      </w:r>
-      <w:proofErr w:type="spellEnd"/>
-      <w:r>
-        <w:t xml:space="preserve"> </w:t>
-      </w:r>
-      <w:r>
-        <w:t>Pi miało</w:t>
-      </w:r>
-      <w:r>
-        <w:t>. Pamiętajcie o tym że adres musi znajdować się w tej samej podsieci co wasza stacja robota jeśli chcecie oszczędzić sobie dłuższej konfiguracji. Przypominam że by sprawdzić w jakiej podsieci jesteśmy powinniśmy w konsoli wpisać</w:t>
-      </w:r>
-    </w:p>
-    <w:p>
-      <w:pPr>
         <w:rPr>
-          <w:rStyle w:val="Uwydatnienie"/>
-          <w:rFonts w:ascii="Arial" w:hAnsi="Arial" w:cs="Arial"/>
-          <w:color w:val="C51F51"/>
-          <w:sz w:val="21"/>
-          <w:szCs w:val="21"/>
-          <w:shd w:val="clear" w:color="auto" w:fill="FFFFFF"/>
-        </w:rPr>
-      </w:pPr>
-      <w:proofErr w:type="spellStart"/>
-      <w:r>
-        <w:rPr>
-          <w:rStyle w:val="Uwydatnienie"/>
-          <w:rFonts w:ascii="Arial" w:hAnsi="Arial" w:cs="Arial"/>
-          <w:color w:val="C51F51"/>
-          <w:sz w:val="21"/>
-          <w:szCs w:val="21"/>
-          <w:shd w:val="clear" w:color="auto" w:fill="FFFFFF"/>
-        </w:rPr>
-        <w:t>ifconfig</w:t>
-      </w:r>
-      <w:proofErr w:type="spellEnd"/>
-    </w:p>
-    <w:p>
-      <w:r>
-        <w:t>i wyszukać interesujący nasz interface.</w:t>
-      </w:r>
-    </w:p>
-    <w:p>
-      <w:r>
-        <w:t xml:space="preserve">Kolejną rzeczą którą musimy zrobić jest włączenia serwera </w:t>
-      </w:r>
-      <w:proofErr w:type="spellStart"/>
-      <w:r>
-        <w:t>ssh</w:t>
-      </w:r>
-      <w:proofErr w:type="spellEnd"/>
-      <w:r>
-        <w:t xml:space="preserve">, </w:t>
-      </w:r>
-      <w:proofErr w:type="spellStart"/>
-      <w:r>
-        <w:t>Raspiberry</w:t>
-      </w:r>
-      <w:proofErr w:type="spellEnd"/>
-      <w:r>
-        <w:t xml:space="preserve"> Pi ma taką </w:t>
-      </w:r>
-      <w:proofErr w:type="spellStart"/>
-      <w:r>
-        <w:t>fynkcjonalność</w:t>
-      </w:r>
-      <w:proofErr w:type="spellEnd"/>
-      <w:r>
-        <w:t xml:space="preserve"> </w:t>
-      </w:r>
-      <w:proofErr w:type="spellStart"/>
-      <w:r>
-        <w:t>zadowo</w:t>
-      </w:r>
-      <w:proofErr w:type="spellEnd"/>
-      <w:r>
-        <w:t xml:space="preserve">, ale jest ona wyłączona. By włączyć serwer </w:t>
-      </w:r>
-      <w:proofErr w:type="spellStart"/>
-      <w:r>
-        <w:t>ssh</w:t>
-      </w:r>
-      <w:proofErr w:type="spellEnd"/>
-      <w:r>
-        <w:t xml:space="preserve"> musimy wpisać w konsoli : </w:t>
-      </w:r>
-    </w:p>
-    <w:p>
-      <w:pPr>
-        <w:rPr>
-          <w:rFonts w:ascii="Courier New" w:hAnsi="Courier New" w:cs="Courier New"/>
-          <w:color w:val="222222"/>
-          <w:sz w:val="21"/>
-          <w:szCs w:val="21"/>
-          <w:shd w:val="clear" w:color="auto" w:fill="F2F1F0"/>
-        </w:rPr>
-      </w:pPr>
-      <w:proofErr w:type="spellStart"/>
-      <w:r>
-        <w:rPr>
-          <w:rFonts w:ascii="Courier New" w:hAnsi="Courier New" w:cs="Courier New"/>
-          <w:color w:val="222222"/>
-          <w:sz w:val="21"/>
-          <w:szCs w:val="21"/>
-          <w:shd w:val="clear" w:color="auto" w:fill="F2F1F0"/>
-        </w:rPr>
-        <w:t>sudo</w:t>
-      </w:r>
-      <w:proofErr w:type="spellEnd"/>
-      <w:r>
-        <w:rPr>
-          <w:rFonts w:ascii="Courier New" w:hAnsi="Courier New" w:cs="Courier New"/>
-          <w:color w:val="222222"/>
-          <w:sz w:val="21"/>
-          <w:szCs w:val="21"/>
-          <w:shd w:val="clear" w:color="auto" w:fill="F2F1F0"/>
+          <w:color w:val="538135" w:themeColor="accent6" w:themeShade="BF"/>
         </w:rPr>
         <w:t xml:space="preserve"> </w:t>
       </w:r>
-      <w:proofErr w:type="spellStart"/>
+      <w:r>
+        <w:t xml:space="preserve">wpisujemy </w:t>
+      </w:r>
+      <w:r>
+        <w:t>preferowany statyczny adres IP</w:t>
+      </w:r>
+      <w:r>
+        <w:t>. Pamiętajcie o tym że adres musi znajdować się w tej samej podsieci co wasza stacja robota. Przypominam że by sprawdzić w jakiej podsieci jesteśmy powinniśmy w konsoli wpisać</w:t>
+      </w:r>
+    </w:p>
+    <w:p>
       <w:r>
         <w:rPr>
-          <w:rFonts w:ascii="Courier New" w:hAnsi="Courier New" w:cs="Courier New"/>
-          <w:color w:val="222222"/>
-          <w:sz w:val="21"/>
-          <w:szCs w:val="21"/>
-          <w:shd w:val="clear" w:color="auto" w:fill="F2F1F0"/>
+          <w:noProof/>
         </w:rPr>
-        <w:t>raspi-config</w:t>
-      </w:r>
-      <w:proofErr w:type="spellEnd"/>
-    </w:p>
-    <w:p>
-      <w:pPr>
-        <w:numPr>
-          <w:ilvl w:val="0"/>
-          <w:numId w:val="13"/>
-        </w:numPr>
-        <w:shd w:val="clear" w:color="auto" w:fill="E6E2DD"/>
-        <w:spacing w:before="100" w:beforeAutospacing="1" w:after="100" w:afterAutospacing="1" w:line="240" w:lineRule="auto"/>
+        <w:lastRenderedPageBreak/>
+        <w:drawing>
+          <wp:inline distT="0" distB="0" distL="0" distR="0" wp14:anchorId="0F70CFFA" wp14:editId="63A905CF">
+            <wp:extent cx="5760027" cy="166978"/>
+            <wp:effectExtent l="0" t="0" r="0" b="5080"/>
+            <wp:docPr id="3" name="Obraz 3"/>
+            <wp:cNvGraphicFramePr>
+              <a:graphicFrameLocks xmlns:a="http://schemas.openxmlformats.org/drawingml/2006/main" noChangeAspect="1"/>
+            </wp:cNvGraphicFramePr>
+            <a:graphic xmlns:a="http://schemas.openxmlformats.org/drawingml/2006/main">
+              <a:graphicData uri="http://schemas.openxmlformats.org/drawingml/2006/picture">
+                <pic:pic xmlns:pic="http://schemas.openxmlformats.org/drawingml/2006/picture">
+                  <pic:nvPicPr>
+                    <pic:cNvPr id="1" name=""/>
+                    <pic:cNvPicPr/>
+                  </pic:nvPicPr>
+                  <pic:blipFill rotWithShape="1">
+                    <a:blip r:embed="rId10"/>
+                    <a:srcRect l="30635" t="36699" r="33142" b="61434"/>
+                    <a:stretch/>
+                  </pic:blipFill>
+                  <pic:spPr bwMode="auto">
+                    <a:xfrm>
+                      <a:off x="0" y="0"/>
+                      <a:ext cx="5760720" cy="166998"/>
+                    </a:xfrm>
+                    <a:prstGeom prst="rect">
+                      <a:avLst/>
+                    </a:prstGeom>
+                    <a:ln>
+                      <a:noFill/>
+                    </a:ln>
+                    <a:extLst>
+                      <a:ext uri="{53640926-AAD7-44D8-BBD7-CCE9431645EC}">
+                        <a14:shadowObscured xmlns:a14="http://schemas.microsoft.com/office/drawing/2010/main"/>
+                      </a:ext>
+                    </a:extLst>
+                  </pic:spPr>
+                </pic:pic>
+              </a:graphicData>
+            </a:graphic>
+          </wp:inline>
+        </w:drawing>
+      </w:r>
+      <w:r>
+        <w:t>i wyszukać interesujący nasz interface.</w:t>
+      </w:r>
+      <w:r>
         <w:rPr>
-          <w:rFonts w:ascii="Arial" w:eastAsia="Times New Roman" w:hAnsi="Arial" w:cs="Arial"/>
-          <w:color w:val="222222"/>
-          <w:sz w:val="24"/>
-          <w:szCs w:val="24"/>
-          <w:lang w:eastAsia="pl-PL"/>
-        </w:rPr>
-      </w:pPr>
-      <w:r>
-        <w:rPr>
-          <w:rFonts w:ascii="Arial" w:eastAsia="Times New Roman" w:hAnsi="Arial" w:cs="Arial"/>
-          <w:color w:val="222222"/>
-          <w:sz w:val="24"/>
-          <w:szCs w:val="24"/>
-          <w:lang w:eastAsia="pl-PL"/>
-        </w:rPr>
-        <w:t>Select </w:t>
-      </w:r>
-      <w:proofErr w:type="spellStart"/>
-      <w:r>
-        <w:rPr>
-          <w:rFonts w:ascii="Courier New" w:eastAsia="Times New Roman" w:hAnsi="Courier New" w:cs="Courier New"/>
-          <w:color w:val="222222"/>
-          <w:sz w:val="21"/>
-          <w:szCs w:val="21"/>
-          <w:bdr w:val="single" w:sz="6" w:space="3" w:color="DDDDDD" w:frame="1"/>
-          <w:shd w:val="clear" w:color="auto" w:fill="F2F1F0"/>
-          <w:lang w:eastAsia="pl-PL"/>
-        </w:rPr>
-        <w:t>Interfacing</w:t>
-      </w:r>
-      <w:proofErr w:type="spellEnd"/>
-      <w:r>
-        <w:rPr>
-          <w:rFonts w:ascii="Courier New" w:eastAsia="Times New Roman" w:hAnsi="Courier New" w:cs="Courier New"/>
-          <w:color w:val="222222"/>
-          <w:sz w:val="21"/>
-          <w:szCs w:val="21"/>
-          <w:bdr w:val="single" w:sz="6" w:space="3" w:color="DDDDDD" w:frame="1"/>
-          <w:shd w:val="clear" w:color="auto" w:fill="F2F1F0"/>
-          <w:lang w:eastAsia="pl-PL"/>
+          <w:noProof/>
         </w:rPr>
         <w:t xml:space="preserve"> </w:t>
       </w:r>
-      <w:proofErr w:type="spellStart"/>
       <w:r>
         <w:rPr>
-          <w:rFonts w:ascii="Courier New" w:eastAsia="Times New Roman" w:hAnsi="Courier New" w:cs="Courier New"/>
-          <w:color w:val="222222"/>
-          <w:sz w:val="21"/>
-          <w:szCs w:val="21"/>
-          <w:bdr w:val="single" w:sz="6" w:space="3" w:color="DDDDDD" w:frame="1"/>
-          <w:shd w:val="clear" w:color="auto" w:fill="F2F1F0"/>
-          <w:lang w:eastAsia="pl-PL"/>
+          <w:noProof/>
         </w:rPr>
-        <w:t>Options</w:t>
-      </w:r>
-      <w:proofErr w:type="spellEnd"/>
-    </w:p>
-    <w:p>
-      <w:pPr>
-        <w:numPr>
-          <w:ilvl w:val="0"/>
-          <w:numId w:val="13"/>
-        </w:numPr>
-        <w:shd w:val="clear" w:color="auto" w:fill="E6E2DD"/>
-        <w:spacing w:before="100" w:beforeAutospacing="1" w:after="100" w:afterAutospacing="1" w:line="240" w:lineRule="auto"/>
+        <w:drawing>
+          <wp:inline distT="0" distB="0" distL="0" distR="0" wp14:anchorId="1A441149" wp14:editId="3C0BB110">
+            <wp:extent cx="6138407" cy="3651622"/>
+            <wp:effectExtent l="0" t="0" r="0" b="6350"/>
+            <wp:docPr id="6" name="Obraz 6"/>
+            <wp:cNvGraphicFramePr>
+              <a:graphicFrameLocks xmlns:a="http://schemas.openxmlformats.org/drawingml/2006/main" noChangeAspect="1"/>
+            </wp:cNvGraphicFramePr>
+            <a:graphic xmlns:a="http://schemas.openxmlformats.org/drawingml/2006/main">
+              <a:graphicData uri="http://schemas.openxmlformats.org/drawingml/2006/picture">
+                <pic:pic xmlns:pic="http://schemas.openxmlformats.org/drawingml/2006/picture">
+                  <pic:nvPicPr>
+                    <pic:cNvPr id="1" name=""/>
+                    <pic:cNvPicPr/>
+                  </pic:nvPicPr>
+                  <pic:blipFill rotWithShape="1">
+                    <a:blip r:embed="rId10"/>
+                    <a:srcRect l="30635" t="36699" r="33142" b="24993"/>
+                    <a:stretch/>
+                  </pic:blipFill>
+                  <pic:spPr bwMode="auto">
+                    <a:xfrm>
+                      <a:off x="0" y="0"/>
+                      <a:ext cx="6227269" cy="3704484"/>
+                    </a:xfrm>
+                    <a:prstGeom prst="rect">
+                      <a:avLst/>
+                    </a:prstGeom>
+                    <a:ln>
+                      <a:noFill/>
+                    </a:ln>
+                    <a:extLst>
+                      <a:ext uri="{53640926-AAD7-44D8-BBD7-CCE9431645EC}">
+                        <a14:shadowObscured xmlns:a14="http://schemas.microsoft.com/office/drawing/2010/main"/>
+                      </a:ext>
+                    </a:extLst>
+                  </pic:spPr>
+                </pic:pic>
+              </a:graphicData>
+            </a:graphic>
+          </wp:inline>
+        </w:drawing>
+      </w:r>
+    </w:p>
+    <w:p>
+      <w:r>
+        <w:t>Kolejną rzeczą którą musimy zrobić jest włączeni</w:t>
+      </w:r>
+      <w:r>
+        <w:t>e</w:t>
+      </w:r>
+      <w:r>
+        <w:t xml:space="preserve"> serwera </w:t>
+      </w:r>
+      <w:r>
+        <w:t>SSH</w:t>
+      </w:r>
+      <w:r>
+        <w:t xml:space="preserve">, </w:t>
+      </w:r>
+      <w:r>
+        <w:t>Raspberry</w:t>
+      </w:r>
+      <w:r>
+        <w:t xml:space="preserve"> Pi ma taką </w:t>
+      </w:r>
+      <w:r>
+        <w:t>funkcjonalność</w:t>
+      </w:r>
+      <w:r>
+        <w:t xml:space="preserve"> </w:t>
+      </w:r>
+      <w:r>
+        <w:t>b</w:t>
+      </w:r>
+      <w:r>
+        <w:t>a</w:t>
+      </w:r>
+      <w:r>
+        <w:t>z</w:t>
+      </w:r>
+      <w:r>
+        <w:t xml:space="preserve">owo, ale jest ona wyłączona. By włączyć serwer </w:t>
+      </w:r>
+      <w:r>
+        <w:t>SSH</w:t>
+      </w:r>
+      <w:r>
+        <w:t xml:space="preserve"> musimy </w:t>
+      </w:r>
+      <w:r>
+        <w:t>wejść do programu konfiguracyjnego</w:t>
+      </w:r>
+      <w:r>
+        <w:t xml:space="preserve"> </w:t>
+      </w:r>
+    </w:p>
+    <w:p>
+      <w:r>
         <w:rPr>
-          <w:rFonts w:ascii="Arial" w:eastAsia="Times New Roman" w:hAnsi="Arial" w:cs="Arial"/>
-          <w:color w:val="222222"/>
-          <w:sz w:val="24"/>
-          <w:szCs w:val="24"/>
-          <w:lang w:eastAsia="pl-PL"/>
+          <w:noProof/>
         </w:rPr>
-      </w:pPr>
-      <w:proofErr w:type="spellStart"/>
+        <w:drawing>
+          <wp:inline distT="0" distB="0" distL="0" distR="0" wp14:anchorId="5608BA71" wp14:editId="5A6E7FE5">
+            <wp:extent cx="6164014" cy="214685"/>
+            <wp:effectExtent l="0" t="0" r="0" b="0"/>
+            <wp:docPr id="10" name="Obraz 10"/>
+            <wp:cNvGraphicFramePr>
+              <a:graphicFrameLocks xmlns:a="http://schemas.openxmlformats.org/drawingml/2006/main" noChangeAspect="1"/>
+            </wp:cNvGraphicFramePr>
+            <a:graphic xmlns:a="http://schemas.openxmlformats.org/drawingml/2006/main">
+              <a:graphicData uri="http://schemas.openxmlformats.org/drawingml/2006/picture">
+                <pic:pic xmlns:pic="http://schemas.openxmlformats.org/drawingml/2006/picture">
+                  <pic:nvPicPr>
+                    <pic:cNvPr id="1" name=""/>
+                    <pic:cNvPicPr/>
+                  </pic:nvPicPr>
+                  <pic:blipFill rotWithShape="1">
+                    <a:blip r:embed="rId11"/>
+                    <a:srcRect l="30730" t="35378" r="35151" b="62509"/>
+                    <a:stretch/>
+                  </pic:blipFill>
+                  <pic:spPr bwMode="auto">
+                    <a:xfrm>
+                      <a:off x="0" y="0"/>
+                      <a:ext cx="6364936" cy="221683"/>
+                    </a:xfrm>
+                    <a:prstGeom prst="rect">
+                      <a:avLst/>
+                    </a:prstGeom>
+                    <a:ln>
+                      <a:noFill/>
+                    </a:ln>
+                    <a:extLst>
+                      <a:ext uri="{53640926-AAD7-44D8-BBD7-CCE9431645EC}">
+                        <a14:shadowObscured xmlns:a14="http://schemas.microsoft.com/office/drawing/2010/main"/>
+                      </a:ext>
+                    </a:extLst>
+                  </pic:spPr>
+                </pic:pic>
+              </a:graphicData>
+            </a:graphic>
+          </wp:inline>
+        </w:drawing>
+      </w:r>
+    </w:p>
+    <w:p>
+      <w:r>
+        <w:t xml:space="preserve">A następnie wybrać podkreślone na czerwono opcje : </w:t>
+      </w:r>
+    </w:p>
+    <w:p>
       <w:r>
         <w:rPr>
-          <w:rFonts w:ascii="Arial" w:eastAsia="Times New Roman" w:hAnsi="Arial" w:cs="Arial"/>
-          <w:color w:val="222222"/>
-          <w:sz w:val="24"/>
-          <w:szCs w:val="24"/>
-          <w:lang w:eastAsia="pl-PL"/>
+          <w:noProof/>
+        </w:rPr>
+        <w:drawing>
+          <wp:inline distT="0" distB="0" distL="0" distR="0" wp14:anchorId="2B813014" wp14:editId="656F238A">
+            <wp:extent cx="6118736" cy="2393343"/>
+            <wp:effectExtent l="0" t="0" r="0" b="6985"/>
+            <wp:docPr id="7" name="Obraz 7"/>
+            <wp:cNvGraphicFramePr>
+              <a:graphicFrameLocks xmlns:a="http://schemas.openxmlformats.org/drawingml/2006/main" noChangeAspect="1"/>
+            </wp:cNvGraphicFramePr>
+            <a:graphic xmlns:a="http://schemas.openxmlformats.org/drawingml/2006/main">
+              <a:graphicData uri="http://schemas.openxmlformats.org/drawingml/2006/picture">
+                <pic:pic xmlns:pic="http://schemas.openxmlformats.org/drawingml/2006/picture">
+                  <pic:nvPicPr>
+                    <pic:cNvPr id="1" name=""/>
+                    <pic:cNvPicPr/>
+                  </pic:nvPicPr>
+                  <pic:blipFill rotWithShape="1">
+                    <a:blip r:embed="rId12"/>
+                    <a:srcRect l="30690" t="42808" r="32981" b="31930"/>
+                    <a:stretch/>
+                  </pic:blipFill>
+                  <pic:spPr bwMode="auto">
+                    <a:xfrm>
+                      <a:off x="0" y="0"/>
+                      <a:ext cx="6168466" cy="2412795"/>
+                    </a:xfrm>
+                    <a:prstGeom prst="rect">
+                      <a:avLst/>
+                    </a:prstGeom>
+                    <a:ln>
+                      <a:noFill/>
+                    </a:ln>
+                    <a:extLst>
+                      <a:ext uri="{53640926-AAD7-44D8-BBD7-CCE9431645EC}">
+                        <a14:shadowObscured xmlns:a14="http://schemas.microsoft.com/office/drawing/2010/main"/>
+                      </a:ext>
+                    </a:extLst>
+                  </pic:spPr>
+                </pic:pic>
+              </a:graphicData>
+            </a:graphic>
+          </wp:inline>
+        </w:drawing>
+      </w:r>
+    </w:p>
+    <w:p>
+      <w:r>
+        <w:rPr>
+          <w:noProof/>
         </w:rPr>
         <w:lastRenderedPageBreak/>
-        <w:t>Navigate</w:t>
-      </w:r>
-      <w:proofErr w:type="spellEnd"/>
+        <w:drawing>
+          <wp:inline distT="0" distB="0" distL="0" distR="0" wp14:anchorId="17A25531" wp14:editId="26B5D9FA">
+            <wp:extent cx="6035040" cy="2311738"/>
+            <wp:effectExtent l="0" t="0" r="3810" b="0"/>
+            <wp:docPr id="8" name="Obraz 8"/>
+            <wp:cNvGraphicFramePr>
+              <a:graphicFrameLocks xmlns:a="http://schemas.openxmlformats.org/drawingml/2006/main" noChangeAspect="1"/>
+            </wp:cNvGraphicFramePr>
+            <a:graphic xmlns:a="http://schemas.openxmlformats.org/drawingml/2006/main">
+              <a:graphicData uri="http://schemas.openxmlformats.org/drawingml/2006/picture">
+                <pic:pic xmlns:pic="http://schemas.openxmlformats.org/drawingml/2006/picture">
+                  <pic:nvPicPr>
+                    <pic:cNvPr id="1" name=""/>
+                    <pic:cNvPicPr/>
+                  </pic:nvPicPr>
+                  <pic:blipFill rotWithShape="1">
+                    <a:blip r:embed="rId13"/>
+                    <a:srcRect l="30634" t="43011" r="32945" b="32187"/>
+                    <a:stretch/>
+                  </pic:blipFill>
+                  <pic:spPr bwMode="auto">
+                    <a:xfrm>
+                      <a:off x="0" y="0"/>
+                      <a:ext cx="6088184" cy="2332095"/>
+                    </a:xfrm>
+                    <a:prstGeom prst="rect">
+                      <a:avLst/>
+                    </a:prstGeom>
+                    <a:ln>
+                      <a:noFill/>
+                    </a:ln>
+                    <a:extLst>
+                      <a:ext uri="{53640926-AAD7-44D8-BBD7-CCE9431645EC}">
+                        <a14:shadowObscured xmlns:a14="http://schemas.microsoft.com/office/drawing/2010/main"/>
+                      </a:ext>
+                    </a:extLst>
+                  </pic:spPr>
+                </pic:pic>
+              </a:graphicData>
+            </a:graphic>
+          </wp:inline>
+        </w:drawing>
+      </w:r>
+    </w:p>
+    <w:p>
+      <w:r>
+        <w:t>Teraz zostało nam wpisać w konsoli :</w:t>
+      </w:r>
+    </w:p>
+    <w:p>
       <w:r>
         <w:rPr>
-          <w:rFonts w:ascii="Arial" w:eastAsia="Times New Roman" w:hAnsi="Arial" w:cs="Arial"/>
-          <w:color w:val="222222"/>
-          <w:sz w:val="24"/>
-          <w:szCs w:val="24"/>
-          <w:lang w:eastAsia="pl-PL"/>
+          <w:noProof/>
         </w:rPr>
-        <w:t xml:space="preserve"> to and </w:t>
-      </w:r>
-      <w:proofErr w:type="spellStart"/>
+        <w:drawing>
+          <wp:inline distT="0" distB="0" distL="0" distR="0" wp14:anchorId="145CB21E" wp14:editId="6ADAB0F1">
+            <wp:extent cx="6003235" cy="214630"/>
+            <wp:effectExtent l="0" t="0" r="0" b="0"/>
+            <wp:docPr id="11" name="Obraz 11"/>
+            <wp:cNvGraphicFramePr>
+              <a:graphicFrameLocks xmlns:a="http://schemas.openxmlformats.org/drawingml/2006/main" noChangeAspect="1"/>
+            </wp:cNvGraphicFramePr>
+            <a:graphic xmlns:a="http://schemas.openxmlformats.org/drawingml/2006/main">
+              <a:graphicData uri="http://schemas.openxmlformats.org/drawingml/2006/picture">
+                <pic:pic xmlns:pic="http://schemas.openxmlformats.org/drawingml/2006/picture">
+                  <pic:nvPicPr>
+                    <pic:cNvPr id="1" name=""/>
+                    <pic:cNvPicPr/>
+                  </pic:nvPicPr>
+                  <pic:blipFill rotWithShape="1">
+                    <a:blip r:embed="rId14"/>
+                    <a:srcRect l="30632" t="35258" r="32957" b="62487"/>
+                    <a:stretch/>
+                  </pic:blipFill>
+                  <pic:spPr bwMode="auto">
+                    <a:xfrm>
+                      <a:off x="0" y="0"/>
+                      <a:ext cx="6248810" cy="223410"/>
+                    </a:xfrm>
+                    <a:prstGeom prst="rect">
+                      <a:avLst/>
+                    </a:prstGeom>
+                    <a:ln>
+                      <a:noFill/>
+                    </a:ln>
+                    <a:extLst>
+                      <a:ext uri="{53640926-AAD7-44D8-BBD7-CCE9431645EC}">
+                        <a14:shadowObscured xmlns:a14="http://schemas.microsoft.com/office/drawing/2010/main"/>
+                      </a:ext>
+                    </a:extLst>
+                  </pic:spPr>
+                </pic:pic>
+              </a:graphicData>
+            </a:graphic>
+          </wp:inline>
+        </w:drawing>
+      </w:r>
+      <w:r>
+        <w:t xml:space="preserve">by wyłączyć </w:t>
+      </w:r>
+      <w:r>
+        <w:t>Raspberry Pi</w:t>
+      </w:r>
+      <w:r>
+        <w:t xml:space="preserve">. Teraz należy </w:t>
+      </w:r>
+      <w:r>
+        <w:t xml:space="preserve">odłączyć peryferia od </w:t>
+      </w:r>
+      <w:r>
+        <w:t xml:space="preserve">Raspberry </w:t>
+      </w:r>
+      <w:r>
+        <w:t>P</w:t>
+      </w:r>
+      <w:r>
+        <w:t>i</w:t>
+      </w:r>
+      <w:r>
+        <w:t xml:space="preserve"> i po ponownym </w:t>
+      </w:r>
+      <w:r>
+        <w:t>włączeniu</w:t>
+      </w:r>
+      <w:r>
+        <w:t xml:space="preserve"> mamy już dostęp</w:t>
+      </w:r>
+      <w:r>
+        <w:t xml:space="preserve"> do urządzenia</w:t>
+      </w:r>
+      <w:r>
+        <w:t xml:space="preserve"> z poziomu swojego komputera</w:t>
+      </w:r>
+      <w:r>
+        <w:t>.</w:t>
+      </w:r>
+    </w:p>
+    <w:p/>
+    <w:p>
+      <w:pPr>
+        <w:pStyle w:val="Akapitzlist"/>
+        <w:numPr>
+          <w:ilvl w:val="2"/>
+          <w:numId w:val="12"/>
+        </w:numPr>
+      </w:pPr>
+      <w:r>
+        <w:t>Połączenie z bazą danych</w:t>
+      </w:r>
+    </w:p>
+    <w:p>
       <w:r>
         <w:rPr>
-          <w:rFonts w:ascii="Arial" w:eastAsia="Times New Roman" w:hAnsi="Arial" w:cs="Arial"/>
-          <w:color w:val="222222"/>
-          <w:sz w:val="24"/>
-          <w:szCs w:val="24"/>
-          <w:lang w:eastAsia="pl-PL"/>
+          <w:noProof/>
         </w:rPr>
-        <w:t>select</w:t>
-      </w:r>
-      <w:proofErr w:type="spellEnd"/>
+        <w:drawing>
+          <wp:inline distT="0" distB="0" distL="0" distR="0" wp14:anchorId="63D413EB" wp14:editId="782794F5">
+            <wp:extent cx="5931673" cy="2210435"/>
+            <wp:effectExtent l="0" t="0" r="0" b="0"/>
+            <wp:docPr id="1" name="Obraz 1"/>
+            <wp:cNvGraphicFramePr>
+              <a:graphicFrameLocks xmlns:a="http://schemas.openxmlformats.org/drawingml/2006/main" noChangeAspect="1"/>
+            </wp:cNvGraphicFramePr>
+            <a:graphic xmlns:a="http://schemas.openxmlformats.org/drawingml/2006/main">
+              <a:graphicData uri="http://schemas.openxmlformats.org/drawingml/2006/picture">
+                <pic:pic xmlns:pic="http://schemas.openxmlformats.org/drawingml/2006/picture">
+                  <pic:nvPicPr>
+                    <pic:cNvPr id="1" name=""/>
+                    <pic:cNvPicPr/>
+                  </pic:nvPicPr>
+                  <pic:blipFill rotWithShape="1">
+                    <a:blip r:embed="rId15"/>
+                    <a:srcRect l="19232" t="7872" r="53460" b="74037"/>
+                    <a:stretch/>
+                  </pic:blipFill>
+                  <pic:spPr bwMode="auto">
+                    <a:xfrm>
+                      <a:off x="0" y="0"/>
+                      <a:ext cx="5997279" cy="2234883"/>
+                    </a:xfrm>
+                    <a:prstGeom prst="rect">
+                      <a:avLst/>
+                    </a:prstGeom>
+                    <a:ln>
+                      <a:noFill/>
+                    </a:ln>
+                    <a:extLst>
+                      <a:ext uri="{53640926-AAD7-44D8-BBD7-CCE9431645EC}">
+                        <a14:shadowObscured xmlns:a14="http://schemas.microsoft.com/office/drawing/2010/main"/>
+                      </a:ext>
+                    </a:extLst>
+                  </pic:spPr>
+                </pic:pic>
+              </a:graphicData>
+            </a:graphic>
+          </wp:inline>
+        </w:drawing>
+      </w:r>
+    </w:p>
+    <w:p>
+      <w:r>
+        <w:t>W tym przykładzie możemy zobaczyć dlaczego tak dużo osób lubi język Python. Kilka linii kodu i już nasza baza jest podłączona. Kodu co prawda jest mało ale integrujemy tutaj aż 3 komponenty czyli :</w:t>
+      </w:r>
+    </w:p>
+    <w:p>
+      <w:pPr>
+        <w:pStyle w:val="Akapitzlist"/>
+        <w:numPr>
+          <w:ilvl w:val="0"/>
+          <w:numId w:val="14"/>
+        </w:numPr>
+      </w:pPr>
+      <w:proofErr w:type="spellStart"/>
+      <w:r>
+        <w:t>Flask</w:t>
+      </w:r>
+      <w:proofErr w:type="spellEnd"/>
+    </w:p>
+    <w:p>
+      <w:pPr>
+        <w:pStyle w:val="Akapitzlist"/>
+        <w:numPr>
+          <w:ilvl w:val="0"/>
+          <w:numId w:val="14"/>
+        </w:numPr>
+      </w:pPr>
+      <w:proofErr w:type="spellStart"/>
+      <w:r>
+        <w:t>SQLAlchemy</w:t>
+      </w:r>
+      <w:proofErr w:type="spellEnd"/>
+    </w:p>
+    <w:p>
+      <w:pPr>
+        <w:pStyle w:val="Akapitzlist"/>
+        <w:numPr>
+          <w:ilvl w:val="0"/>
+          <w:numId w:val="14"/>
+        </w:numPr>
+      </w:pPr>
+      <w:proofErr w:type="spellStart"/>
+      <w:r>
+        <w:t>SQLite</w:t>
+      </w:r>
+      <w:proofErr w:type="spellEnd"/>
+    </w:p>
+    <w:p>
+      <w:pPr>
+        <w:ind w:left="1440"/>
+      </w:pPr>
+      <w:r>
+        <w:t>Utworzenie bazy danych :</w:t>
+      </w:r>
+    </w:p>
+    <w:p>
+      <w:pPr>
+        <w:ind w:left="1440"/>
+      </w:pPr>
+      <w:r>
+        <w:t xml:space="preserve">Schemat : </w:t>
+      </w:r>
+    </w:p>
+    <w:p>
       <w:r>
         <w:rPr>
-          <w:rFonts w:ascii="Arial" w:eastAsia="Times New Roman" w:hAnsi="Arial" w:cs="Arial"/>
-          <w:color w:val="222222"/>
-          <w:sz w:val="24"/>
-          <w:szCs w:val="24"/>
-          <w:lang w:eastAsia="pl-PL"/>
+          <w:noProof/>
         </w:rPr>
-        <w:t> </w:t>
-      </w:r>
+        <w:lastRenderedPageBreak/>
+        <w:drawing>
+          <wp:inline distT="0" distB="0" distL="0" distR="0" wp14:anchorId="10E16204" wp14:editId="6E202766">
+            <wp:extent cx="5422780" cy="2425148"/>
+            <wp:effectExtent l="0" t="0" r="6985" b="0"/>
+            <wp:docPr id="13" name="Obraz 13"/>
+            <wp:cNvGraphicFramePr>
+              <a:graphicFrameLocks xmlns:a="http://schemas.openxmlformats.org/drawingml/2006/main" noChangeAspect="1"/>
+            </wp:cNvGraphicFramePr>
+            <a:graphic xmlns:a="http://schemas.openxmlformats.org/drawingml/2006/main">
+              <a:graphicData uri="http://schemas.openxmlformats.org/drawingml/2006/picture">
+                <pic:pic xmlns:pic="http://schemas.openxmlformats.org/drawingml/2006/picture">
+                  <pic:nvPicPr>
+                    <pic:cNvPr id="1" name=""/>
+                    <pic:cNvPicPr/>
+                  </pic:nvPicPr>
+                  <pic:blipFill rotWithShape="1">
+                    <a:blip r:embed="rId16"/>
+                    <a:srcRect l="23190" t="19631" r="20635" b="35707"/>
+                    <a:stretch/>
+                  </pic:blipFill>
+                  <pic:spPr bwMode="auto">
+                    <a:xfrm>
+                      <a:off x="0" y="0"/>
+                      <a:ext cx="5449709" cy="2437191"/>
+                    </a:xfrm>
+                    <a:prstGeom prst="rect">
+                      <a:avLst/>
+                    </a:prstGeom>
+                    <a:ln>
+                      <a:noFill/>
+                    </a:ln>
+                    <a:extLst>
+                      <a:ext uri="{53640926-AAD7-44D8-BBD7-CCE9431645EC}">
+                        <a14:shadowObscured xmlns:a14="http://schemas.microsoft.com/office/drawing/2010/main"/>
+                      </a:ext>
+                    </a:extLst>
+                  </pic:spPr>
+                </pic:pic>
+              </a:graphicData>
+            </a:graphic>
+          </wp:inline>
+        </w:drawing>
+      </w:r>
+    </w:p>
+    <w:p>
+      <w:proofErr w:type="spellStart"/>
+      <w:r>
+        <w:t>CurrentPlant</w:t>
+      </w:r>
+      <w:proofErr w:type="spellEnd"/>
+      <w:r>
+        <w:t xml:space="preserve"> – tabela która przechowuje odniesienie do aktualnie wybranych ustawień oraz ostatnie daty podlania oraz naświetlenia </w:t>
+      </w:r>
+      <w:r>
+        <w:t>rośliny</w:t>
+      </w:r>
+      <w:r>
+        <w:t>.</w:t>
+      </w:r>
+      <w:r>
+        <w:t xml:space="preserve"> </w:t>
+      </w:r>
+    </w:p>
+    <w:p>
+      <w:proofErr w:type="spellStart"/>
+      <w:r>
+        <w:t>PlantPreset</w:t>
+      </w:r>
+      <w:proofErr w:type="spellEnd"/>
+      <w:r>
+        <w:t xml:space="preserve"> – ustawienia systemu. Mogą być dodawane przez użytkownika.</w:t>
+      </w:r>
+    </w:p>
+    <w:p>
+      <w:proofErr w:type="spellStart"/>
+      <w:r>
+        <w:t>Brightness</w:t>
+      </w:r>
+      <w:proofErr w:type="spellEnd"/>
+      <w:r>
+        <w:t xml:space="preserve"> – tablica zawierająca docelowe wartości </w:t>
+      </w:r>
+      <w:r>
+        <w:t xml:space="preserve">nasłonecznienia </w:t>
+      </w:r>
+      <w:r>
+        <w:t>w formacie zrozumiałym dla systemu oraz przyjazną dla użytkownika nazwę</w:t>
+      </w:r>
+      <w:r>
+        <w:t xml:space="preserve"> (np. „niewielkie nasłonecznienie”)</w:t>
+      </w:r>
+      <w:r>
+        <w:t>.</w:t>
+      </w:r>
+    </w:p>
+    <w:p>
+      <w:proofErr w:type="spellStart"/>
+      <w:r>
+        <w:t>Humidity</w:t>
+      </w:r>
+      <w:proofErr w:type="spellEnd"/>
+      <w:r>
+        <w:t xml:space="preserve"> – tablica zawierająca docelowe wartości wilgotności gleby w formacie zrozumiałym dla systemu oraz przyjazną dla użytkownika nazwę</w:t>
+      </w:r>
+      <w:r>
+        <w:t xml:space="preserve"> </w:t>
+      </w:r>
+      <w:r>
+        <w:t>(np. „</w:t>
+      </w:r>
+      <w:r>
+        <w:t>wysoka wilgotność</w:t>
+      </w:r>
+      <w:r>
+        <w:t>”).</w:t>
+      </w:r>
+      <w:r>
+        <w:t>.</w:t>
+      </w:r>
+    </w:p>
+    <w:p/>
+    <w:p>
+      <w:r>
+        <w:t xml:space="preserve">Implementacja modeli </w:t>
+      </w:r>
+    </w:p>
+    <w:p>
       <w:r>
         <w:rPr>
-          <w:rFonts w:ascii="Courier New" w:eastAsia="Times New Roman" w:hAnsi="Courier New" w:cs="Courier New"/>
-          <w:color w:val="222222"/>
-          <w:sz w:val="21"/>
-          <w:szCs w:val="21"/>
-          <w:bdr w:val="single" w:sz="6" w:space="3" w:color="DDDDDD" w:frame="1"/>
-          <w:shd w:val="clear" w:color="auto" w:fill="F2F1F0"/>
-          <w:lang w:eastAsia="pl-PL"/>
+          <w:noProof/>
         </w:rPr>
-        <w:t>SSH</w:t>
-      </w:r>
-    </w:p>
-    <w:p>
-      <w:pPr>
-        <w:numPr>
-          <w:ilvl w:val="0"/>
-          <w:numId w:val="13"/>
-        </w:numPr>
-        <w:shd w:val="clear" w:color="auto" w:fill="E6E2DD"/>
-        <w:spacing w:before="100" w:beforeAutospacing="1" w:after="100" w:afterAutospacing="1" w:line="240" w:lineRule="auto"/>
+        <w:drawing>
+          <wp:inline distT="0" distB="0" distL="0" distR="0" wp14:anchorId="7C2591B0" wp14:editId="38FDC51D">
+            <wp:extent cx="5515891" cy="1343770"/>
+            <wp:effectExtent l="0" t="0" r="8890" b="8890"/>
+            <wp:docPr id="14" name="Obraz 14"/>
+            <wp:cNvGraphicFramePr>
+              <a:graphicFrameLocks xmlns:a="http://schemas.openxmlformats.org/drawingml/2006/main" noChangeAspect="1"/>
+            </wp:cNvGraphicFramePr>
+            <a:graphic xmlns:a="http://schemas.openxmlformats.org/drawingml/2006/main">
+              <a:graphicData uri="http://schemas.openxmlformats.org/drawingml/2006/picture">
+                <pic:pic xmlns:pic="http://schemas.openxmlformats.org/drawingml/2006/picture">
+                  <pic:nvPicPr>
+                    <pic:cNvPr id="1" name=""/>
+                    <pic:cNvPicPr/>
+                  </pic:nvPicPr>
+                  <pic:blipFill rotWithShape="1">
+                    <a:blip r:embed="rId17"/>
+                    <a:srcRect l="19017" t="34705" r="42158" b="48480"/>
+                    <a:stretch/>
+                  </pic:blipFill>
+                  <pic:spPr bwMode="auto">
+                    <a:xfrm>
+                      <a:off x="0" y="0"/>
+                      <a:ext cx="5565760" cy="1355919"/>
+                    </a:xfrm>
+                    <a:prstGeom prst="rect">
+                      <a:avLst/>
+                    </a:prstGeom>
+                    <a:ln>
+                      <a:noFill/>
+                    </a:ln>
+                    <a:extLst>
+                      <a:ext uri="{53640926-AAD7-44D8-BBD7-CCE9431645EC}">
+                        <a14:shadowObscured xmlns:a14="http://schemas.microsoft.com/office/drawing/2010/main"/>
+                      </a:ext>
+                    </a:extLst>
+                  </pic:spPr>
+                </pic:pic>
+              </a:graphicData>
+            </a:graphic>
+          </wp:inline>
+        </w:drawing>
+      </w:r>
+    </w:p>
+    <w:p>
+      <w:r>
+        <w:t xml:space="preserve">Każdy model żeby być widziany przez </w:t>
+      </w:r>
+      <w:proofErr w:type="spellStart"/>
+      <w:r>
+        <w:t>SQLAlchemy</w:t>
+      </w:r>
+      <w:proofErr w:type="spellEnd"/>
+      <w:r>
+        <w:t xml:space="preserve"> musi dziedziczyć po klasie Model oraz posiadać kolumny opisane w formacie :</w:t>
+      </w:r>
+    </w:p>
+    <w:p>
+      <w:r>
         <w:rPr>
-          <w:rFonts w:ascii="Arial" w:eastAsia="Times New Roman" w:hAnsi="Arial" w:cs="Arial"/>
-          <w:color w:val="222222"/>
-          <w:sz w:val="24"/>
-          <w:szCs w:val="24"/>
-          <w:lang w:eastAsia="pl-PL"/>
+          <w:noProof/>
         </w:rPr>
-      </w:pPr>
-      <w:proofErr w:type="spellStart"/>
-      <w:r>
-        <w:rPr>
-          <w:rFonts w:ascii="Arial" w:eastAsia="Times New Roman" w:hAnsi="Arial" w:cs="Arial"/>
-          <w:color w:val="222222"/>
-          <w:sz w:val="24"/>
-          <w:szCs w:val="24"/>
-          <w:lang w:eastAsia="pl-PL"/>
-        </w:rPr>
-        <w:t>Choose</w:t>
-      </w:r>
-      <w:proofErr w:type="spellEnd"/>
-      <w:r>
-        <w:rPr>
-          <w:rFonts w:ascii="Arial" w:eastAsia="Times New Roman" w:hAnsi="Arial" w:cs="Arial"/>
-          <w:color w:val="222222"/>
-          <w:sz w:val="24"/>
-          <w:szCs w:val="24"/>
-          <w:lang w:eastAsia="pl-PL"/>
-        </w:rPr>
-        <w:t> </w:t>
-      </w:r>
-      <w:proofErr w:type="spellStart"/>
-      <w:r>
-        <w:rPr>
-          <w:rFonts w:ascii="Courier New" w:eastAsia="Times New Roman" w:hAnsi="Courier New" w:cs="Courier New"/>
-          <w:color w:val="222222"/>
-          <w:sz w:val="21"/>
-          <w:szCs w:val="21"/>
-          <w:bdr w:val="single" w:sz="6" w:space="3" w:color="DDDDDD" w:frame="1"/>
-          <w:shd w:val="clear" w:color="auto" w:fill="F2F1F0"/>
-          <w:lang w:eastAsia="pl-PL"/>
-        </w:rPr>
-        <w:t>Yes</w:t>
-      </w:r>
-      <w:proofErr w:type="spellEnd"/>
-    </w:p>
-    <w:p>
-      <w:pPr>
-        <w:numPr>
-          <w:ilvl w:val="0"/>
-          <w:numId w:val="13"/>
-        </w:numPr>
-        <w:shd w:val="clear" w:color="auto" w:fill="E6E2DD"/>
-        <w:spacing w:before="100" w:beforeAutospacing="1" w:after="100" w:afterAutospacing="1" w:line="240" w:lineRule="auto"/>
-        <w:rPr>
-          <w:rFonts w:ascii="Arial" w:eastAsia="Times New Roman" w:hAnsi="Arial" w:cs="Arial"/>
-          <w:color w:val="222222"/>
-          <w:sz w:val="24"/>
-          <w:szCs w:val="24"/>
-          <w:lang w:eastAsia="pl-PL"/>
-        </w:rPr>
-      </w:pPr>
-      <w:r>
-        <w:rPr>
-          <w:rFonts w:ascii="Arial" w:eastAsia="Times New Roman" w:hAnsi="Arial" w:cs="Arial"/>
-          <w:color w:val="222222"/>
-          <w:sz w:val="24"/>
-          <w:szCs w:val="24"/>
-          <w:lang w:eastAsia="pl-PL"/>
-        </w:rPr>
-        <w:t>Select </w:t>
-      </w:r>
-      <w:r>
-        <w:rPr>
-          <w:rFonts w:ascii="Courier New" w:eastAsia="Times New Roman" w:hAnsi="Courier New" w:cs="Courier New"/>
-          <w:color w:val="222222"/>
-          <w:sz w:val="21"/>
-          <w:szCs w:val="21"/>
-          <w:bdr w:val="single" w:sz="6" w:space="3" w:color="DDDDDD" w:frame="1"/>
-          <w:shd w:val="clear" w:color="auto" w:fill="F2F1F0"/>
-          <w:lang w:eastAsia="pl-PL"/>
-        </w:rPr>
-        <w:t>Ok</w:t>
-      </w:r>
-    </w:p>
-    <w:p>
-      <w:pPr>
-        <w:numPr>
-          <w:ilvl w:val="0"/>
-          <w:numId w:val="13"/>
-        </w:numPr>
-        <w:shd w:val="clear" w:color="auto" w:fill="E6E2DD"/>
-        <w:spacing w:before="100" w:beforeAutospacing="1" w:after="100" w:afterAutospacing="1" w:line="240" w:lineRule="auto"/>
-        <w:rPr>
-          <w:rFonts w:ascii="Arial" w:eastAsia="Times New Roman" w:hAnsi="Arial" w:cs="Arial"/>
-          <w:color w:val="222222"/>
-          <w:sz w:val="24"/>
-          <w:szCs w:val="24"/>
-          <w:lang w:eastAsia="pl-PL"/>
-        </w:rPr>
-      </w:pPr>
-      <w:proofErr w:type="spellStart"/>
-      <w:r>
-        <w:rPr>
-          <w:rFonts w:ascii="Arial" w:eastAsia="Times New Roman" w:hAnsi="Arial" w:cs="Arial"/>
-          <w:color w:val="222222"/>
-          <w:sz w:val="24"/>
-          <w:szCs w:val="24"/>
-          <w:lang w:eastAsia="pl-PL"/>
-        </w:rPr>
-        <w:t>Choose</w:t>
-      </w:r>
-      <w:proofErr w:type="spellEnd"/>
-      <w:r>
-        <w:rPr>
-          <w:rFonts w:ascii="Arial" w:eastAsia="Times New Roman" w:hAnsi="Arial" w:cs="Arial"/>
-          <w:color w:val="222222"/>
-          <w:sz w:val="24"/>
-          <w:szCs w:val="24"/>
-          <w:lang w:eastAsia="pl-PL"/>
-        </w:rPr>
-        <w:t> </w:t>
-      </w:r>
-      <w:proofErr w:type="spellStart"/>
-      <w:r>
-        <w:rPr>
-          <w:rFonts w:ascii="Courier New" w:eastAsia="Times New Roman" w:hAnsi="Courier New" w:cs="Courier New"/>
-          <w:color w:val="222222"/>
-          <w:sz w:val="21"/>
-          <w:szCs w:val="21"/>
-          <w:bdr w:val="single" w:sz="6" w:space="3" w:color="DDDDDD" w:frame="1"/>
-          <w:shd w:val="clear" w:color="auto" w:fill="F2F1F0"/>
-          <w:lang w:eastAsia="pl-PL"/>
-        </w:rPr>
-        <w:t>Finish</w:t>
-      </w:r>
-      <w:proofErr w:type="spellEnd"/>
-    </w:p>
-    <w:p>
-      <w:r>
-        <w:t>Teraz zostało nam wpisać w konsoli :</w:t>
-      </w:r>
-    </w:p>
-    <w:p>
+        <w:drawing>
+          <wp:inline distT="0" distB="0" distL="0" distR="0" wp14:anchorId="5323928E" wp14:editId="64579D27">
+            <wp:extent cx="5534108" cy="206375"/>
+            <wp:effectExtent l="0" t="0" r="9525" b="3175"/>
+            <wp:docPr id="16" name="Obraz 16"/>
+            <wp:cNvGraphicFramePr>
+              <a:graphicFrameLocks xmlns:a="http://schemas.openxmlformats.org/drawingml/2006/main" noChangeAspect="1"/>
+            </wp:cNvGraphicFramePr>
+            <a:graphic xmlns:a="http://schemas.openxmlformats.org/drawingml/2006/main">
+              <a:graphicData uri="http://schemas.openxmlformats.org/drawingml/2006/picture">
+                <pic:pic xmlns:pic="http://schemas.openxmlformats.org/drawingml/2006/picture">
+                  <pic:nvPicPr>
+                    <pic:cNvPr id="1" name=""/>
+                    <pic:cNvPicPr/>
+                  </pic:nvPicPr>
+                  <pic:blipFill rotWithShape="1">
+                    <a:blip r:embed="rId18"/>
+                    <a:srcRect l="18869" t="47460" r="42601" b="49986"/>
+                    <a:stretch/>
+                  </pic:blipFill>
+                  <pic:spPr bwMode="auto">
+                    <a:xfrm>
+                      <a:off x="0" y="0"/>
+                      <a:ext cx="6635887" cy="247462"/>
+                    </a:xfrm>
+                    <a:prstGeom prst="rect">
+                      <a:avLst/>
+                    </a:prstGeom>
+                    <a:ln>
+                      <a:noFill/>
+                    </a:ln>
+                    <a:extLst>
+                      <a:ext uri="{53640926-AAD7-44D8-BBD7-CCE9431645EC}">
+                        <a14:shadowObscured xmlns:a14="http://schemas.microsoft.com/office/drawing/2010/main"/>
+                      </a:ext>
+                    </a:extLst>
+                  </pic:spPr>
+                </pic:pic>
+              </a:graphicData>
+            </a:graphic>
+          </wp:inline>
+        </w:drawing>
+      </w:r>
+    </w:p>
+    <w:p>
+      <w:r>
+        <w:t xml:space="preserve">Przez dodatkowe parametry mam namyśli </w:t>
+      </w:r>
+      <w:r>
+        <w:t>auto inkrementacje</w:t>
+      </w:r>
+      <w:r>
+        <w:t>, inde</w:t>
+      </w:r>
+      <w:r>
+        <w:t>ks</w:t>
+      </w:r>
+      <w:r>
+        <w:t>owanie itp.</w:t>
+      </w:r>
+    </w:p>
+    <w:p>
+      <w:r>
+        <w:t>Zmienna __</w:t>
+      </w:r>
+      <w:proofErr w:type="spellStart"/>
+      <w:r>
+        <w:t>tablename</w:t>
+      </w:r>
+      <w:proofErr w:type="spellEnd"/>
+      <w:r>
+        <w:t xml:space="preserve">__ nie jest konieczna ale pozwala na nam nadanie dowolnej nazwy dla tabeli niezależnie od nazwy klasy modelu, domyślną nazwą dla </w:t>
+      </w:r>
+      <w:proofErr w:type="spellStart"/>
+      <w:r>
+        <w:t>PlantPreset</w:t>
+      </w:r>
+      <w:proofErr w:type="spellEnd"/>
+      <w:r>
+        <w:t xml:space="preserve"> była by</w:t>
+      </w:r>
+      <w:r>
+        <w:t xml:space="preserve"> nazwa</w:t>
+      </w:r>
       <w:r>
         <w:t xml:space="preserve"> </w:t>
       </w:r>
       <w:proofErr w:type="spellStart"/>
       <w:r>
-        <w:t>sudo</w:t>
-      </w:r>
-      <w:proofErr w:type="spellEnd"/>
-      <w:r>
-        <w:t xml:space="preserve"> </w:t>
-      </w:r>
-      <w:proofErr w:type="spellStart"/>
-      <w:r>
-        <w:t>shutdown</w:t>
-      </w:r>
-      <w:proofErr w:type="spellEnd"/>
-    </w:p>
-    <w:p>
-      <w:r>
-        <w:t xml:space="preserve">odłączyć peryferia od </w:t>
-      </w:r>
-      <w:proofErr w:type="spellStart"/>
-      <w:r>
-        <w:t>Raspiberry</w:t>
-      </w:r>
-      <w:proofErr w:type="spellEnd"/>
-      <w:r>
-        <w:t xml:space="preserve"> PI i po ponownym </w:t>
-      </w:r>
-      <w:proofErr w:type="spellStart"/>
-      <w:r>
-        <w:t>właczeniu</w:t>
-      </w:r>
-      <w:proofErr w:type="spellEnd"/>
-      <w:r>
-        <w:t xml:space="preserve"> mamy już dostęp z poziomu swojego komputera</w:t>
-      </w:r>
+        <w:t>plant_preset</w:t>
+      </w:r>
+      <w:proofErr w:type="spellEnd"/>
       <w:r>
         <w:t>.</w:t>
+      </w:r>
+    </w:p>
+    <w:p>
+      <w:r>
+        <w:t>Wprowadzenie modeli do bazy</w:t>
+      </w:r>
+    </w:p>
+    <w:p>
+      <w:pPr>
+        <w:pStyle w:val="Akapitzlist"/>
+        <w:numPr>
+          <w:ilvl w:val="2"/>
+          <w:numId w:val="12"/>
+        </w:numPr>
+      </w:pPr>
+      <w:r>
+        <w:t>API</w:t>
       </w:r>
       <w:bookmarkStart w:id="0" w:name="_GoBack"/>
       <w:bookmarkEnd w:id="0"/>
@@ -2895,7 +2972,7 @@
         </w:numPr>
       </w:pPr>
       <w:r>
-        <w:t>Połączenie z bazą danych</w:t>
+        <w:t>Algorytmy użycia aktorów</w:t>
       </w:r>
     </w:p>
     <w:p>
@@ -2907,35 +2984,12 @@
         </w:numPr>
       </w:pPr>
       <w:r>
-        <w:t>API</w:t>
-      </w:r>
-    </w:p>
-    <w:p>
-      <w:pPr>
-        <w:pStyle w:val="Akapitzlist"/>
-        <w:numPr>
-          <w:ilvl w:val="2"/>
-          <w:numId w:val="12"/>
-        </w:numPr>
-      </w:pPr>
-      <w:r>
-        <w:t>Algorytmy użycia aktorów</w:t>
-      </w:r>
-    </w:p>
-    <w:p>
-      <w:pPr>
-        <w:pStyle w:val="Akapitzlist"/>
-        <w:numPr>
-          <w:ilvl w:val="2"/>
-          <w:numId w:val="12"/>
-        </w:numPr>
-      </w:pPr>
-      <w:r>
         <w:t>Wykonywanie funkcji w zaplonowanym czasie</w:t>
       </w:r>
     </w:p>
     <w:p>
       <w:r>
+        <w:lastRenderedPageBreak/>
         <w:t xml:space="preserve">Publikacje </w:t>
       </w:r>
     </w:p>
@@ -2946,7 +3000,7 @@
       </w:r>
     </w:p>
     <w:p>
-      <w:hyperlink r:id="rId8" w:history="1">
+      <w:hyperlink r:id="rId19" w:history="1">
         <w:r>
           <w:rPr>
             <w:rStyle w:val="Hipercze"/>
@@ -2961,7 +3015,7 @@
           <w:rStyle w:val="Hipercze"/>
         </w:rPr>
       </w:pPr>
-      <w:hyperlink r:id="rId9" w:history="1">
+      <w:hyperlink r:id="rId20" w:history="1">
         <w:r>
           <w:rPr>
             <w:rStyle w:val="Hipercze"/>
@@ -2971,7 +3025,7 @@
       </w:hyperlink>
     </w:p>
     <w:p>
-      <w:hyperlink r:id="rId10" w:history="1">
+      <w:hyperlink r:id="rId21" w:history="1">
         <w:r>
           <w:rPr>
             <w:rStyle w:val="Hipercze"/>
@@ -3187,6 +3241,119 @@
     </w:lvl>
   </w:abstractNum>
   <w:abstractNum w:abstractNumId="1" w15:restartNumberingAfterBreak="0">
+    <w:nsid w:val="020D5EEC"/>
+    <w:multiLevelType w:val="hybridMultilevel"/>
+    <w:tmpl w:val="A29261B8"/>
+    <w:lvl w:ilvl="0" w:tplc="04150001">
+      <w:start w:val="1"/>
+      <w:numFmt w:val="bullet"/>
+      <w:lvlText w:val=""/>
+      <w:lvlJc w:val="left"/>
+      <w:pPr>
+        <w:ind w:left="720" w:hanging="360"/>
+      </w:pPr>
+      <w:rPr>
+        <w:rFonts w:ascii="Symbol" w:hAnsi="Symbol" w:hint="default"/>
+      </w:rPr>
+    </w:lvl>
+    <w:lvl w:ilvl="1" w:tplc="04150003" w:tentative="1">
+      <w:start w:val="1"/>
+      <w:numFmt w:val="bullet"/>
+      <w:lvlText w:val="o"/>
+      <w:lvlJc w:val="left"/>
+      <w:pPr>
+        <w:ind w:left="1440" w:hanging="360"/>
+      </w:pPr>
+      <w:rPr>
+        <w:rFonts w:ascii="Courier New" w:hAnsi="Courier New" w:cs="Courier New" w:hint="default"/>
+      </w:rPr>
+    </w:lvl>
+    <w:lvl w:ilvl="2" w:tplc="04150005" w:tentative="1">
+      <w:start w:val="1"/>
+      <w:numFmt w:val="bullet"/>
+      <w:lvlText w:val=""/>
+      <w:lvlJc w:val="left"/>
+      <w:pPr>
+        <w:ind w:left="2160" w:hanging="360"/>
+      </w:pPr>
+      <w:rPr>
+        <w:rFonts w:ascii="Wingdings" w:hAnsi="Wingdings" w:hint="default"/>
+      </w:rPr>
+    </w:lvl>
+    <w:lvl w:ilvl="3" w:tplc="04150001" w:tentative="1">
+      <w:start w:val="1"/>
+      <w:numFmt w:val="bullet"/>
+      <w:lvlText w:val=""/>
+      <w:lvlJc w:val="left"/>
+      <w:pPr>
+        <w:ind w:left="2880" w:hanging="360"/>
+      </w:pPr>
+      <w:rPr>
+        <w:rFonts w:ascii="Symbol" w:hAnsi="Symbol" w:hint="default"/>
+      </w:rPr>
+    </w:lvl>
+    <w:lvl w:ilvl="4" w:tplc="04150003" w:tentative="1">
+      <w:start w:val="1"/>
+      <w:numFmt w:val="bullet"/>
+      <w:lvlText w:val="o"/>
+      <w:lvlJc w:val="left"/>
+      <w:pPr>
+        <w:ind w:left="3600" w:hanging="360"/>
+      </w:pPr>
+      <w:rPr>
+        <w:rFonts w:ascii="Courier New" w:hAnsi="Courier New" w:cs="Courier New" w:hint="default"/>
+      </w:rPr>
+    </w:lvl>
+    <w:lvl w:ilvl="5" w:tplc="04150005" w:tentative="1">
+      <w:start w:val="1"/>
+      <w:numFmt w:val="bullet"/>
+      <w:lvlText w:val=""/>
+      <w:lvlJc w:val="left"/>
+      <w:pPr>
+        <w:ind w:left="4320" w:hanging="360"/>
+      </w:pPr>
+      <w:rPr>
+        <w:rFonts w:ascii="Wingdings" w:hAnsi="Wingdings" w:hint="default"/>
+      </w:rPr>
+    </w:lvl>
+    <w:lvl w:ilvl="6" w:tplc="04150001" w:tentative="1">
+      <w:start w:val="1"/>
+      <w:numFmt w:val="bullet"/>
+      <w:lvlText w:val=""/>
+      <w:lvlJc w:val="left"/>
+      <w:pPr>
+        <w:ind w:left="5040" w:hanging="360"/>
+      </w:pPr>
+      <w:rPr>
+        <w:rFonts w:ascii="Symbol" w:hAnsi="Symbol" w:hint="default"/>
+      </w:rPr>
+    </w:lvl>
+    <w:lvl w:ilvl="7" w:tplc="04150003" w:tentative="1">
+      <w:start w:val="1"/>
+      <w:numFmt w:val="bullet"/>
+      <w:lvlText w:val="o"/>
+      <w:lvlJc w:val="left"/>
+      <w:pPr>
+        <w:ind w:left="5760" w:hanging="360"/>
+      </w:pPr>
+      <w:rPr>
+        <w:rFonts w:ascii="Courier New" w:hAnsi="Courier New" w:cs="Courier New" w:hint="default"/>
+      </w:rPr>
+    </w:lvl>
+    <w:lvl w:ilvl="8" w:tplc="04150005" w:tentative="1">
+      <w:start w:val="1"/>
+      <w:numFmt w:val="bullet"/>
+      <w:lvlText w:val=""/>
+      <w:lvlJc w:val="left"/>
+      <w:pPr>
+        <w:ind w:left="6480" w:hanging="360"/>
+      </w:pPr>
+      <w:rPr>
+        <w:rFonts w:ascii="Wingdings" w:hAnsi="Wingdings" w:hint="default"/>
+      </w:rPr>
+    </w:lvl>
+  </w:abstractNum>
+  <w:abstractNum w:abstractNumId="2" w15:restartNumberingAfterBreak="0">
     <w:nsid w:val="13CD44AE"/>
     <w:multiLevelType w:val="hybridMultilevel"/>
     <w:tmpl w:val="9026AED6"/>
@@ -3275,7 +3442,7 @@
       </w:pPr>
     </w:lvl>
   </w:abstractNum>
-  <w:abstractNum w:abstractNumId="2" w15:restartNumberingAfterBreak="0">
+  <w:abstractNum w:abstractNumId="3" w15:restartNumberingAfterBreak="0">
     <w:nsid w:val="17216F3F"/>
     <w:multiLevelType w:val="multilevel"/>
     <w:tmpl w:val="1056F67E"/>
@@ -3388,7 +3555,7 @@
       </w:pPr>
     </w:lvl>
   </w:abstractNum>
-  <w:abstractNum w:abstractNumId="3" w15:restartNumberingAfterBreak="0">
+  <w:abstractNum w:abstractNumId="4" w15:restartNumberingAfterBreak="0">
     <w:nsid w:val="23C027B8"/>
     <w:multiLevelType w:val="hybridMultilevel"/>
     <w:tmpl w:val="6DA4BF96"/>
@@ -3477,7 +3644,7 @@
       </w:pPr>
     </w:lvl>
   </w:abstractNum>
-  <w:abstractNum w:abstractNumId="4" w15:restartNumberingAfterBreak="0">
+  <w:abstractNum w:abstractNumId="5" w15:restartNumberingAfterBreak="0">
     <w:nsid w:val="2684437D"/>
     <w:multiLevelType w:val="hybridMultilevel"/>
     <w:tmpl w:val="7FF2DED4"/>
@@ -3566,7 +3733,7 @@
       </w:pPr>
     </w:lvl>
   </w:abstractNum>
-  <w:abstractNum w:abstractNumId="5" w15:restartNumberingAfterBreak="0">
+  <w:abstractNum w:abstractNumId="6" w15:restartNumberingAfterBreak="0">
     <w:nsid w:val="34E160E8"/>
     <w:multiLevelType w:val="multilevel"/>
     <w:tmpl w:val="8062D408"/>
@@ -3679,7 +3846,7 @@
       </w:rPr>
     </w:lvl>
   </w:abstractNum>
-  <w:abstractNum w:abstractNumId="6" w15:restartNumberingAfterBreak="0">
+  <w:abstractNum w:abstractNumId="7" w15:restartNumberingAfterBreak="0">
     <w:nsid w:val="4BA00956"/>
     <w:multiLevelType w:val="multilevel"/>
     <w:tmpl w:val="951483BE"/>
@@ -3792,7 +3959,7 @@
       </w:rPr>
     </w:lvl>
   </w:abstractNum>
-  <w:abstractNum w:abstractNumId="7" w15:restartNumberingAfterBreak="0">
+  <w:abstractNum w:abstractNumId="8" w15:restartNumberingAfterBreak="0">
     <w:nsid w:val="52B778DF"/>
     <w:multiLevelType w:val="multilevel"/>
     <w:tmpl w:val="66CC19B8"/>
@@ -3905,7 +4072,7 @@
       </w:rPr>
     </w:lvl>
   </w:abstractNum>
-  <w:abstractNum w:abstractNumId="8" w15:restartNumberingAfterBreak="0">
+  <w:abstractNum w:abstractNumId="9" w15:restartNumberingAfterBreak="0">
     <w:nsid w:val="638A708E"/>
     <w:multiLevelType w:val="multilevel"/>
     <w:tmpl w:val="8062D408"/>
@@ -4018,7 +4185,7 @@
       </w:rPr>
     </w:lvl>
   </w:abstractNum>
-  <w:abstractNum w:abstractNumId="9" w15:restartNumberingAfterBreak="0">
+  <w:abstractNum w:abstractNumId="10" w15:restartNumberingAfterBreak="0">
     <w:nsid w:val="63B57101"/>
     <w:multiLevelType w:val="multilevel"/>
     <w:tmpl w:val="66CC19B8"/>
@@ -4131,7 +4298,7 @@
       </w:rPr>
     </w:lvl>
   </w:abstractNum>
-  <w:abstractNum w:abstractNumId="10" w15:restartNumberingAfterBreak="0">
+  <w:abstractNum w:abstractNumId="11" w15:restartNumberingAfterBreak="0">
     <w:nsid w:val="667676D3"/>
     <w:multiLevelType w:val="multilevel"/>
     <w:tmpl w:val="66CC19B8"/>
@@ -4244,7 +4411,7 @@
       </w:rPr>
     </w:lvl>
   </w:abstractNum>
-  <w:abstractNum w:abstractNumId="11" w15:restartNumberingAfterBreak="0">
+  <w:abstractNum w:abstractNumId="12" w15:restartNumberingAfterBreak="0">
     <w:nsid w:val="6BB97248"/>
     <w:multiLevelType w:val="hybridMultilevel"/>
     <w:tmpl w:val="FA94C25C"/>
@@ -4357,7 +4524,7 @@
       </w:rPr>
     </w:lvl>
   </w:abstractNum>
-  <w:abstractNum w:abstractNumId="12" w15:restartNumberingAfterBreak="0">
+  <w:abstractNum w:abstractNumId="13" w15:restartNumberingAfterBreak="0">
     <w:nsid w:val="6F8D379E"/>
     <w:multiLevelType w:val="hybridMultilevel"/>
     <w:tmpl w:val="40AEE6B2"/>
@@ -4447,43 +4614,46 @@
     </w:lvl>
   </w:abstractNum>
   <w:num w:numId="1">
+    <w:abstractNumId w:val="5"/>
+  </w:num>
+  <w:num w:numId="2">
+    <w:abstractNumId w:val="13"/>
+  </w:num>
+  <w:num w:numId="3">
+    <w:abstractNumId w:val="7"/>
+  </w:num>
+  <w:num w:numId="4">
     <w:abstractNumId w:val="4"/>
   </w:num>
-  <w:num w:numId="2">
-    <w:abstractNumId w:val="12"/>
+  <w:num w:numId="5">
+    <w:abstractNumId w:val="9"/>
   </w:num>
-  <w:num w:numId="3">
+  <w:num w:numId="6">
     <w:abstractNumId w:val="6"/>
   </w:num>
-  <w:num w:numId="4">
-    <w:abstractNumId w:val="3"/>
+  <w:num w:numId="7">
+    <w:abstractNumId w:val="11"/>
   </w:num>
-  <w:num w:numId="5">
-    <w:abstractNumId w:val="8"/>
-  </w:num>
-  <w:num w:numId="6">
-    <w:abstractNumId w:val="5"/>
-  </w:num>
-  <w:num w:numId="7">
+  <w:num w:numId="8">
     <w:abstractNumId w:val="10"/>
   </w:num>
-  <w:num w:numId="8">
-    <w:abstractNumId w:val="9"/>
-  </w:num>
   <w:num w:numId="9">
-    <w:abstractNumId w:val="1"/>
+    <w:abstractNumId w:val="2"/>
   </w:num>
   <w:num w:numId="10">
     <w:abstractNumId w:val="0"/>
   </w:num>
   <w:num w:numId="11">
-    <w:abstractNumId w:val="11"/>
+    <w:abstractNumId w:val="12"/>
   </w:num>
   <w:num w:numId="12">
-    <w:abstractNumId w:val="7"/>
+    <w:abstractNumId w:val="8"/>
   </w:num>
   <w:num w:numId="13">
-    <w:abstractNumId w:val="2"/>
+    <w:abstractNumId w:val="3"/>
+  </w:num>
+  <w:num w:numId="14">
+    <w:abstractNumId w:val="1"/>
   </w:num>
 </w:numbering>
 </file>
@@ -5484,7 +5654,7 @@
 </file>
 
 <file path=customXml/itemProps1.xml><?xml version="1.0" encoding="utf-8"?>
-<ds:datastoreItem xmlns:ds="http://schemas.openxmlformats.org/officeDocument/2006/customXml" ds:itemID="{84C99288-A431-49F1-A554-362067136899}">
+<ds:datastoreItem xmlns:ds="http://schemas.openxmlformats.org/officeDocument/2006/customXml" ds:itemID="{15ADA7E8-077C-477B-9816-8C8B6CFDD3F7}">
   <ds:schemaRefs>
     <ds:schemaRef ds:uri="http://schemas.openxmlformats.org/officeDocument/2006/bibliography"/>
   </ds:schemaRefs>

</xml_diff>

<commit_message>
loop and baseDbSetup improvment
</commit_message>
<xml_diff>
--- a/Praca dyplomowa.docx
+++ b/Praca dyplomowa.docx
@@ -2645,6 +2645,11 @@
       <w:pPr>
         <w:ind w:left="1440"/>
       </w:pPr>
+    </w:p>
+    <w:p>
+      <w:pPr>
+        <w:ind w:left="1440"/>
+      </w:pPr>
       <w:r>
         <w:t xml:space="preserve">Schemat : </w:t>
       </w:r>
@@ -2735,13 +2740,7 @@
       </w:r>
       <w:proofErr w:type="spellEnd"/>
       <w:r>
-        <w:t xml:space="preserve"> – tablica zawierająca docelowe wartości </w:t>
-      </w:r>
-      <w:r>
-        <w:t xml:space="preserve">nasłonecznienia </w:t>
-      </w:r>
-      <w:r>
-        <w:t>w formacie zrozumiałym dla systemu oraz przyjazną dla użytkownika nazwę</w:t>
+        <w:t xml:space="preserve"> – tablica zawierająca docelowe wartości nasłonecznienia w formacie zrozumiałym dla systemu oraz przyjazną dla użytkownika nazwę</w:t>
       </w:r>
       <w:r>
         <w:t xml:space="preserve"> (np. „niewielkie nasłonecznienie”)</w:t>
@@ -2760,16 +2759,7 @@
         <w:t xml:space="preserve"> – tablica zawierająca docelowe wartości wilgotności gleby w formacie zrozumiałym dla systemu oraz przyjazną dla użytkownika nazwę</w:t>
       </w:r>
       <w:r>
-        <w:t xml:space="preserve"> </w:t>
-      </w:r>
-      <w:r>
-        <w:t>(np. „</w:t>
-      </w:r>
-      <w:r>
-        <w:t>wysoka wilgotność</w:t>
-      </w:r>
-      <w:r>
-        <w:t>”).</w:t>
+        <w:t xml:space="preserve"> (np. „wysoka wilgotność”).</w:t>
       </w:r>
       <w:r>
         <w:t>.</w:t>
@@ -2945,8 +2935,303 @@
       </w:r>
     </w:p>
     <w:p>
-      <w:r>
-        <w:t>Wprowadzenie modeli do bazy</w:t>
+      <w:pPr>
+        <w:rPr>
+          <w:lang w:val="en-US"/>
+        </w:rPr>
+      </w:pPr>
+      <w:r>
+        <w:rPr>
+          <w:lang w:val="en-US"/>
+        </w:rPr>
+        <w:t>CRUD (</w:t>
+      </w:r>
+      <w:proofErr w:type="spellStart"/>
+      <w:r>
+        <w:rPr>
+          <w:lang w:val="en-US"/>
+        </w:rPr>
+        <w:t>create,read,update,delete</w:t>
+      </w:r>
+      <w:proofErr w:type="spellEnd"/>
+      <w:r>
+        <w:rPr>
+          <w:lang w:val="en-US"/>
+        </w:rPr>
+        <w:t>)</w:t>
+      </w:r>
+      <w:r>
+        <w:rPr>
+          <w:lang w:val="en-US"/>
+        </w:rPr>
+        <w:t xml:space="preserve"> w </w:t>
+      </w:r>
+      <w:proofErr w:type="spellStart"/>
+      <w:r>
+        <w:rPr>
+          <w:lang w:val="en-US"/>
+        </w:rPr>
+        <w:t>SQLAlchemy</w:t>
+      </w:r>
+      <w:proofErr w:type="spellEnd"/>
+    </w:p>
+    <w:p>
+      <w:r>
+        <w:t>Każda baza danych u</w:t>
+      </w:r>
+      <w:r>
+        <w:t xml:space="preserve">dostępnia podstawowe 4 </w:t>
+      </w:r>
+      <w:r>
+        <w:t>funkcjonalności</w:t>
+      </w:r>
+      <w:r>
+        <w:t xml:space="preserve"> znane jako CRUD czyli :</w:t>
+      </w:r>
+    </w:p>
+    <w:p>
+      <w:pPr>
+        <w:pStyle w:val="Akapitzlist"/>
+        <w:numPr>
+          <w:ilvl w:val="0"/>
+          <w:numId w:val="16"/>
+        </w:numPr>
+      </w:pPr>
+      <w:r>
+        <w:t>Dodanie do bazy</w:t>
+      </w:r>
+    </w:p>
+    <w:p>
+      <w:r>
+        <w:rPr>
+          <w:noProof/>
+        </w:rPr>
+        <w:lastRenderedPageBreak/>
+        <w:drawing>
+          <wp:inline distT="0" distB="0" distL="0" distR="0" wp14:anchorId="01D569A7" wp14:editId="19A52F79">
+            <wp:extent cx="5539190" cy="548640"/>
+            <wp:effectExtent l="0" t="0" r="4445" b="3810"/>
+            <wp:docPr id="2" name="Obraz 2"/>
+            <wp:cNvGraphicFramePr>
+              <a:graphicFrameLocks xmlns:a="http://schemas.openxmlformats.org/drawingml/2006/main" noChangeAspect="1"/>
+            </wp:cNvGraphicFramePr>
+            <a:graphic xmlns:a="http://schemas.openxmlformats.org/drawingml/2006/main">
+              <a:graphicData uri="http://schemas.openxmlformats.org/drawingml/2006/picture">
+                <pic:pic xmlns:pic="http://schemas.openxmlformats.org/drawingml/2006/picture">
+                  <pic:nvPicPr>
+                    <pic:cNvPr id="1" name=""/>
+                    <pic:cNvPicPr/>
+                  </pic:nvPicPr>
+                  <pic:blipFill rotWithShape="1">
+                    <a:blip r:embed="rId19"/>
+                    <a:srcRect l="18977" t="62611" r="51684" b="32222"/>
+                    <a:stretch/>
+                  </pic:blipFill>
+                  <pic:spPr bwMode="auto">
+                    <a:xfrm>
+                      <a:off x="0" y="0"/>
+                      <a:ext cx="5700972" cy="564664"/>
+                    </a:xfrm>
+                    <a:prstGeom prst="rect">
+                      <a:avLst/>
+                    </a:prstGeom>
+                    <a:ln>
+                      <a:noFill/>
+                    </a:ln>
+                    <a:extLst>
+                      <a:ext uri="{53640926-AAD7-44D8-BBD7-CCE9431645EC}">
+                        <a14:shadowObscured xmlns:a14="http://schemas.microsoft.com/office/drawing/2010/main"/>
+                      </a:ext>
+                    </a:extLst>
+                  </pic:spPr>
+                </pic:pic>
+              </a:graphicData>
+            </a:graphic>
+          </wp:inline>
+        </w:drawing>
+      </w:r>
+    </w:p>
+    <w:p>
+      <w:pPr>
+        <w:pStyle w:val="Akapitzlist"/>
+        <w:numPr>
+          <w:ilvl w:val="0"/>
+          <w:numId w:val="16"/>
+        </w:numPr>
+      </w:pPr>
+      <w:r>
+        <w:t>Odczyt z bazy</w:t>
+      </w:r>
+    </w:p>
+    <w:p>
+      <w:r>
+        <w:rPr>
+          <w:noProof/>
+        </w:rPr>
+        <w:drawing>
+          <wp:inline distT="0" distB="0" distL="0" distR="0" wp14:anchorId="6B32DA2B" wp14:editId="564A85B2">
+            <wp:extent cx="5932038" cy="294198"/>
+            <wp:effectExtent l="0" t="0" r="0" b="0"/>
+            <wp:docPr id="9" name="Obraz 9"/>
+            <wp:cNvGraphicFramePr>
+              <a:graphicFrameLocks xmlns:a="http://schemas.openxmlformats.org/drawingml/2006/main" noChangeAspect="1"/>
+            </wp:cNvGraphicFramePr>
+            <a:graphic xmlns:a="http://schemas.openxmlformats.org/drawingml/2006/main">
+              <a:graphicData uri="http://schemas.openxmlformats.org/drawingml/2006/picture">
+                <pic:pic xmlns:pic="http://schemas.openxmlformats.org/drawingml/2006/picture">
+                  <pic:nvPicPr>
+                    <pic:cNvPr id="1" name=""/>
+                    <pic:cNvPicPr/>
+                  </pic:nvPicPr>
+                  <pic:blipFill rotWithShape="1">
+                    <a:blip r:embed="rId20"/>
+                    <a:srcRect l="19050" t="20059" r="39929" b="76325"/>
+                    <a:stretch/>
+                  </pic:blipFill>
+                  <pic:spPr bwMode="auto">
+                    <a:xfrm>
+                      <a:off x="0" y="0"/>
+                      <a:ext cx="6329421" cy="313906"/>
+                    </a:xfrm>
+                    <a:prstGeom prst="rect">
+                      <a:avLst/>
+                    </a:prstGeom>
+                    <a:ln>
+                      <a:noFill/>
+                    </a:ln>
+                    <a:extLst>
+                      <a:ext uri="{53640926-AAD7-44D8-BBD7-CCE9431645EC}">
+                        <a14:shadowObscured xmlns:a14="http://schemas.microsoft.com/office/drawing/2010/main"/>
+                      </a:ext>
+                    </a:extLst>
+                  </pic:spPr>
+                </pic:pic>
+              </a:graphicData>
+            </a:graphic>
+          </wp:inline>
+        </w:drawing>
+      </w:r>
+    </w:p>
+    <w:p>
+      <w:pPr>
+        <w:pStyle w:val="Akapitzlist"/>
+        <w:numPr>
+          <w:ilvl w:val="0"/>
+          <w:numId w:val="16"/>
+        </w:numPr>
+      </w:pPr>
+      <w:r>
+        <w:t>Edytowanie danych w bazie</w:t>
+      </w:r>
+    </w:p>
+    <w:p>
+      <w:r>
+        <w:rPr>
+          <w:noProof/>
+        </w:rPr>
+        <w:drawing>
+          <wp:inline distT="0" distB="0" distL="0" distR="0" wp14:anchorId="2E947F63" wp14:editId="48BEB537">
+            <wp:extent cx="5597719" cy="556260"/>
+            <wp:effectExtent l="0" t="0" r="3175" b="0"/>
+            <wp:docPr id="12" name="Obraz 12"/>
+            <wp:cNvGraphicFramePr>
+              <a:graphicFrameLocks xmlns:a="http://schemas.openxmlformats.org/drawingml/2006/main" noChangeAspect="1"/>
+            </wp:cNvGraphicFramePr>
+            <a:graphic xmlns:a="http://schemas.openxmlformats.org/drawingml/2006/main">
+              <a:graphicData uri="http://schemas.openxmlformats.org/drawingml/2006/picture">
+                <pic:pic xmlns:pic="http://schemas.openxmlformats.org/drawingml/2006/picture">
+                  <pic:nvPicPr>
+                    <pic:cNvPr id="1" name=""/>
+                    <pic:cNvPicPr/>
+                  </pic:nvPicPr>
+                  <pic:blipFill rotWithShape="1">
+                    <a:blip r:embed="rId21"/>
+                    <a:srcRect l="19101" t="44786" r="47475" b="49309"/>
+                    <a:stretch/>
+                  </pic:blipFill>
+                  <pic:spPr bwMode="auto">
+                    <a:xfrm>
+                      <a:off x="0" y="0"/>
+                      <a:ext cx="5601050" cy="556591"/>
+                    </a:xfrm>
+                    <a:prstGeom prst="rect">
+                      <a:avLst/>
+                    </a:prstGeom>
+                    <a:ln>
+                      <a:noFill/>
+                    </a:ln>
+                    <a:extLst>
+                      <a:ext uri="{53640926-AAD7-44D8-BBD7-CCE9431645EC}">
+                        <a14:shadowObscured xmlns:a14="http://schemas.microsoft.com/office/drawing/2010/main"/>
+                      </a:ext>
+                    </a:extLst>
+                  </pic:spPr>
+                </pic:pic>
+              </a:graphicData>
+            </a:graphic>
+          </wp:inline>
+        </w:drawing>
+      </w:r>
+    </w:p>
+    <w:p>
+      <w:pPr>
+        <w:pStyle w:val="Akapitzlist"/>
+        <w:numPr>
+          <w:ilvl w:val="0"/>
+          <w:numId w:val="16"/>
+        </w:numPr>
+      </w:pPr>
+      <w:r>
+        <w:t>Usuwanie z bazy</w:t>
+      </w:r>
+    </w:p>
+    <w:p>
+      <w:r>
+        <w:rPr>
+          <w:noProof/>
+        </w:rPr>
+        <w:drawing>
+          <wp:inline distT="0" distB="0" distL="0" distR="0" wp14:anchorId="12BAC8E6" wp14:editId="15D27A35">
+            <wp:extent cx="5597525" cy="516255"/>
+            <wp:effectExtent l="0" t="0" r="3175" b="0"/>
+            <wp:docPr id="18" name="Obraz 18"/>
+            <wp:cNvGraphicFramePr>
+              <a:graphicFrameLocks xmlns:a="http://schemas.openxmlformats.org/drawingml/2006/main" noChangeAspect="1"/>
+            </wp:cNvGraphicFramePr>
+            <a:graphic xmlns:a="http://schemas.openxmlformats.org/drawingml/2006/main">
+              <a:graphicData uri="http://schemas.openxmlformats.org/drawingml/2006/picture">
+                <pic:pic xmlns:pic="http://schemas.openxmlformats.org/drawingml/2006/picture">
+                  <pic:nvPicPr>
+                    <pic:cNvPr id="1" name=""/>
+                    <pic:cNvPicPr/>
+                  </pic:nvPicPr>
+                  <pic:blipFill rotWithShape="1">
+                    <a:blip r:embed="rId22"/>
+                    <a:srcRect l="18639" t="62199" r="46322" b="32056"/>
+                    <a:stretch/>
+                  </pic:blipFill>
+                  <pic:spPr bwMode="auto">
+                    <a:xfrm>
+                      <a:off x="0" y="0"/>
+                      <a:ext cx="5765791" cy="531774"/>
+                    </a:xfrm>
+                    <a:prstGeom prst="rect">
+                      <a:avLst/>
+                    </a:prstGeom>
+                    <a:ln>
+                      <a:noFill/>
+                    </a:ln>
+                    <a:extLst>
+                      <a:ext uri="{53640926-AAD7-44D8-BBD7-CCE9431645EC}">
+                        <a14:shadowObscured xmlns:a14="http://schemas.microsoft.com/office/drawing/2010/main"/>
+                      </a:ext>
+                    </a:extLst>
+                  </pic:spPr>
+                </pic:pic>
+              </a:graphicData>
+            </a:graphic>
+          </wp:inline>
+        </w:drawing>
       </w:r>
     </w:p>
     <w:p>
@@ -2960,47 +3245,209 @@
       <w:r>
         <w:t>API</w:t>
       </w:r>
+    </w:p>
+    <w:p>
+      <w:r>
+        <w:rPr>
+          <w:noProof/>
+        </w:rPr>
+        <w:drawing>
+          <wp:inline distT="0" distB="0" distL="0" distR="0" wp14:anchorId="20716E99" wp14:editId="63853082">
+            <wp:extent cx="5573395" cy="2210463"/>
+            <wp:effectExtent l="0" t="0" r="8255" b="0"/>
+            <wp:docPr id="19" name="Obraz 19"/>
+            <wp:cNvGraphicFramePr>
+              <a:graphicFrameLocks xmlns:a="http://schemas.openxmlformats.org/drawingml/2006/main" noChangeAspect="1"/>
+            </wp:cNvGraphicFramePr>
+            <a:graphic xmlns:a="http://schemas.openxmlformats.org/drawingml/2006/main">
+              <a:graphicData uri="http://schemas.openxmlformats.org/drawingml/2006/picture">
+                <pic:pic xmlns:pic="http://schemas.openxmlformats.org/drawingml/2006/picture">
+                  <pic:nvPicPr>
+                    <pic:cNvPr id="1" name=""/>
+                    <pic:cNvPicPr/>
+                  </pic:nvPicPr>
+                  <pic:blipFill rotWithShape="1">
+                    <a:blip r:embed="rId23"/>
+                    <a:srcRect l="18726" t="7570" r="52461" b="72114"/>
+                    <a:stretch/>
+                  </pic:blipFill>
+                  <pic:spPr bwMode="auto">
+                    <a:xfrm>
+                      <a:off x="0" y="0"/>
+                      <a:ext cx="5636340" cy="2235428"/>
+                    </a:xfrm>
+                    <a:prstGeom prst="rect">
+                      <a:avLst/>
+                    </a:prstGeom>
+                    <a:ln>
+                      <a:noFill/>
+                    </a:ln>
+                    <a:extLst>
+                      <a:ext uri="{53640926-AAD7-44D8-BBD7-CCE9431645EC}">
+                        <a14:shadowObscured xmlns:a14="http://schemas.microsoft.com/office/drawing/2010/main"/>
+                      </a:ext>
+                    </a:extLst>
+                  </pic:spPr>
+                </pic:pic>
+              </a:graphicData>
+            </a:graphic>
+          </wp:inline>
+        </w:drawing>
+      </w:r>
+    </w:p>
+    <w:p>
+      <w:proofErr w:type="spellStart"/>
+      <w:r>
+        <w:t>Najproszrze</w:t>
+      </w:r>
+      <w:proofErr w:type="spellEnd"/>
+      <w:r>
+        <w:t xml:space="preserve"> </w:t>
+      </w:r>
+      <w:proofErr w:type="spellStart"/>
+      <w:r>
+        <w:t>api</w:t>
+      </w:r>
+      <w:proofErr w:type="spellEnd"/>
+      <w:r>
+        <w:t xml:space="preserve"> , powiedz coś o tym </w:t>
+      </w:r>
+    </w:p>
+    <w:p>
+      <w:r>
+        <w:rPr>
+          <w:noProof/>
+        </w:rPr>
+        <w:drawing>
+          <wp:inline distT="0" distB="0" distL="0" distR="0" wp14:anchorId="0AF0F98B" wp14:editId="4AD84951">
+            <wp:extent cx="5484864" cy="214686"/>
+            <wp:effectExtent l="0" t="0" r="1905" b="0"/>
+            <wp:docPr id="21" name="Obraz 21"/>
+            <wp:cNvGraphicFramePr>
+              <a:graphicFrameLocks xmlns:a="http://schemas.openxmlformats.org/drawingml/2006/main" noChangeAspect="1"/>
+            </wp:cNvGraphicFramePr>
+            <a:graphic xmlns:a="http://schemas.openxmlformats.org/drawingml/2006/main">
+              <a:graphicData uri="http://schemas.openxmlformats.org/drawingml/2006/picture">
+                <pic:pic xmlns:pic="http://schemas.openxmlformats.org/drawingml/2006/picture">
+                  <pic:nvPicPr>
+                    <pic:cNvPr id="1" name=""/>
+                    <pic:cNvPicPr/>
+                  </pic:nvPicPr>
+                  <pic:blipFill rotWithShape="1">
+                    <a:blip r:embed="rId24"/>
+                    <a:srcRect l="18775" t="21340" r="46860" b="76269"/>
+                    <a:stretch/>
+                  </pic:blipFill>
+                  <pic:spPr bwMode="auto">
+                    <a:xfrm>
+                      <a:off x="0" y="0"/>
+                      <a:ext cx="5504201" cy="215443"/>
+                    </a:xfrm>
+                    <a:prstGeom prst="rect">
+                      <a:avLst/>
+                    </a:prstGeom>
+                    <a:ln>
+                      <a:noFill/>
+                    </a:ln>
+                    <a:extLst>
+                      <a:ext uri="{53640926-AAD7-44D8-BBD7-CCE9431645EC}">
+                        <a14:shadowObscured xmlns:a14="http://schemas.microsoft.com/office/drawing/2010/main"/>
+                      </a:ext>
+                    </a:extLst>
+                  </pic:spPr>
+                </pic:pic>
+              </a:graphicData>
+            </a:graphic>
+          </wp:inline>
+        </w:drawing>
+      </w:r>
+      <w:r>
+        <w:rPr>
+          <w:noProof/>
+        </w:rPr>
+        <w:drawing>
+          <wp:inline distT="0" distB="0" distL="0" distR="0" wp14:anchorId="3E043476" wp14:editId="39D5EC46">
+            <wp:extent cx="5484864" cy="221560"/>
+            <wp:effectExtent l="0" t="0" r="0" b="7620"/>
+            <wp:docPr id="20" name="Obraz 20"/>
+            <wp:cNvGraphicFramePr>
+              <a:graphicFrameLocks xmlns:a="http://schemas.openxmlformats.org/drawingml/2006/main" noChangeAspect="1"/>
+            </wp:cNvGraphicFramePr>
+            <a:graphic xmlns:a="http://schemas.openxmlformats.org/drawingml/2006/main">
+              <a:graphicData uri="http://schemas.openxmlformats.org/drawingml/2006/picture">
+                <pic:pic xmlns:pic="http://schemas.openxmlformats.org/drawingml/2006/picture">
+                  <pic:nvPicPr>
+                    <pic:cNvPr id="1" name=""/>
+                    <pic:cNvPicPr/>
+                  </pic:nvPicPr>
+                  <pic:blipFill rotWithShape="1">
+                    <a:blip r:embed="rId24"/>
+                    <a:srcRect l="18775" t="56323" r="46860" b="41209"/>
+                    <a:stretch/>
+                  </pic:blipFill>
+                  <pic:spPr bwMode="auto">
+                    <a:xfrm>
+                      <a:off x="0" y="0"/>
+                      <a:ext cx="5504201" cy="222341"/>
+                    </a:xfrm>
+                    <a:prstGeom prst="rect">
+                      <a:avLst/>
+                    </a:prstGeom>
+                    <a:ln>
+                      <a:noFill/>
+                    </a:ln>
+                    <a:extLst>
+                      <a:ext uri="{53640926-AAD7-44D8-BBD7-CCE9431645EC}">
+                        <a14:shadowObscured xmlns:a14="http://schemas.microsoft.com/office/drawing/2010/main"/>
+                      </a:ext>
+                    </a:extLst>
+                  </pic:spPr>
+                </pic:pic>
+              </a:graphicData>
+            </a:graphic>
+          </wp:inline>
+        </w:drawing>
+      </w:r>
+    </w:p>
+    <w:p>
+      <w:pPr>
+        <w:pStyle w:val="Akapitzlist"/>
+        <w:numPr>
+          <w:ilvl w:val="2"/>
+          <w:numId w:val="12"/>
+        </w:numPr>
+      </w:pPr>
+      <w:r>
+        <w:t>Algorytmy użycia aktorów</w:t>
+      </w:r>
+    </w:p>
+    <w:p>
+      <w:pPr>
+        <w:pStyle w:val="Akapitzlist"/>
+        <w:numPr>
+          <w:ilvl w:val="2"/>
+          <w:numId w:val="12"/>
+        </w:numPr>
+      </w:pPr>
+      <w:r>
+        <w:t>Wykonywanie funkcji w zaplonowanym czasie</w:t>
+      </w:r>
+    </w:p>
+    <w:p>
+      <w:r>
+        <w:t xml:space="preserve">Publikacje </w:t>
+      </w:r>
+    </w:p>
+    <w:p>
+      <w:r>
+        <w:tab/>
+        <w:t xml:space="preserve">Strony : </w:t>
+      </w:r>
       <w:bookmarkStart w:id="0" w:name="_GoBack"/>
       <w:bookmarkEnd w:id="0"/>
     </w:p>
     <w:p>
-      <w:pPr>
-        <w:pStyle w:val="Akapitzlist"/>
-        <w:numPr>
-          <w:ilvl w:val="2"/>
-          <w:numId w:val="12"/>
-        </w:numPr>
-      </w:pPr>
-      <w:r>
-        <w:t>Algorytmy użycia aktorów</w:t>
-      </w:r>
-    </w:p>
-    <w:p>
-      <w:pPr>
-        <w:pStyle w:val="Akapitzlist"/>
-        <w:numPr>
-          <w:ilvl w:val="2"/>
-          <w:numId w:val="12"/>
-        </w:numPr>
-      </w:pPr>
-      <w:r>
-        <w:t>Wykonywanie funkcji w zaplonowanym czasie</w:t>
-      </w:r>
-    </w:p>
-    <w:p>
-      <w:r>
-        <w:lastRenderedPageBreak/>
-        <w:t xml:space="preserve">Publikacje </w:t>
-      </w:r>
-    </w:p>
-    <w:p>
-      <w:r>
-        <w:tab/>
-        <w:t xml:space="preserve">Strony : </w:t>
-      </w:r>
-    </w:p>
-    <w:p>
-      <w:hyperlink r:id="rId19" w:history="1">
+      <w:hyperlink r:id="rId25" w:history="1">
         <w:r>
           <w:rPr>
             <w:rStyle w:val="Hipercze"/>
@@ -3015,7 +3462,7 @@
           <w:rStyle w:val="Hipercze"/>
         </w:rPr>
       </w:pPr>
-      <w:hyperlink r:id="rId20" w:history="1">
+      <w:hyperlink r:id="rId26" w:history="1">
         <w:r>
           <w:rPr>
             <w:rStyle w:val="Hipercze"/>
@@ -3025,7 +3472,7 @@
       </w:hyperlink>
     </w:p>
     <w:p>
-      <w:hyperlink r:id="rId21" w:history="1">
+      <w:hyperlink r:id="rId27" w:history="1">
         <w:r>
           <w:rPr>
             <w:rStyle w:val="Hipercze"/>
@@ -3042,6 +3489,7 @@
     </w:p>
     <w:p>
       <w:r>
+        <w:lastRenderedPageBreak/>
         <w:t xml:space="preserve">Samouczek HTML – Karol </w:t>
       </w:r>
       <w:proofErr w:type="spellStart"/>
@@ -3354,6 +3802,119 @@
     </w:lvl>
   </w:abstractNum>
   <w:abstractNum w:abstractNumId="2" w15:restartNumberingAfterBreak="0">
+    <w:nsid w:val="06215E61"/>
+    <w:multiLevelType w:val="hybridMultilevel"/>
+    <w:tmpl w:val="D26633FC"/>
+    <w:lvl w:ilvl="0" w:tplc="04150001">
+      <w:start w:val="1"/>
+      <w:numFmt w:val="bullet"/>
+      <w:lvlText w:val=""/>
+      <w:lvlJc w:val="left"/>
+      <w:pPr>
+        <w:ind w:left="720" w:hanging="360"/>
+      </w:pPr>
+      <w:rPr>
+        <w:rFonts w:ascii="Symbol" w:hAnsi="Symbol" w:hint="default"/>
+      </w:rPr>
+    </w:lvl>
+    <w:lvl w:ilvl="1" w:tplc="04150003" w:tentative="1">
+      <w:start w:val="1"/>
+      <w:numFmt w:val="bullet"/>
+      <w:lvlText w:val="o"/>
+      <w:lvlJc w:val="left"/>
+      <w:pPr>
+        <w:ind w:left="1440" w:hanging="360"/>
+      </w:pPr>
+      <w:rPr>
+        <w:rFonts w:ascii="Courier New" w:hAnsi="Courier New" w:cs="Courier New" w:hint="default"/>
+      </w:rPr>
+    </w:lvl>
+    <w:lvl w:ilvl="2" w:tplc="04150005" w:tentative="1">
+      <w:start w:val="1"/>
+      <w:numFmt w:val="bullet"/>
+      <w:lvlText w:val=""/>
+      <w:lvlJc w:val="left"/>
+      <w:pPr>
+        <w:ind w:left="2160" w:hanging="360"/>
+      </w:pPr>
+      <w:rPr>
+        <w:rFonts w:ascii="Wingdings" w:hAnsi="Wingdings" w:hint="default"/>
+      </w:rPr>
+    </w:lvl>
+    <w:lvl w:ilvl="3" w:tplc="04150001" w:tentative="1">
+      <w:start w:val="1"/>
+      <w:numFmt w:val="bullet"/>
+      <w:lvlText w:val=""/>
+      <w:lvlJc w:val="left"/>
+      <w:pPr>
+        <w:ind w:left="2880" w:hanging="360"/>
+      </w:pPr>
+      <w:rPr>
+        <w:rFonts w:ascii="Symbol" w:hAnsi="Symbol" w:hint="default"/>
+      </w:rPr>
+    </w:lvl>
+    <w:lvl w:ilvl="4" w:tplc="04150003" w:tentative="1">
+      <w:start w:val="1"/>
+      <w:numFmt w:val="bullet"/>
+      <w:lvlText w:val="o"/>
+      <w:lvlJc w:val="left"/>
+      <w:pPr>
+        <w:ind w:left="3600" w:hanging="360"/>
+      </w:pPr>
+      <w:rPr>
+        <w:rFonts w:ascii="Courier New" w:hAnsi="Courier New" w:cs="Courier New" w:hint="default"/>
+      </w:rPr>
+    </w:lvl>
+    <w:lvl w:ilvl="5" w:tplc="04150005" w:tentative="1">
+      <w:start w:val="1"/>
+      <w:numFmt w:val="bullet"/>
+      <w:lvlText w:val=""/>
+      <w:lvlJc w:val="left"/>
+      <w:pPr>
+        <w:ind w:left="4320" w:hanging="360"/>
+      </w:pPr>
+      <w:rPr>
+        <w:rFonts w:ascii="Wingdings" w:hAnsi="Wingdings" w:hint="default"/>
+      </w:rPr>
+    </w:lvl>
+    <w:lvl w:ilvl="6" w:tplc="04150001" w:tentative="1">
+      <w:start w:val="1"/>
+      <w:numFmt w:val="bullet"/>
+      <w:lvlText w:val=""/>
+      <w:lvlJc w:val="left"/>
+      <w:pPr>
+        <w:ind w:left="5040" w:hanging="360"/>
+      </w:pPr>
+      <w:rPr>
+        <w:rFonts w:ascii="Symbol" w:hAnsi="Symbol" w:hint="default"/>
+      </w:rPr>
+    </w:lvl>
+    <w:lvl w:ilvl="7" w:tplc="04150003" w:tentative="1">
+      <w:start w:val="1"/>
+      <w:numFmt w:val="bullet"/>
+      <w:lvlText w:val="o"/>
+      <w:lvlJc w:val="left"/>
+      <w:pPr>
+        <w:ind w:left="5760" w:hanging="360"/>
+      </w:pPr>
+      <w:rPr>
+        <w:rFonts w:ascii="Courier New" w:hAnsi="Courier New" w:cs="Courier New" w:hint="default"/>
+      </w:rPr>
+    </w:lvl>
+    <w:lvl w:ilvl="8" w:tplc="04150005" w:tentative="1">
+      <w:start w:val="1"/>
+      <w:numFmt w:val="bullet"/>
+      <w:lvlText w:val=""/>
+      <w:lvlJc w:val="left"/>
+      <w:pPr>
+        <w:ind w:left="6480" w:hanging="360"/>
+      </w:pPr>
+      <w:rPr>
+        <w:rFonts w:ascii="Wingdings" w:hAnsi="Wingdings" w:hint="default"/>
+      </w:rPr>
+    </w:lvl>
+  </w:abstractNum>
+  <w:abstractNum w:abstractNumId="3" w15:restartNumberingAfterBreak="0">
     <w:nsid w:val="13CD44AE"/>
     <w:multiLevelType w:val="hybridMultilevel"/>
     <w:tmpl w:val="9026AED6"/>
@@ -3442,7 +4003,7 @@
       </w:pPr>
     </w:lvl>
   </w:abstractNum>
-  <w:abstractNum w:abstractNumId="3" w15:restartNumberingAfterBreak="0">
+  <w:abstractNum w:abstractNumId="4" w15:restartNumberingAfterBreak="0">
     <w:nsid w:val="17216F3F"/>
     <w:multiLevelType w:val="multilevel"/>
     <w:tmpl w:val="1056F67E"/>
@@ -3555,7 +4116,7 @@
       </w:pPr>
     </w:lvl>
   </w:abstractNum>
-  <w:abstractNum w:abstractNumId="4" w15:restartNumberingAfterBreak="0">
+  <w:abstractNum w:abstractNumId="5" w15:restartNumberingAfterBreak="0">
     <w:nsid w:val="23C027B8"/>
     <w:multiLevelType w:val="hybridMultilevel"/>
     <w:tmpl w:val="6DA4BF96"/>
@@ -3644,7 +4205,7 @@
       </w:pPr>
     </w:lvl>
   </w:abstractNum>
-  <w:abstractNum w:abstractNumId="5" w15:restartNumberingAfterBreak="0">
+  <w:abstractNum w:abstractNumId="6" w15:restartNumberingAfterBreak="0">
     <w:nsid w:val="2684437D"/>
     <w:multiLevelType w:val="hybridMultilevel"/>
     <w:tmpl w:val="7FF2DED4"/>
@@ -3733,7 +4294,7 @@
       </w:pPr>
     </w:lvl>
   </w:abstractNum>
-  <w:abstractNum w:abstractNumId="6" w15:restartNumberingAfterBreak="0">
+  <w:abstractNum w:abstractNumId="7" w15:restartNumberingAfterBreak="0">
     <w:nsid w:val="34E160E8"/>
     <w:multiLevelType w:val="multilevel"/>
     <w:tmpl w:val="8062D408"/>
@@ -3846,7 +4407,120 @@
       </w:rPr>
     </w:lvl>
   </w:abstractNum>
-  <w:abstractNum w:abstractNumId="7" w15:restartNumberingAfterBreak="0">
+  <w:abstractNum w:abstractNumId="8" w15:restartNumberingAfterBreak="0">
+    <w:nsid w:val="4680672F"/>
+    <w:multiLevelType w:val="hybridMultilevel"/>
+    <w:tmpl w:val="92A688BE"/>
+    <w:lvl w:ilvl="0" w:tplc="04150001">
+      <w:start w:val="1"/>
+      <w:numFmt w:val="bullet"/>
+      <w:lvlText w:val=""/>
+      <w:lvlJc w:val="left"/>
+      <w:pPr>
+        <w:ind w:left="720" w:hanging="360"/>
+      </w:pPr>
+      <w:rPr>
+        <w:rFonts w:ascii="Symbol" w:hAnsi="Symbol" w:hint="default"/>
+      </w:rPr>
+    </w:lvl>
+    <w:lvl w:ilvl="1" w:tplc="04150003" w:tentative="1">
+      <w:start w:val="1"/>
+      <w:numFmt w:val="bullet"/>
+      <w:lvlText w:val="o"/>
+      <w:lvlJc w:val="left"/>
+      <w:pPr>
+        <w:ind w:left="1440" w:hanging="360"/>
+      </w:pPr>
+      <w:rPr>
+        <w:rFonts w:ascii="Courier New" w:hAnsi="Courier New" w:cs="Courier New" w:hint="default"/>
+      </w:rPr>
+    </w:lvl>
+    <w:lvl w:ilvl="2" w:tplc="04150005" w:tentative="1">
+      <w:start w:val="1"/>
+      <w:numFmt w:val="bullet"/>
+      <w:lvlText w:val=""/>
+      <w:lvlJc w:val="left"/>
+      <w:pPr>
+        <w:ind w:left="2160" w:hanging="360"/>
+      </w:pPr>
+      <w:rPr>
+        <w:rFonts w:ascii="Wingdings" w:hAnsi="Wingdings" w:hint="default"/>
+      </w:rPr>
+    </w:lvl>
+    <w:lvl w:ilvl="3" w:tplc="04150001" w:tentative="1">
+      <w:start w:val="1"/>
+      <w:numFmt w:val="bullet"/>
+      <w:lvlText w:val=""/>
+      <w:lvlJc w:val="left"/>
+      <w:pPr>
+        <w:ind w:left="2880" w:hanging="360"/>
+      </w:pPr>
+      <w:rPr>
+        <w:rFonts w:ascii="Symbol" w:hAnsi="Symbol" w:hint="default"/>
+      </w:rPr>
+    </w:lvl>
+    <w:lvl w:ilvl="4" w:tplc="04150003" w:tentative="1">
+      <w:start w:val="1"/>
+      <w:numFmt w:val="bullet"/>
+      <w:lvlText w:val="o"/>
+      <w:lvlJc w:val="left"/>
+      <w:pPr>
+        <w:ind w:left="3600" w:hanging="360"/>
+      </w:pPr>
+      <w:rPr>
+        <w:rFonts w:ascii="Courier New" w:hAnsi="Courier New" w:cs="Courier New" w:hint="default"/>
+      </w:rPr>
+    </w:lvl>
+    <w:lvl w:ilvl="5" w:tplc="04150005" w:tentative="1">
+      <w:start w:val="1"/>
+      <w:numFmt w:val="bullet"/>
+      <w:lvlText w:val=""/>
+      <w:lvlJc w:val="left"/>
+      <w:pPr>
+        <w:ind w:left="4320" w:hanging="360"/>
+      </w:pPr>
+      <w:rPr>
+        <w:rFonts w:ascii="Wingdings" w:hAnsi="Wingdings" w:hint="default"/>
+      </w:rPr>
+    </w:lvl>
+    <w:lvl w:ilvl="6" w:tplc="04150001" w:tentative="1">
+      <w:start w:val="1"/>
+      <w:numFmt w:val="bullet"/>
+      <w:lvlText w:val=""/>
+      <w:lvlJc w:val="left"/>
+      <w:pPr>
+        <w:ind w:left="5040" w:hanging="360"/>
+      </w:pPr>
+      <w:rPr>
+        <w:rFonts w:ascii="Symbol" w:hAnsi="Symbol" w:hint="default"/>
+      </w:rPr>
+    </w:lvl>
+    <w:lvl w:ilvl="7" w:tplc="04150003" w:tentative="1">
+      <w:start w:val="1"/>
+      <w:numFmt w:val="bullet"/>
+      <w:lvlText w:val="o"/>
+      <w:lvlJc w:val="left"/>
+      <w:pPr>
+        <w:ind w:left="5760" w:hanging="360"/>
+      </w:pPr>
+      <w:rPr>
+        <w:rFonts w:ascii="Courier New" w:hAnsi="Courier New" w:cs="Courier New" w:hint="default"/>
+      </w:rPr>
+    </w:lvl>
+    <w:lvl w:ilvl="8" w:tplc="04150005" w:tentative="1">
+      <w:start w:val="1"/>
+      <w:numFmt w:val="bullet"/>
+      <w:lvlText w:val=""/>
+      <w:lvlJc w:val="left"/>
+      <w:pPr>
+        <w:ind w:left="6480" w:hanging="360"/>
+      </w:pPr>
+      <w:rPr>
+        <w:rFonts w:ascii="Wingdings" w:hAnsi="Wingdings" w:hint="default"/>
+      </w:rPr>
+    </w:lvl>
+  </w:abstractNum>
+  <w:abstractNum w:abstractNumId="9" w15:restartNumberingAfterBreak="0">
     <w:nsid w:val="4BA00956"/>
     <w:multiLevelType w:val="multilevel"/>
     <w:tmpl w:val="951483BE"/>
@@ -3959,7 +4633,7 @@
       </w:rPr>
     </w:lvl>
   </w:abstractNum>
-  <w:abstractNum w:abstractNumId="8" w15:restartNumberingAfterBreak="0">
+  <w:abstractNum w:abstractNumId="10" w15:restartNumberingAfterBreak="0">
     <w:nsid w:val="52B778DF"/>
     <w:multiLevelType w:val="multilevel"/>
     <w:tmpl w:val="66CC19B8"/>
@@ -4072,7 +4746,7 @@
       </w:rPr>
     </w:lvl>
   </w:abstractNum>
-  <w:abstractNum w:abstractNumId="9" w15:restartNumberingAfterBreak="0">
+  <w:abstractNum w:abstractNumId="11" w15:restartNumberingAfterBreak="0">
     <w:nsid w:val="638A708E"/>
     <w:multiLevelType w:val="multilevel"/>
     <w:tmpl w:val="8062D408"/>
@@ -4185,7 +4859,7 @@
       </w:rPr>
     </w:lvl>
   </w:abstractNum>
-  <w:abstractNum w:abstractNumId="10" w15:restartNumberingAfterBreak="0">
+  <w:abstractNum w:abstractNumId="12" w15:restartNumberingAfterBreak="0">
     <w:nsid w:val="63B57101"/>
     <w:multiLevelType w:val="multilevel"/>
     <w:tmpl w:val="66CC19B8"/>
@@ -4298,7 +4972,7 @@
       </w:rPr>
     </w:lvl>
   </w:abstractNum>
-  <w:abstractNum w:abstractNumId="11" w15:restartNumberingAfterBreak="0">
+  <w:abstractNum w:abstractNumId="13" w15:restartNumberingAfterBreak="0">
     <w:nsid w:val="667676D3"/>
     <w:multiLevelType w:val="multilevel"/>
     <w:tmpl w:val="66CC19B8"/>
@@ -4411,7 +5085,7 @@
       </w:rPr>
     </w:lvl>
   </w:abstractNum>
-  <w:abstractNum w:abstractNumId="12" w15:restartNumberingAfterBreak="0">
+  <w:abstractNum w:abstractNumId="14" w15:restartNumberingAfterBreak="0">
     <w:nsid w:val="6BB97248"/>
     <w:multiLevelType w:val="hybridMultilevel"/>
     <w:tmpl w:val="FA94C25C"/>
@@ -4524,7 +5198,7 @@
       </w:rPr>
     </w:lvl>
   </w:abstractNum>
-  <w:abstractNum w:abstractNumId="13" w15:restartNumberingAfterBreak="0">
+  <w:abstractNum w:abstractNumId="15" w15:restartNumberingAfterBreak="0">
     <w:nsid w:val="6F8D379E"/>
     <w:multiLevelType w:val="hybridMultilevel"/>
     <w:tmpl w:val="40AEE6B2"/>
@@ -4614,46 +5288,52 @@
     </w:lvl>
   </w:abstractNum>
   <w:num w:numId="1">
+    <w:abstractNumId w:val="6"/>
+  </w:num>
+  <w:num w:numId="2">
+    <w:abstractNumId w:val="15"/>
+  </w:num>
+  <w:num w:numId="3">
+    <w:abstractNumId w:val="9"/>
+  </w:num>
+  <w:num w:numId="4">
     <w:abstractNumId w:val="5"/>
   </w:num>
-  <w:num w:numId="2">
+  <w:num w:numId="5">
+    <w:abstractNumId w:val="11"/>
+  </w:num>
+  <w:num w:numId="6">
+    <w:abstractNumId w:val="7"/>
+  </w:num>
+  <w:num w:numId="7">
     <w:abstractNumId w:val="13"/>
   </w:num>
-  <w:num w:numId="3">
-    <w:abstractNumId w:val="7"/>
-  </w:num>
-  <w:num w:numId="4">
-    <w:abstractNumId w:val="4"/>
-  </w:num>
-  <w:num w:numId="5">
-    <w:abstractNumId w:val="9"/>
-  </w:num>
-  <w:num w:numId="6">
-    <w:abstractNumId w:val="6"/>
-  </w:num>
-  <w:num w:numId="7">
-    <w:abstractNumId w:val="11"/>
-  </w:num>
   <w:num w:numId="8">
-    <w:abstractNumId w:val="10"/>
+    <w:abstractNumId w:val="12"/>
   </w:num>
   <w:num w:numId="9">
-    <w:abstractNumId w:val="2"/>
+    <w:abstractNumId w:val="3"/>
   </w:num>
   <w:num w:numId="10">
     <w:abstractNumId w:val="0"/>
   </w:num>
   <w:num w:numId="11">
-    <w:abstractNumId w:val="12"/>
+    <w:abstractNumId w:val="14"/>
   </w:num>
   <w:num w:numId="12">
-    <w:abstractNumId w:val="8"/>
+    <w:abstractNumId w:val="10"/>
   </w:num>
   <w:num w:numId="13">
-    <w:abstractNumId w:val="3"/>
+    <w:abstractNumId w:val="4"/>
   </w:num>
   <w:num w:numId="14">
     <w:abstractNumId w:val="1"/>
+  </w:num>
+  <w:num w:numId="15">
+    <w:abstractNumId w:val="8"/>
+  </w:num>
+  <w:num w:numId="16">
+    <w:abstractNumId w:val="2"/>
   </w:num>
 </w:numbering>
 </file>
@@ -5654,7 +6334,7 @@
 </file>
 
 <file path=customXml/itemProps1.xml><?xml version="1.0" encoding="utf-8"?>
-<ds:datastoreItem xmlns:ds="http://schemas.openxmlformats.org/officeDocument/2006/customXml" ds:itemID="{15ADA7E8-077C-477B-9816-8C8B6CFDD3F7}">
+<ds:datastoreItem xmlns:ds="http://schemas.openxmlformats.org/officeDocument/2006/customXml" ds:itemID="{3C89DEAB-65B0-426F-9F58-F714C46F91D9}">
   <ds:schemaRefs>
     <ds:schemaRef ds:uri="http://schemas.openxmlformats.org/officeDocument/2006/bibliography"/>
   </ds:schemaRefs>

</xml_diff>

<commit_message>
schematic improvement and automatic table of content
</commit_message>
<xml_diff>
--- a/Praca dyplomowa.docx
+++ b/Praca dyplomowa.docx
@@ -2,6 +2,2760 @@
 <file path=word/document.xml><?xml version="1.0" encoding="utf-8"?>
 <w:document xmlns:wpc="http://schemas.microsoft.com/office/word/2010/wordprocessingCanvas" xmlns:cx="http://schemas.microsoft.com/office/drawing/2014/chartex" xmlns:cx1="http://schemas.microsoft.com/office/drawing/2015/9/8/chartex" xmlns:cx2="http://schemas.microsoft.com/office/drawing/2015/10/21/chartex" xmlns:cx3="http://schemas.microsoft.com/office/drawing/2016/5/9/chartex" xmlns:cx4="http://schemas.microsoft.com/office/drawing/2016/5/10/chartex" xmlns:cx5="http://schemas.microsoft.com/office/drawing/2016/5/11/chartex" xmlns:cx6="http://schemas.microsoft.com/office/drawing/2016/5/12/chartex" xmlns:cx7="http://schemas.microsoft.com/office/drawing/2016/5/13/chartex" xmlns:cx8="http://schemas.microsoft.com/office/drawing/2016/5/14/chartex" xmlns:mc="http://schemas.openxmlformats.org/markup-compatibility/2006" xmlns:aink="http://schemas.microsoft.com/office/drawing/2016/ink" xmlns:am3d="http://schemas.microsoft.com/office/drawing/2017/model3d" xmlns:o="urn:schemas-microsoft-com:office:office" xmlns:r="http://schemas.openxmlformats.org/officeDocument/2006/relationships" xmlns:m="http://schemas.openxmlformats.org/officeDocument/2006/math" xmlns:v="urn:schemas-microsoft-com:vml" xmlns:wp14="http://schemas.microsoft.com/office/word/2010/wordprocessingDrawing" xmlns:wp="http://schemas.openxmlformats.org/drawingml/2006/wordprocessingDrawing" xmlns:w10="urn:schemas-microsoft-com:office:word" xmlns:w="http://schemas.openxmlformats.org/wordprocessingml/2006/main" xmlns:w14="http://schemas.microsoft.com/office/word/2010/wordml" xmlns:w15="http://schemas.microsoft.com/office/word/2012/wordml" xmlns:w16cid="http://schemas.microsoft.com/office/word/2016/wordml/cid" xmlns:w16se="http://schemas.microsoft.com/office/word/2015/wordml/symex" xmlns:wpg="http://schemas.microsoft.com/office/word/2010/wordprocessingGroup" xmlns:wpi="http://schemas.microsoft.com/office/word/2010/wordprocessingInk" xmlns:wne="http://schemas.microsoft.com/office/word/2006/wordml" xmlns:wps="http://schemas.microsoft.com/office/word/2010/wordprocessingShape" mc:Ignorable="w14 w15 w16se w16cid wp14">
   <w:body>
+    <w:sdt>
+      <w:sdtPr>
+        <w:id w:val="1279607407"/>
+        <w:docPartObj>
+          <w:docPartGallery w:val="Table of Contents"/>
+          <w:docPartUnique/>
+        </w:docPartObj>
+      </w:sdtPr>
+      <w:sdtEndPr>
+        <w:rPr>
+          <w:rFonts w:asciiTheme="minorHAnsi" w:eastAsiaTheme="minorHAnsi" w:hAnsiTheme="minorHAnsi" w:cstheme="minorBidi"/>
+          <w:b/>
+          <w:bCs/>
+          <w:color w:val="auto"/>
+          <w:sz w:val="22"/>
+          <w:szCs w:val="22"/>
+          <w:lang w:eastAsia="en-US"/>
+        </w:rPr>
+      </w:sdtEndPr>
+      <w:sdtContent>
+        <w:p>
+          <w:pPr>
+            <w:pStyle w:val="Nagwekspisutreci"/>
+          </w:pPr>
+          <w:r>
+            <w:t>Spis treści</w:t>
+          </w:r>
+        </w:p>
+        <w:p>
+          <w:pPr>
+            <w:pStyle w:val="Spistreci1"/>
+            <w:tabs>
+              <w:tab w:val="right" w:leader="dot" w:pos="9062"/>
+            </w:tabs>
+            <w:rPr>
+              <w:rFonts w:cstheme="minorBidi"/>
+              <w:noProof/>
+            </w:rPr>
+          </w:pPr>
+          <w:r>
+            <w:fldChar w:fldCharType="begin"/>
+          </w:r>
+          <w:r>
+            <w:instrText xml:space="preserve"> TOC \o "1-3" \h \z \u </w:instrText>
+          </w:r>
+          <w:r>
+            <w:fldChar w:fldCharType="separate"/>
+          </w:r>
+          <w:hyperlink w:anchor="_Toc23773753" w:history="1">
+            <w:r>
+              <w:rPr>
+                <w:rStyle w:val="Hipercze"/>
+                <w:noProof/>
+              </w:rPr>
+              <w:t>Wstęp</w:t>
+            </w:r>
+            <w:r>
+              <w:rPr>
+                <w:noProof/>
+                <w:webHidden/>
+              </w:rPr>
+              <w:tab/>
+            </w:r>
+            <w:r>
+              <w:rPr>
+                <w:noProof/>
+                <w:webHidden/>
+              </w:rPr>
+              <w:fldChar w:fldCharType="begin"/>
+            </w:r>
+            <w:r>
+              <w:rPr>
+                <w:noProof/>
+                <w:webHidden/>
+              </w:rPr>
+              <w:instrText xml:space="preserve"> PAGEREF _Toc23773753 \h </w:instrText>
+            </w:r>
+            <w:r>
+              <w:rPr>
+                <w:noProof/>
+                <w:webHidden/>
+              </w:rPr>
+            </w:r>
+            <w:r>
+              <w:rPr>
+                <w:noProof/>
+                <w:webHidden/>
+              </w:rPr>
+              <w:fldChar w:fldCharType="separate"/>
+            </w:r>
+            <w:r>
+              <w:rPr>
+                <w:noProof/>
+                <w:webHidden/>
+              </w:rPr>
+              <w:t>4</w:t>
+            </w:r>
+            <w:r>
+              <w:rPr>
+                <w:noProof/>
+                <w:webHidden/>
+              </w:rPr>
+              <w:fldChar w:fldCharType="end"/>
+            </w:r>
+          </w:hyperlink>
+        </w:p>
+        <w:p>
+          <w:pPr>
+            <w:pStyle w:val="Spistreci1"/>
+            <w:tabs>
+              <w:tab w:val="right" w:leader="dot" w:pos="9062"/>
+            </w:tabs>
+            <w:rPr>
+              <w:rFonts w:cstheme="minorBidi"/>
+              <w:noProof/>
+            </w:rPr>
+          </w:pPr>
+          <w:hyperlink w:anchor="_Toc23773754" w:history="1">
+            <w:r>
+              <w:rPr>
+                <w:rStyle w:val="Hipercze"/>
+                <w:noProof/>
+              </w:rPr>
+              <w:t>zakres pracy</w:t>
+            </w:r>
+            <w:r>
+              <w:rPr>
+                <w:noProof/>
+                <w:webHidden/>
+              </w:rPr>
+              <w:tab/>
+            </w:r>
+            <w:r>
+              <w:rPr>
+                <w:noProof/>
+                <w:webHidden/>
+              </w:rPr>
+              <w:fldChar w:fldCharType="begin"/>
+            </w:r>
+            <w:r>
+              <w:rPr>
+                <w:noProof/>
+                <w:webHidden/>
+              </w:rPr>
+              <w:instrText xml:space="preserve"> PAGEREF _Toc23773754 \h </w:instrText>
+            </w:r>
+            <w:r>
+              <w:rPr>
+                <w:noProof/>
+                <w:webHidden/>
+              </w:rPr>
+            </w:r>
+            <w:r>
+              <w:rPr>
+                <w:noProof/>
+                <w:webHidden/>
+              </w:rPr>
+              <w:fldChar w:fldCharType="separate"/>
+            </w:r>
+            <w:r>
+              <w:rPr>
+                <w:noProof/>
+                <w:webHidden/>
+              </w:rPr>
+              <w:t>4</w:t>
+            </w:r>
+            <w:r>
+              <w:rPr>
+                <w:noProof/>
+                <w:webHidden/>
+              </w:rPr>
+              <w:fldChar w:fldCharType="end"/>
+            </w:r>
+          </w:hyperlink>
+        </w:p>
+        <w:p>
+          <w:pPr>
+            <w:pStyle w:val="Spistreci1"/>
+            <w:tabs>
+              <w:tab w:val="right" w:leader="dot" w:pos="9062"/>
+            </w:tabs>
+            <w:rPr>
+              <w:rFonts w:cstheme="minorBidi"/>
+              <w:noProof/>
+            </w:rPr>
+          </w:pPr>
+          <w:hyperlink w:anchor="_Toc23773755" w:history="1">
+            <w:r>
+              <w:rPr>
+                <w:rStyle w:val="Hipercze"/>
+                <w:noProof/>
+              </w:rPr>
+              <w:t>Teoria</w:t>
+            </w:r>
+            <w:r>
+              <w:rPr>
+                <w:noProof/>
+                <w:webHidden/>
+              </w:rPr>
+              <w:tab/>
+            </w:r>
+            <w:r>
+              <w:rPr>
+                <w:noProof/>
+                <w:webHidden/>
+              </w:rPr>
+              <w:fldChar w:fldCharType="begin"/>
+            </w:r>
+            <w:r>
+              <w:rPr>
+                <w:noProof/>
+                <w:webHidden/>
+              </w:rPr>
+              <w:instrText xml:space="preserve"> PAGEREF _Toc23773755 \h </w:instrText>
+            </w:r>
+            <w:r>
+              <w:rPr>
+                <w:noProof/>
+                <w:webHidden/>
+              </w:rPr>
+            </w:r>
+            <w:r>
+              <w:rPr>
+                <w:noProof/>
+                <w:webHidden/>
+              </w:rPr>
+              <w:fldChar w:fldCharType="separate"/>
+            </w:r>
+            <w:r>
+              <w:rPr>
+                <w:noProof/>
+                <w:webHidden/>
+              </w:rPr>
+              <w:t>4</w:t>
+            </w:r>
+            <w:r>
+              <w:rPr>
+                <w:noProof/>
+                <w:webHidden/>
+              </w:rPr>
+              <w:fldChar w:fldCharType="end"/>
+            </w:r>
+          </w:hyperlink>
+        </w:p>
+        <w:p>
+          <w:pPr>
+            <w:pStyle w:val="Spistreci2"/>
+            <w:tabs>
+              <w:tab w:val="right" w:leader="dot" w:pos="9062"/>
+            </w:tabs>
+            <w:rPr>
+              <w:rFonts w:eastAsiaTheme="minorEastAsia"/>
+              <w:noProof/>
+              <w:lang w:eastAsia="pl-PL"/>
+            </w:rPr>
+          </w:pPr>
+          <w:hyperlink w:anchor="_Toc23773756" w:history="1">
+            <w:r>
+              <w:rPr>
+                <w:rStyle w:val="Hipercze"/>
+                <w:noProof/>
+              </w:rPr>
+              <w:t>Programy</w:t>
+            </w:r>
+            <w:r>
+              <w:rPr>
+                <w:noProof/>
+                <w:webHidden/>
+              </w:rPr>
+              <w:tab/>
+            </w:r>
+            <w:r>
+              <w:rPr>
+                <w:noProof/>
+                <w:webHidden/>
+              </w:rPr>
+              <w:fldChar w:fldCharType="begin"/>
+            </w:r>
+            <w:r>
+              <w:rPr>
+                <w:noProof/>
+                <w:webHidden/>
+              </w:rPr>
+              <w:instrText xml:space="preserve"> PAGEREF _Toc23773756 \h </w:instrText>
+            </w:r>
+            <w:r>
+              <w:rPr>
+                <w:noProof/>
+                <w:webHidden/>
+              </w:rPr>
+            </w:r>
+            <w:r>
+              <w:rPr>
+                <w:noProof/>
+                <w:webHidden/>
+              </w:rPr>
+              <w:fldChar w:fldCharType="separate"/>
+            </w:r>
+            <w:r>
+              <w:rPr>
+                <w:noProof/>
+                <w:webHidden/>
+              </w:rPr>
+              <w:t>4</w:t>
+            </w:r>
+            <w:r>
+              <w:rPr>
+                <w:noProof/>
+                <w:webHidden/>
+              </w:rPr>
+              <w:fldChar w:fldCharType="end"/>
+            </w:r>
+          </w:hyperlink>
+        </w:p>
+        <w:p>
+          <w:pPr>
+            <w:pStyle w:val="Spistreci3"/>
+            <w:tabs>
+              <w:tab w:val="right" w:leader="dot" w:pos="9062"/>
+            </w:tabs>
+            <w:rPr>
+              <w:rFonts w:cstheme="minorBidi"/>
+              <w:noProof/>
+            </w:rPr>
+          </w:pPr>
+          <w:hyperlink w:anchor="_Toc23773757" w:history="1">
+            <w:r>
+              <w:rPr>
+                <w:rStyle w:val="Hipercze"/>
+                <w:noProof/>
+              </w:rPr>
+              <w:t>Visual Studio Code</w:t>
+            </w:r>
+            <w:r>
+              <w:rPr>
+                <w:noProof/>
+                <w:webHidden/>
+              </w:rPr>
+              <w:tab/>
+            </w:r>
+            <w:r>
+              <w:rPr>
+                <w:noProof/>
+                <w:webHidden/>
+              </w:rPr>
+              <w:fldChar w:fldCharType="begin"/>
+            </w:r>
+            <w:r>
+              <w:rPr>
+                <w:noProof/>
+                <w:webHidden/>
+              </w:rPr>
+              <w:instrText xml:space="preserve"> PAGEREF _Toc23773757 \h </w:instrText>
+            </w:r>
+            <w:r>
+              <w:rPr>
+                <w:noProof/>
+                <w:webHidden/>
+              </w:rPr>
+            </w:r>
+            <w:r>
+              <w:rPr>
+                <w:noProof/>
+                <w:webHidden/>
+              </w:rPr>
+              <w:fldChar w:fldCharType="separate"/>
+            </w:r>
+            <w:r>
+              <w:rPr>
+                <w:noProof/>
+                <w:webHidden/>
+              </w:rPr>
+              <w:t>4</w:t>
+            </w:r>
+            <w:r>
+              <w:rPr>
+                <w:noProof/>
+                <w:webHidden/>
+              </w:rPr>
+              <w:fldChar w:fldCharType="end"/>
+            </w:r>
+          </w:hyperlink>
+        </w:p>
+        <w:p>
+          <w:pPr>
+            <w:pStyle w:val="Spistreci3"/>
+            <w:tabs>
+              <w:tab w:val="right" w:leader="dot" w:pos="9062"/>
+            </w:tabs>
+            <w:rPr>
+              <w:rFonts w:cstheme="minorBidi"/>
+              <w:noProof/>
+            </w:rPr>
+          </w:pPr>
+          <w:hyperlink w:anchor="_Toc23773758" w:history="1">
+            <w:r>
+              <w:rPr>
+                <w:rStyle w:val="Hipercze"/>
+                <w:noProof/>
+              </w:rPr>
+              <w:t>FileZilla Client</w:t>
+            </w:r>
+            <w:r>
+              <w:rPr>
+                <w:noProof/>
+                <w:webHidden/>
+              </w:rPr>
+              <w:tab/>
+            </w:r>
+            <w:r>
+              <w:rPr>
+                <w:noProof/>
+                <w:webHidden/>
+              </w:rPr>
+              <w:fldChar w:fldCharType="begin"/>
+            </w:r>
+            <w:r>
+              <w:rPr>
+                <w:noProof/>
+                <w:webHidden/>
+              </w:rPr>
+              <w:instrText xml:space="preserve"> PAGEREF _Toc23773758 \h </w:instrText>
+            </w:r>
+            <w:r>
+              <w:rPr>
+                <w:noProof/>
+                <w:webHidden/>
+              </w:rPr>
+            </w:r>
+            <w:r>
+              <w:rPr>
+                <w:noProof/>
+                <w:webHidden/>
+              </w:rPr>
+              <w:fldChar w:fldCharType="separate"/>
+            </w:r>
+            <w:r>
+              <w:rPr>
+                <w:noProof/>
+                <w:webHidden/>
+              </w:rPr>
+              <w:t>4</w:t>
+            </w:r>
+            <w:r>
+              <w:rPr>
+                <w:noProof/>
+                <w:webHidden/>
+              </w:rPr>
+              <w:fldChar w:fldCharType="end"/>
+            </w:r>
+          </w:hyperlink>
+        </w:p>
+        <w:p>
+          <w:pPr>
+            <w:pStyle w:val="Spistreci3"/>
+            <w:tabs>
+              <w:tab w:val="right" w:leader="dot" w:pos="9062"/>
+            </w:tabs>
+            <w:rPr>
+              <w:rFonts w:cstheme="minorBidi"/>
+              <w:noProof/>
+            </w:rPr>
+          </w:pPr>
+          <w:hyperlink w:anchor="_Toc23773759" w:history="1">
+            <w:r>
+              <w:rPr>
+                <w:rStyle w:val="Hipercze"/>
+                <w:noProof/>
+              </w:rPr>
+              <w:t>Putty</w:t>
+            </w:r>
+            <w:r>
+              <w:rPr>
+                <w:noProof/>
+                <w:webHidden/>
+              </w:rPr>
+              <w:tab/>
+            </w:r>
+            <w:r>
+              <w:rPr>
+                <w:noProof/>
+                <w:webHidden/>
+              </w:rPr>
+              <w:fldChar w:fldCharType="begin"/>
+            </w:r>
+            <w:r>
+              <w:rPr>
+                <w:noProof/>
+                <w:webHidden/>
+              </w:rPr>
+              <w:instrText xml:space="preserve"> PAGEREF _Toc23773759 \h </w:instrText>
+            </w:r>
+            <w:r>
+              <w:rPr>
+                <w:noProof/>
+                <w:webHidden/>
+              </w:rPr>
+            </w:r>
+            <w:r>
+              <w:rPr>
+                <w:noProof/>
+                <w:webHidden/>
+              </w:rPr>
+              <w:fldChar w:fldCharType="separate"/>
+            </w:r>
+            <w:r>
+              <w:rPr>
+                <w:noProof/>
+                <w:webHidden/>
+              </w:rPr>
+              <w:t>4</w:t>
+            </w:r>
+            <w:r>
+              <w:rPr>
+                <w:noProof/>
+                <w:webHidden/>
+              </w:rPr>
+              <w:fldChar w:fldCharType="end"/>
+            </w:r>
+          </w:hyperlink>
+        </w:p>
+        <w:p>
+          <w:pPr>
+            <w:pStyle w:val="Spistreci3"/>
+            <w:tabs>
+              <w:tab w:val="right" w:leader="dot" w:pos="9062"/>
+            </w:tabs>
+            <w:rPr>
+              <w:rFonts w:cstheme="minorBidi"/>
+              <w:noProof/>
+            </w:rPr>
+          </w:pPr>
+          <w:hyperlink w:anchor="_Toc23773760" w:history="1">
+            <w:r>
+              <w:rPr>
+                <w:rStyle w:val="Hipercze"/>
+                <w:noProof/>
+              </w:rPr>
+              <w:t>Postman</w:t>
+            </w:r>
+            <w:r>
+              <w:rPr>
+                <w:noProof/>
+                <w:webHidden/>
+              </w:rPr>
+              <w:tab/>
+            </w:r>
+            <w:r>
+              <w:rPr>
+                <w:noProof/>
+                <w:webHidden/>
+              </w:rPr>
+              <w:fldChar w:fldCharType="begin"/>
+            </w:r>
+            <w:r>
+              <w:rPr>
+                <w:noProof/>
+                <w:webHidden/>
+              </w:rPr>
+              <w:instrText xml:space="preserve"> PAGEREF _Toc23773760 \h </w:instrText>
+            </w:r>
+            <w:r>
+              <w:rPr>
+                <w:noProof/>
+                <w:webHidden/>
+              </w:rPr>
+            </w:r>
+            <w:r>
+              <w:rPr>
+                <w:noProof/>
+                <w:webHidden/>
+              </w:rPr>
+              <w:fldChar w:fldCharType="separate"/>
+            </w:r>
+            <w:r>
+              <w:rPr>
+                <w:noProof/>
+                <w:webHidden/>
+              </w:rPr>
+              <w:t>5</w:t>
+            </w:r>
+            <w:r>
+              <w:rPr>
+                <w:noProof/>
+                <w:webHidden/>
+              </w:rPr>
+              <w:fldChar w:fldCharType="end"/>
+            </w:r>
+          </w:hyperlink>
+        </w:p>
+        <w:p>
+          <w:pPr>
+            <w:pStyle w:val="Spistreci3"/>
+            <w:tabs>
+              <w:tab w:val="right" w:leader="dot" w:pos="9062"/>
+            </w:tabs>
+            <w:rPr>
+              <w:rFonts w:cstheme="minorBidi"/>
+              <w:noProof/>
+            </w:rPr>
+          </w:pPr>
+          <w:hyperlink w:anchor="_Toc23773761" w:history="1">
+            <w:r>
+              <w:rPr>
+                <w:rStyle w:val="Hipercze"/>
+                <w:noProof/>
+              </w:rPr>
+              <w:t>HTML</w:t>
+            </w:r>
+            <w:r>
+              <w:rPr>
+                <w:noProof/>
+                <w:webHidden/>
+              </w:rPr>
+              <w:tab/>
+            </w:r>
+            <w:r>
+              <w:rPr>
+                <w:noProof/>
+                <w:webHidden/>
+              </w:rPr>
+              <w:fldChar w:fldCharType="begin"/>
+            </w:r>
+            <w:r>
+              <w:rPr>
+                <w:noProof/>
+                <w:webHidden/>
+              </w:rPr>
+              <w:instrText xml:space="preserve"> PAGEREF _Toc23773761 \h </w:instrText>
+            </w:r>
+            <w:r>
+              <w:rPr>
+                <w:noProof/>
+                <w:webHidden/>
+              </w:rPr>
+            </w:r>
+            <w:r>
+              <w:rPr>
+                <w:noProof/>
+                <w:webHidden/>
+              </w:rPr>
+              <w:fldChar w:fldCharType="separate"/>
+            </w:r>
+            <w:r>
+              <w:rPr>
+                <w:noProof/>
+                <w:webHidden/>
+              </w:rPr>
+              <w:t>5</w:t>
+            </w:r>
+            <w:r>
+              <w:rPr>
+                <w:noProof/>
+                <w:webHidden/>
+              </w:rPr>
+              <w:fldChar w:fldCharType="end"/>
+            </w:r>
+          </w:hyperlink>
+        </w:p>
+        <w:p>
+          <w:pPr>
+            <w:pStyle w:val="Spistreci3"/>
+            <w:tabs>
+              <w:tab w:val="right" w:leader="dot" w:pos="9062"/>
+            </w:tabs>
+            <w:rPr>
+              <w:rFonts w:cstheme="minorBidi"/>
+              <w:noProof/>
+            </w:rPr>
+          </w:pPr>
+          <w:hyperlink w:anchor="_Toc23773762" w:history="1">
+            <w:r>
+              <w:rPr>
+                <w:rStyle w:val="Hipercze"/>
+                <w:noProof/>
+              </w:rPr>
+              <w:t>Python</w:t>
+            </w:r>
+            <w:r>
+              <w:rPr>
+                <w:noProof/>
+                <w:webHidden/>
+              </w:rPr>
+              <w:tab/>
+            </w:r>
+            <w:r>
+              <w:rPr>
+                <w:noProof/>
+                <w:webHidden/>
+              </w:rPr>
+              <w:fldChar w:fldCharType="begin"/>
+            </w:r>
+            <w:r>
+              <w:rPr>
+                <w:noProof/>
+                <w:webHidden/>
+              </w:rPr>
+              <w:instrText xml:space="preserve"> PAGEREF _Toc23773762 \h </w:instrText>
+            </w:r>
+            <w:r>
+              <w:rPr>
+                <w:noProof/>
+                <w:webHidden/>
+              </w:rPr>
+            </w:r>
+            <w:r>
+              <w:rPr>
+                <w:noProof/>
+                <w:webHidden/>
+              </w:rPr>
+              <w:fldChar w:fldCharType="separate"/>
+            </w:r>
+            <w:r>
+              <w:rPr>
+                <w:noProof/>
+                <w:webHidden/>
+              </w:rPr>
+              <w:t>5</w:t>
+            </w:r>
+            <w:r>
+              <w:rPr>
+                <w:noProof/>
+                <w:webHidden/>
+              </w:rPr>
+              <w:fldChar w:fldCharType="end"/>
+            </w:r>
+          </w:hyperlink>
+        </w:p>
+        <w:p>
+          <w:pPr>
+            <w:pStyle w:val="Spistreci3"/>
+            <w:tabs>
+              <w:tab w:val="right" w:leader="dot" w:pos="9062"/>
+            </w:tabs>
+            <w:rPr>
+              <w:rFonts w:cstheme="minorBidi"/>
+              <w:noProof/>
+            </w:rPr>
+          </w:pPr>
+          <w:hyperlink w:anchor="_Toc23773763" w:history="1">
+            <w:r>
+              <w:rPr>
+                <w:rStyle w:val="Hipercze"/>
+                <w:noProof/>
+              </w:rPr>
+              <w:t>Flask</w:t>
+            </w:r>
+            <w:r>
+              <w:rPr>
+                <w:noProof/>
+                <w:webHidden/>
+              </w:rPr>
+              <w:tab/>
+            </w:r>
+            <w:r>
+              <w:rPr>
+                <w:noProof/>
+                <w:webHidden/>
+              </w:rPr>
+              <w:fldChar w:fldCharType="begin"/>
+            </w:r>
+            <w:r>
+              <w:rPr>
+                <w:noProof/>
+                <w:webHidden/>
+              </w:rPr>
+              <w:instrText xml:space="preserve"> PAGEREF _Toc23773763 \h </w:instrText>
+            </w:r>
+            <w:r>
+              <w:rPr>
+                <w:noProof/>
+                <w:webHidden/>
+              </w:rPr>
+            </w:r>
+            <w:r>
+              <w:rPr>
+                <w:noProof/>
+                <w:webHidden/>
+              </w:rPr>
+              <w:fldChar w:fldCharType="separate"/>
+            </w:r>
+            <w:r>
+              <w:rPr>
+                <w:noProof/>
+                <w:webHidden/>
+              </w:rPr>
+              <w:t>5</w:t>
+            </w:r>
+            <w:r>
+              <w:rPr>
+                <w:noProof/>
+                <w:webHidden/>
+              </w:rPr>
+              <w:fldChar w:fldCharType="end"/>
+            </w:r>
+          </w:hyperlink>
+        </w:p>
+        <w:p>
+          <w:pPr>
+            <w:pStyle w:val="Spistreci3"/>
+            <w:tabs>
+              <w:tab w:val="right" w:leader="dot" w:pos="9062"/>
+            </w:tabs>
+            <w:rPr>
+              <w:rFonts w:cstheme="minorBidi"/>
+              <w:noProof/>
+            </w:rPr>
+          </w:pPr>
+          <w:hyperlink w:anchor="_Toc23773764" w:history="1">
+            <w:r>
+              <w:rPr>
+                <w:rStyle w:val="Hipercze"/>
+                <w:noProof/>
+              </w:rPr>
+              <w:t>SQLAlchemy</w:t>
+            </w:r>
+            <w:r>
+              <w:rPr>
+                <w:noProof/>
+                <w:webHidden/>
+              </w:rPr>
+              <w:tab/>
+            </w:r>
+            <w:r>
+              <w:rPr>
+                <w:noProof/>
+                <w:webHidden/>
+              </w:rPr>
+              <w:fldChar w:fldCharType="begin"/>
+            </w:r>
+            <w:r>
+              <w:rPr>
+                <w:noProof/>
+                <w:webHidden/>
+              </w:rPr>
+              <w:instrText xml:space="preserve"> PAGEREF _Toc23773764 \h </w:instrText>
+            </w:r>
+            <w:r>
+              <w:rPr>
+                <w:noProof/>
+                <w:webHidden/>
+              </w:rPr>
+            </w:r>
+            <w:r>
+              <w:rPr>
+                <w:noProof/>
+                <w:webHidden/>
+              </w:rPr>
+              <w:fldChar w:fldCharType="separate"/>
+            </w:r>
+            <w:r>
+              <w:rPr>
+                <w:noProof/>
+                <w:webHidden/>
+              </w:rPr>
+              <w:t>5</w:t>
+            </w:r>
+            <w:r>
+              <w:rPr>
+                <w:noProof/>
+                <w:webHidden/>
+              </w:rPr>
+              <w:fldChar w:fldCharType="end"/>
+            </w:r>
+          </w:hyperlink>
+        </w:p>
+        <w:p>
+          <w:pPr>
+            <w:pStyle w:val="Spistreci3"/>
+            <w:tabs>
+              <w:tab w:val="right" w:leader="dot" w:pos="9062"/>
+            </w:tabs>
+            <w:rPr>
+              <w:rFonts w:cstheme="minorBidi"/>
+              <w:noProof/>
+            </w:rPr>
+          </w:pPr>
+          <w:hyperlink w:anchor="_Toc23773765" w:history="1">
+            <w:r>
+              <w:rPr>
+                <w:rStyle w:val="Hipercze"/>
+                <w:noProof/>
+              </w:rPr>
+              <w:t>SQLite</w:t>
+            </w:r>
+            <w:r>
+              <w:rPr>
+                <w:noProof/>
+                <w:webHidden/>
+              </w:rPr>
+              <w:tab/>
+            </w:r>
+            <w:r>
+              <w:rPr>
+                <w:noProof/>
+                <w:webHidden/>
+              </w:rPr>
+              <w:fldChar w:fldCharType="begin"/>
+            </w:r>
+            <w:r>
+              <w:rPr>
+                <w:noProof/>
+                <w:webHidden/>
+              </w:rPr>
+              <w:instrText xml:space="preserve"> PAGEREF _Toc23773765 \h </w:instrText>
+            </w:r>
+            <w:r>
+              <w:rPr>
+                <w:noProof/>
+                <w:webHidden/>
+              </w:rPr>
+            </w:r>
+            <w:r>
+              <w:rPr>
+                <w:noProof/>
+                <w:webHidden/>
+              </w:rPr>
+              <w:fldChar w:fldCharType="separate"/>
+            </w:r>
+            <w:r>
+              <w:rPr>
+                <w:noProof/>
+                <w:webHidden/>
+              </w:rPr>
+              <w:t>5</w:t>
+            </w:r>
+            <w:r>
+              <w:rPr>
+                <w:noProof/>
+                <w:webHidden/>
+              </w:rPr>
+              <w:fldChar w:fldCharType="end"/>
+            </w:r>
+          </w:hyperlink>
+        </w:p>
+        <w:p>
+          <w:pPr>
+            <w:pStyle w:val="Spistreci3"/>
+            <w:tabs>
+              <w:tab w:val="right" w:leader="dot" w:pos="9062"/>
+            </w:tabs>
+            <w:rPr>
+              <w:rFonts w:cstheme="minorBidi"/>
+              <w:noProof/>
+            </w:rPr>
+          </w:pPr>
+          <w:hyperlink w:anchor="_Toc23773766" w:history="1">
+            <w:r>
+              <w:rPr>
+                <w:rStyle w:val="Hipercze"/>
+                <w:noProof/>
+              </w:rPr>
+              <w:t>GIT</w:t>
+            </w:r>
+            <w:r>
+              <w:rPr>
+                <w:noProof/>
+                <w:webHidden/>
+              </w:rPr>
+              <w:tab/>
+            </w:r>
+            <w:r>
+              <w:rPr>
+                <w:noProof/>
+                <w:webHidden/>
+              </w:rPr>
+              <w:fldChar w:fldCharType="begin"/>
+            </w:r>
+            <w:r>
+              <w:rPr>
+                <w:noProof/>
+                <w:webHidden/>
+              </w:rPr>
+              <w:instrText xml:space="preserve"> PAGEREF _Toc23773766 \h </w:instrText>
+            </w:r>
+            <w:r>
+              <w:rPr>
+                <w:noProof/>
+                <w:webHidden/>
+              </w:rPr>
+            </w:r>
+            <w:r>
+              <w:rPr>
+                <w:noProof/>
+                <w:webHidden/>
+              </w:rPr>
+              <w:fldChar w:fldCharType="separate"/>
+            </w:r>
+            <w:r>
+              <w:rPr>
+                <w:noProof/>
+                <w:webHidden/>
+              </w:rPr>
+              <w:t>5</w:t>
+            </w:r>
+            <w:r>
+              <w:rPr>
+                <w:noProof/>
+                <w:webHidden/>
+              </w:rPr>
+              <w:fldChar w:fldCharType="end"/>
+            </w:r>
+          </w:hyperlink>
+        </w:p>
+        <w:p>
+          <w:pPr>
+            <w:pStyle w:val="Spistreci1"/>
+            <w:tabs>
+              <w:tab w:val="right" w:leader="dot" w:pos="9062"/>
+            </w:tabs>
+            <w:rPr>
+              <w:rFonts w:cstheme="minorBidi"/>
+              <w:noProof/>
+            </w:rPr>
+          </w:pPr>
+          <w:hyperlink w:anchor="_Toc23773767" w:history="1">
+            <w:r>
+              <w:rPr>
+                <w:rStyle w:val="Hipercze"/>
+                <w:noProof/>
+              </w:rPr>
+              <w:t>Implementacja systemu</w:t>
+            </w:r>
+            <w:r>
+              <w:rPr>
+                <w:noProof/>
+                <w:webHidden/>
+              </w:rPr>
+              <w:tab/>
+            </w:r>
+            <w:r>
+              <w:rPr>
+                <w:noProof/>
+                <w:webHidden/>
+              </w:rPr>
+              <w:fldChar w:fldCharType="begin"/>
+            </w:r>
+            <w:r>
+              <w:rPr>
+                <w:noProof/>
+                <w:webHidden/>
+              </w:rPr>
+              <w:instrText xml:space="preserve"> PAGEREF _Toc23773767 \h </w:instrText>
+            </w:r>
+            <w:r>
+              <w:rPr>
+                <w:noProof/>
+                <w:webHidden/>
+              </w:rPr>
+            </w:r>
+            <w:r>
+              <w:rPr>
+                <w:noProof/>
+                <w:webHidden/>
+              </w:rPr>
+              <w:fldChar w:fldCharType="separate"/>
+            </w:r>
+            <w:r>
+              <w:rPr>
+                <w:noProof/>
+                <w:webHidden/>
+              </w:rPr>
+              <w:t>6</w:t>
+            </w:r>
+            <w:r>
+              <w:rPr>
+                <w:noProof/>
+                <w:webHidden/>
+              </w:rPr>
+              <w:fldChar w:fldCharType="end"/>
+            </w:r>
+          </w:hyperlink>
+        </w:p>
+        <w:p>
+          <w:pPr>
+            <w:pStyle w:val="Spistreci2"/>
+            <w:tabs>
+              <w:tab w:val="right" w:leader="dot" w:pos="9062"/>
+            </w:tabs>
+            <w:rPr>
+              <w:rFonts w:eastAsiaTheme="minorEastAsia"/>
+              <w:noProof/>
+              <w:lang w:eastAsia="pl-PL"/>
+            </w:rPr>
+          </w:pPr>
+          <w:hyperlink w:anchor="_Toc23773768" w:history="1">
+            <w:r>
+              <w:rPr>
+                <w:rStyle w:val="Hipercze"/>
+                <w:noProof/>
+              </w:rPr>
+              <w:t>Spis komponentów</w:t>
+            </w:r>
+            <w:r>
+              <w:rPr>
+                <w:noProof/>
+                <w:webHidden/>
+              </w:rPr>
+              <w:tab/>
+            </w:r>
+            <w:r>
+              <w:rPr>
+                <w:noProof/>
+                <w:webHidden/>
+              </w:rPr>
+              <w:fldChar w:fldCharType="begin"/>
+            </w:r>
+            <w:r>
+              <w:rPr>
+                <w:noProof/>
+                <w:webHidden/>
+              </w:rPr>
+              <w:instrText xml:space="preserve"> PAGEREF _Toc23773768 \h </w:instrText>
+            </w:r>
+            <w:r>
+              <w:rPr>
+                <w:noProof/>
+                <w:webHidden/>
+              </w:rPr>
+            </w:r>
+            <w:r>
+              <w:rPr>
+                <w:noProof/>
+                <w:webHidden/>
+              </w:rPr>
+              <w:fldChar w:fldCharType="separate"/>
+            </w:r>
+            <w:r>
+              <w:rPr>
+                <w:noProof/>
+                <w:webHidden/>
+              </w:rPr>
+              <w:t>6</w:t>
+            </w:r>
+            <w:r>
+              <w:rPr>
+                <w:noProof/>
+                <w:webHidden/>
+              </w:rPr>
+              <w:fldChar w:fldCharType="end"/>
+            </w:r>
+          </w:hyperlink>
+        </w:p>
+        <w:p>
+          <w:pPr>
+            <w:pStyle w:val="Spistreci2"/>
+            <w:tabs>
+              <w:tab w:val="right" w:leader="dot" w:pos="9062"/>
+            </w:tabs>
+            <w:rPr>
+              <w:rFonts w:eastAsiaTheme="minorEastAsia"/>
+              <w:noProof/>
+              <w:lang w:eastAsia="pl-PL"/>
+            </w:rPr>
+          </w:pPr>
+          <w:hyperlink w:anchor="_Toc23773769" w:history="1">
+            <w:r>
+              <w:rPr>
+                <w:rStyle w:val="Hipercze"/>
+                <w:noProof/>
+              </w:rPr>
+              <w:t>Opis komponentów</w:t>
+            </w:r>
+            <w:r>
+              <w:rPr>
+                <w:noProof/>
+                <w:webHidden/>
+              </w:rPr>
+              <w:tab/>
+            </w:r>
+            <w:r>
+              <w:rPr>
+                <w:noProof/>
+                <w:webHidden/>
+              </w:rPr>
+              <w:fldChar w:fldCharType="begin"/>
+            </w:r>
+            <w:r>
+              <w:rPr>
+                <w:noProof/>
+                <w:webHidden/>
+              </w:rPr>
+              <w:instrText xml:space="preserve"> PAGEREF _Toc23773769 \h </w:instrText>
+            </w:r>
+            <w:r>
+              <w:rPr>
+                <w:noProof/>
+                <w:webHidden/>
+              </w:rPr>
+            </w:r>
+            <w:r>
+              <w:rPr>
+                <w:noProof/>
+                <w:webHidden/>
+              </w:rPr>
+              <w:fldChar w:fldCharType="separate"/>
+            </w:r>
+            <w:r>
+              <w:rPr>
+                <w:noProof/>
+                <w:webHidden/>
+              </w:rPr>
+              <w:t>6</w:t>
+            </w:r>
+            <w:r>
+              <w:rPr>
+                <w:noProof/>
+                <w:webHidden/>
+              </w:rPr>
+              <w:fldChar w:fldCharType="end"/>
+            </w:r>
+          </w:hyperlink>
+        </w:p>
+        <w:p>
+          <w:pPr>
+            <w:pStyle w:val="Spistreci3"/>
+            <w:tabs>
+              <w:tab w:val="right" w:leader="dot" w:pos="9062"/>
+            </w:tabs>
+            <w:rPr>
+              <w:rFonts w:cstheme="minorBidi"/>
+              <w:noProof/>
+            </w:rPr>
+          </w:pPr>
+          <w:hyperlink w:anchor="_Toc23773770" w:history="1">
+            <w:r>
+              <w:rPr>
+                <w:rStyle w:val="Hipercze"/>
+                <w:noProof/>
+              </w:rPr>
+              <w:t>Raspberry Pi 3 B+</w:t>
+            </w:r>
+            <w:r>
+              <w:rPr>
+                <w:noProof/>
+                <w:webHidden/>
+              </w:rPr>
+              <w:tab/>
+            </w:r>
+            <w:r>
+              <w:rPr>
+                <w:noProof/>
+                <w:webHidden/>
+              </w:rPr>
+              <w:fldChar w:fldCharType="begin"/>
+            </w:r>
+            <w:r>
+              <w:rPr>
+                <w:noProof/>
+                <w:webHidden/>
+              </w:rPr>
+              <w:instrText xml:space="preserve"> PAGEREF _Toc23773770 \h </w:instrText>
+            </w:r>
+            <w:r>
+              <w:rPr>
+                <w:noProof/>
+                <w:webHidden/>
+              </w:rPr>
+            </w:r>
+            <w:r>
+              <w:rPr>
+                <w:noProof/>
+                <w:webHidden/>
+              </w:rPr>
+              <w:fldChar w:fldCharType="separate"/>
+            </w:r>
+            <w:r>
+              <w:rPr>
+                <w:noProof/>
+                <w:webHidden/>
+              </w:rPr>
+              <w:t>6</w:t>
+            </w:r>
+            <w:r>
+              <w:rPr>
+                <w:noProof/>
+                <w:webHidden/>
+              </w:rPr>
+              <w:fldChar w:fldCharType="end"/>
+            </w:r>
+          </w:hyperlink>
+        </w:p>
+        <w:p>
+          <w:pPr>
+            <w:pStyle w:val="Spistreci3"/>
+            <w:tabs>
+              <w:tab w:val="right" w:leader="dot" w:pos="9062"/>
+            </w:tabs>
+            <w:rPr>
+              <w:rFonts w:cstheme="minorBidi"/>
+              <w:noProof/>
+            </w:rPr>
+          </w:pPr>
+          <w:hyperlink w:anchor="_Toc23773771" w:history="1">
+            <w:r>
+              <w:rPr>
+                <w:rStyle w:val="Hipercze"/>
+                <w:noProof/>
+              </w:rPr>
+              <w:t>Moduł przekaźników</w:t>
+            </w:r>
+            <w:r>
+              <w:rPr>
+                <w:noProof/>
+                <w:webHidden/>
+              </w:rPr>
+              <w:tab/>
+            </w:r>
+            <w:r>
+              <w:rPr>
+                <w:noProof/>
+                <w:webHidden/>
+              </w:rPr>
+              <w:fldChar w:fldCharType="begin"/>
+            </w:r>
+            <w:r>
+              <w:rPr>
+                <w:noProof/>
+                <w:webHidden/>
+              </w:rPr>
+              <w:instrText xml:space="preserve"> PAGEREF _Toc23773771 \h </w:instrText>
+            </w:r>
+            <w:r>
+              <w:rPr>
+                <w:noProof/>
+                <w:webHidden/>
+              </w:rPr>
+            </w:r>
+            <w:r>
+              <w:rPr>
+                <w:noProof/>
+                <w:webHidden/>
+              </w:rPr>
+              <w:fldChar w:fldCharType="separate"/>
+            </w:r>
+            <w:r>
+              <w:rPr>
+                <w:noProof/>
+                <w:webHidden/>
+              </w:rPr>
+              <w:t>6</w:t>
+            </w:r>
+            <w:r>
+              <w:rPr>
+                <w:noProof/>
+                <w:webHidden/>
+              </w:rPr>
+              <w:fldChar w:fldCharType="end"/>
+            </w:r>
+          </w:hyperlink>
+        </w:p>
+        <w:p>
+          <w:pPr>
+            <w:pStyle w:val="Spistreci3"/>
+            <w:tabs>
+              <w:tab w:val="right" w:leader="dot" w:pos="9062"/>
+            </w:tabs>
+            <w:rPr>
+              <w:rFonts w:cstheme="minorBidi"/>
+              <w:noProof/>
+            </w:rPr>
+          </w:pPr>
+          <w:hyperlink w:anchor="_Toc23773772" w:history="1">
+            <w:r>
+              <w:rPr>
+                <w:rStyle w:val="Hipercze"/>
+                <w:noProof/>
+              </w:rPr>
+              <w:t>ADC (konwerter analogowo cyfrowy)</w:t>
+            </w:r>
+            <w:r>
+              <w:rPr>
+                <w:noProof/>
+                <w:webHidden/>
+              </w:rPr>
+              <w:tab/>
+            </w:r>
+            <w:r>
+              <w:rPr>
+                <w:noProof/>
+                <w:webHidden/>
+              </w:rPr>
+              <w:fldChar w:fldCharType="begin"/>
+            </w:r>
+            <w:r>
+              <w:rPr>
+                <w:noProof/>
+                <w:webHidden/>
+              </w:rPr>
+              <w:instrText xml:space="preserve"> PAGEREF _Toc23773772 \h </w:instrText>
+            </w:r>
+            <w:r>
+              <w:rPr>
+                <w:noProof/>
+                <w:webHidden/>
+              </w:rPr>
+            </w:r>
+            <w:r>
+              <w:rPr>
+                <w:noProof/>
+                <w:webHidden/>
+              </w:rPr>
+              <w:fldChar w:fldCharType="separate"/>
+            </w:r>
+            <w:r>
+              <w:rPr>
+                <w:noProof/>
+                <w:webHidden/>
+              </w:rPr>
+              <w:t>6</w:t>
+            </w:r>
+            <w:r>
+              <w:rPr>
+                <w:noProof/>
+                <w:webHidden/>
+              </w:rPr>
+              <w:fldChar w:fldCharType="end"/>
+            </w:r>
+          </w:hyperlink>
+        </w:p>
+        <w:p>
+          <w:pPr>
+            <w:pStyle w:val="Spistreci3"/>
+            <w:tabs>
+              <w:tab w:val="right" w:leader="dot" w:pos="9062"/>
+            </w:tabs>
+            <w:rPr>
+              <w:rFonts w:cstheme="minorBidi"/>
+              <w:noProof/>
+            </w:rPr>
+          </w:pPr>
+          <w:hyperlink w:anchor="_Toc23773773" w:history="1">
+            <w:r>
+              <w:rPr>
+                <w:rStyle w:val="Hipercze"/>
+                <w:noProof/>
+              </w:rPr>
+              <w:t>Fotorezystor</w:t>
+            </w:r>
+            <w:r>
+              <w:rPr>
+                <w:noProof/>
+                <w:webHidden/>
+              </w:rPr>
+              <w:tab/>
+            </w:r>
+            <w:r>
+              <w:rPr>
+                <w:noProof/>
+                <w:webHidden/>
+              </w:rPr>
+              <w:fldChar w:fldCharType="begin"/>
+            </w:r>
+            <w:r>
+              <w:rPr>
+                <w:noProof/>
+                <w:webHidden/>
+              </w:rPr>
+              <w:instrText xml:space="preserve"> PAGEREF _Toc23773773 \h </w:instrText>
+            </w:r>
+            <w:r>
+              <w:rPr>
+                <w:noProof/>
+                <w:webHidden/>
+              </w:rPr>
+            </w:r>
+            <w:r>
+              <w:rPr>
+                <w:noProof/>
+                <w:webHidden/>
+              </w:rPr>
+              <w:fldChar w:fldCharType="separate"/>
+            </w:r>
+            <w:r>
+              <w:rPr>
+                <w:noProof/>
+                <w:webHidden/>
+              </w:rPr>
+              <w:t>6</w:t>
+            </w:r>
+            <w:r>
+              <w:rPr>
+                <w:noProof/>
+                <w:webHidden/>
+              </w:rPr>
+              <w:fldChar w:fldCharType="end"/>
+            </w:r>
+          </w:hyperlink>
+        </w:p>
+        <w:p>
+          <w:pPr>
+            <w:pStyle w:val="Spistreci3"/>
+            <w:tabs>
+              <w:tab w:val="right" w:leader="dot" w:pos="9062"/>
+            </w:tabs>
+            <w:rPr>
+              <w:rFonts w:cstheme="minorBidi"/>
+              <w:noProof/>
+            </w:rPr>
+          </w:pPr>
+          <w:hyperlink w:anchor="_Toc23773774" w:history="1">
+            <w:r>
+              <w:rPr>
+                <w:rStyle w:val="Hipercze"/>
+                <w:noProof/>
+              </w:rPr>
+              <w:t>Czujnik wilgoci gleby</w:t>
+            </w:r>
+            <w:r>
+              <w:rPr>
+                <w:noProof/>
+                <w:webHidden/>
+              </w:rPr>
+              <w:tab/>
+            </w:r>
+            <w:r>
+              <w:rPr>
+                <w:noProof/>
+                <w:webHidden/>
+              </w:rPr>
+              <w:fldChar w:fldCharType="begin"/>
+            </w:r>
+            <w:r>
+              <w:rPr>
+                <w:noProof/>
+                <w:webHidden/>
+              </w:rPr>
+              <w:instrText xml:space="preserve"> PAGEREF _Toc23773774 \h </w:instrText>
+            </w:r>
+            <w:r>
+              <w:rPr>
+                <w:noProof/>
+                <w:webHidden/>
+              </w:rPr>
+            </w:r>
+            <w:r>
+              <w:rPr>
+                <w:noProof/>
+                <w:webHidden/>
+              </w:rPr>
+              <w:fldChar w:fldCharType="separate"/>
+            </w:r>
+            <w:r>
+              <w:rPr>
+                <w:noProof/>
+                <w:webHidden/>
+              </w:rPr>
+              <w:t>7</w:t>
+            </w:r>
+            <w:r>
+              <w:rPr>
+                <w:noProof/>
+                <w:webHidden/>
+              </w:rPr>
+              <w:fldChar w:fldCharType="end"/>
+            </w:r>
+          </w:hyperlink>
+        </w:p>
+        <w:p>
+          <w:pPr>
+            <w:pStyle w:val="Spistreci2"/>
+            <w:tabs>
+              <w:tab w:val="right" w:leader="dot" w:pos="9062"/>
+            </w:tabs>
+            <w:rPr>
+              <w:rFonts w:eastAsiaTheme="minorEastAsia"/>
+              <w:noProof/>
+              <w:lang w:eastAsia="pl-PL"/>
+            </w:rPr>
+          </w:pPr>
+          <w:hyperlink w:anchor="_Toc23773775" w:history="1">
+            <w:r>
+              <w:rPr>
+                <w:rStyle w:val="Hipercze"/>
+                <w:noProof/>
+                <w:shd w:val="clear" w:color="auto" w:fill="F8F9FA"/>
+              </w:rPr>
+              <w:t>Schemat układu</w:t>
+            </w:r>
+            <w:r>
+              <w:rPr>
+                <w:noProof/>
+                <w:webHidden/>
+              </w:rPr>
+              <w:tab/>
+            </w:r>
+            <w:r>
+              <w:rPr>
+                <w:noProof/>
+                <w:webHidden/>
+              </w:rPr>
+              <w:fldChar w:fldCharType="begin"/>
+            </w:r>
+            <w:r>
+              <w:rPr>
+                <w:noProof/>
+                <w:webHidden/>
+              </w:rPr>
+              <w:instrText xml:space="preserve"> PAGEREF _Toc23773775 \h </w:instrText>
+            </w:r>
+            <w:r>
+              <w:rPr>
+                <w:noProof/>
+                <w:webHidden/>
+              </w:rPr>
+            </w:r>
+            <w:r>
+              <w:rPr>
+                <w:noProof/>
+                <w:webHidden/>
+              </w:rPr>
+              <w:fldChar w:fldCharType="separate"/>
+            </w:r>
+            <w:r>
+              <w:rPr>
+                <w:noProof/>
+                <w:webHidden/>
+              </w:rPr>
+              <w:t>7</w:t>
+            </w:r>
+            <w:r>
+              <w:rPr>
+                <w:noProof/>
+                <w:webHidden/>
+              </w:rPr>
+              <w:fldChar w:fldCharType="end"/>
+            </w:r>
+          </w:hyperlink>
+        </w:p>
+        <w:p>
+          <w:pPr>
+            <w:pStyle w:val="Spistreci2"/>
+            <w:tabs>
+              <w:tab w:val="right" w:leader="dot" w:pos="9062"/>
+            </w:tabs>
+            <w:rPr>
+              <w:rFonts w:eastAsiaTheme="minorEastAsia"/>
+              <w:noProof/>
+              <w:lang w:eastAsia="pl-PL"/>
+            </w:rPr>
+          </w:pPr>
+          <w:hyperlink w:anchor="_Toc23773776" w:history="1">
+            <w:r>
+              <w:rPr>
+                <w:rStyle w:val="Hipercze"/>
+                <w:noProof/>
+              </w:rPr>
+              <w:t>Konfiguracja serwera</w:t>
+            </w:r>
+            <w:r>
+              <w:rPr>
+                <w:noProof/>
+                <w:webHidden/>
+              </w:rPr>
+              <w:tab/>
+            </w:r>
+            <w:r>
+              <w:rPr>
+                <w:noProof/>
+                <w:webHidden/>
+              </w:rPr>
+              <w:fldChar w:fldCharType="begin"/>
+            </w:r>
+            <w:r>
+              <w:rPr>
+                <w:noProof/>
+                <w:webHidden/>
+              </w:rPr>
+              <w:instrText xml:space="preserve"> PAGEREF _Toc23773776 \h </w:instrText>
+            </w:r>
+            <w:r>
+              <w:rPr>
+                <w:noProof/>
+                <w:webHidden/>
+              </w:rPr>
+            </w:r>
+            <w:r>
+              <w:rPr>
+                <w:noProof/>
+                <w:webHidden/>
+              </w:rPr>
+              <w:fldChar w:fldCharType="separate"/>
+            </w:r>
+            <w:r>
+              <w:rPr>
+                <w:noProof/>
+                <w:webHidden/>
+              </w:rPr>
+              <w:t>7</w:t>
+            </w:r>
+            <w:r>
+              <w:rPr>
+                <w:noProof/>
+                <w:webHidden/>
+              </w:rPr>
+              <w:fldChar w:fldCharType="end"/>
+            </w:r>
+          </w:hyperlink>
+        </w:p>
+        <w:p>
+          <w:pPr>
+            <w:pStyle w:val="Spistreci2"/>
+            <w:tabs>
+              <w:tab w:val="right" w:leader="dot" w:pos="9062"/>
+            </w:tabs>
+            <w:rPr>
+              <w:rFonts w:eastAsiaTheme="minorEastAsia"/>
+              <w:noProof/>
+              <w:lang w:eastAsia="pl-PL"/>
+            </w:rPr>
+          </w:pPr>
+          <w:hyperlink w:anchor="_Toc23773777" w:history="1">
+            <w:r>
+              <w:rPr>
+                <w:rStyle w:val="Hipercze"/>
+                <w:noProof/>
+              </w:rPr>
+              <w:t>Połączenie z bazą danych</w:t>
+            </w:r>
+            <w:r>
+              <w:rPr>
+                <w:noProof/>
+                <w:webHidden/>
+              </w:rPr>
+              <w:tab/>
+            </w:r>
+            <w:r>
+              <w:rPr>
+                <w:noProof/>
+                <w:webHidden/>
+              </w:rPr>
+              <w:fldChar w:fldCharType="begin"/>
+            </w:r>
+            <w:r>
+              <w:rPr>
+                <w:noProof/>
+                <w:webHidden/>
+              </w:rPr>
+              <w:instrText xml:space="preserve"> PAGEREF _Toc23773777 \h </w:instrText>
+            </w:r>
+            <w:r>
+              <w:rPr>
+                <w:noProof/>
+                <w:webHidden/>
+              </w:rPr>
+            </w:r>
+            <w:r>
+              <w:rPr>
+                <w:noProof/>
+                <w:webHidden/>
+              </w:rPr>
+              <w:fldChar w:fldCharType="separate"/>
+            </w:r>
+            <w:r>
+              <w:rPr>
+                <w:noProof/>
+                <w:webHidden/>
+              </w:rPr>
+              <w:t>9</w:t>
+            </w:r>
+            <w:r>
+              <w:rPr>
+                <w:noProof/>
+                <w:webHidden/>
+              </w:rPr>
+              <w:fldChar w:fldCharType="end"/>
+            </w:r>
+          </w:hyperlink>
+        </w:p>
+        <w:p>
+          <w:pPr>
+            <w:pStyle w:val="Spistreci2"/>
+            <w:tabs>
+              <w:tab w:val="right" w:leader="dot" w:pos="9062"/>
+            </w:tabs>
+            <w:rPr>
+              <w:rFonts w:eastAsiaTheme="minorEastAsia"/>
+              <w:noProof/>
+              <w:lang w:eastAsia="pl-PL"/>
+            </w:rPr>
+          </w:pPr>
+          <w:hyperlink w:anchor="_Toc23773778" w:history="1">
+            <w:r>
+              <w:rPr>
+                <w:rStyle w:val="Hipercze"/>
+                <w:noProof/>
+              </w:rPr>
+              <w:t>Utworzenie bazy danych</w:t>
+            </w:r>
+            <w:r>
+              <w:rPr>
+                <w:noProof/>
+                <w:webHidden/>
+              </w:rPr>
+              <w:tab/>
+            </w:r>
+            <w:r>
+              <w:rPr>
+                <w:noProof/>
+                <w:webHidden/>
+              </w:rPr>
+              <w:fldChar w:fldCharType="begin"/>
+            </w:r>
+            <w:r>
+              <w:rPr>
+                <w:noProof/>
+                <w:webHidden/>
+              </w:rPr>
+              <w:instrText xml:space="preserve"> PAGEREF _Toc23773778 \h </w:instrText>
+            </w:r>
+            <w:r>
+              <w:rPr>
+                <w:noProof/>
+                <w:webHidden/>
+              </w:rPr>
+            </w:r>
+            <w:r>
+              <w:rPr>
+                <w:noProof/>
+                <w:webHidden/>
+              </w:rPr>
+              <w:fldChar w:fldCharType="separate"/>
+            </w:r>
+            <w:r>
+              <w:rPr>
+                <w:noProof/>
+                <w:webHidden/>
+              </w:rPr>
+              <w:t>10</w:t>
+            </w:r>
+            <w:r>
+              <w:rPr>
+                <w:noProof/>
+                <w:webHidden/>
+              </w:rPr>
+              <w:fldChar w:fldCharType="end"/>
+            </w:r>
+          </w:hyperlink>
+        </w:p>
+        <w:p>
+          <w:pPr>
+            <w:pStyle w:val="Spistreci3"/>
+            <w:tabs>
+              <w:tab w:val="right" w:leader="dot" w:pos="9062"/>
+            </w:tabs>
+            <w:rPr>
+              <w:rFonts w:cstheme="minorBidi"/>
+              <w:noProof/>
+            </w:rPr>
+          </w:pPr>
+          <w:hyperlink w:anchor="_Toc23773779" w:history="1">
+            <w:r>
+              <w:rPr>
+                <w:rStyle w:val="Hipercze"/>
+                <w:noProof/>
+              </w:rPr>
+              <w:t>Schemat bazy danych</w:t>
+            </w:r>
+            <w:r>
+              <w:rPr>
+                <w:noProof/>
+                <w:webHidden/>
+              </w:rPr>
+              <w:tab/>
+            </w:r>
+            <w:r>
+              <w:rPr>
+                <w:noProof/>
+                <w:webHidden/>
+              </w:rPr>
+              <w:fldChar w:fldCharType="begin"/>
+            </w:r>
+            <w:r>
+              <w:rPr>
+                <w:noProof/>
+                <w:webHidden/>
+              </w:rPr>
+              <w:instrText xml:space="preserve"> PAGEREF _Toc23773779 \h </w:instrText>
+            </w:r>
+            <w:r>
+              <w:rPr>
+                <w:noProof/>
+                <w:webHidden/>
+              </w:rPr>
+            </w:r>
+            <w:r>
+              <w:rPr>
+                <w:noProof/>
+                <w:webHidden/>
+              </w:rPr>
+              <w:fldChar w:fldCharType="separate"/>
+            </w:r>
+            <w:r>
+              <w:rPr>
+                <w:noProof/>
+                <w:webHidden/>
+              </w:rPr>
+              <w:t>10</w:t>
+            </w:r>
+            <w:r>
+              <w:rPr>
+                <w:noProof/>
+                <w:webHidden/>
+              </w:rPr>
+              <w:fldChar w:fldCharType="end"/>
+            </w:r>
+          </w:hyperlink>
+        </w:p>
+        <w:p>
+          <w:pPr>
+            <w:pStyle w:val="Spistreci3"/>
+            <w:tabs>
+              <w:tab w:val="right" w:leader="dot" w:pos="9062"/>
+            </w:tabs>
+            <w:rPr>
+              <w:rFonts w:cstheme="minorBidi"/>
+              <w:noProof/>
+            </w:rPr>
+          </w:pPr>
+          <w:hyperlink w:anchor="_Toc23773780" w:history="1">
+            <w:r>
+              <w:rPr>
+                <w:rStyle w:val="Hipercze"/>
+                <w:noProof/>
+              </w:rPr>
+              <w:t>Implementacja modeli</w:t>
+            </w:r>
+            <w:r>
+              <w:rPr>
+                <w:noProof/>
+                <w:webHidden/>
+              </w:rPr>
+              <w:tab/>
+            </w:r>
+            <w:r>
+              <w:rPr>
+                <w:noProof/>
+                <w:webHidden/>
+              </w:rPr>
+              <w:fldChar w:fldCharType="begin"/>
+            </w:r>
+            <w:r>
+              <w:rPr>
+                <w:noProof/>
+                <w:webHidden/>
+              </w:rPr>
+              <w:instrText xml:space="preserve"> PAGEREF _Toc23773780 \h </w:instrText>
+            </w:r>
+            <w:r>
+              <w:rPr>
+                <w:noProof/>
+                <w:webHidden/>
+              </w:rPr>
+            </w:r>
+            <w:r>
+              <w:rPr>
+                <w:noProof/>
+                <w:webHidden/>
+              </w:rPr>
+              <w:fldChar w:fldCharType="separate"/>
+            </w:r>
+            <w:r>
+              <w:rPr>
+                <w:noProof/>
+                <w:webHidden/>
+              </w:rPr>
+              <w:t>10</w:t>
+            </w:r>
+            <w:r>
+              <w:rPr>
+                <w:noProof/>
+                <w:webHidden/>
+              </w:rPr>
+              <w:fldChar w:fldCharType="end"/>
+            </w:r>
+          </w:hyperlink>
+        </w:p>
+        <w:p>
+          <w:pPr>
+            <w:pStyle w:val="Spistreci3"/>
+            <w:tabs>
+              <w:tab w:val="right" w:leader="dot" w:pos="9062"/>
+            </w:tabs>
+            <w:rPr>
+              <w:rFonts w:cstheme="minorBidi"/>
+              <w:noProof/>
+            </w:rPr>
+          </w:pPr>
+          <w:hyperlink w:anchor="_Toc23773781" w:history="1">
+            <w:r>
+              <w:rPr>
+                <w:rStyle w:val="Hipercze"/>
+                <w:noProof/>
+                <w:lang w:val="en-US"/>
+              </w:rPr>
+              <w:t>CRUD (create,read,update,delete) w SQLAlchemy</w:t>
+            </w:r>
+            <w:r>
+              <w:rPr>
+                <w:noProof/>
+                <w:webHidden/>
+              </w:rPr>
+              <w:tab/>
+            </w:r>
+            <w:r>
+              <w:rPr>
+                <w:noProof/>
+                <w:webHidden/>
+              </w:rPr>
+              <w:fldChar w:fldCharType="begin"/>
+            </w:r>
+            <w:r>
+              <w:rPr>
+                <w:noProof/>
+                <w:webHidden/>
+              </w:rPr>
+              <w:instrText xml:space="preserve"> PAGEREF _Toc23773781 \h </w:instrText>
+            </w:r>
+            <w:r>
+              <w:rPr>
+                <w:noProof/>
+                <w:webHidden/>
+              </w:rPr>
+            </w:r>
+            <w:r>
+              <w:rPr>
+                <w:noProof/>
+                <w:webHidden/>
+              </w:rPr>
+              <w:fldChar w:fldCharType="separate"/>
+            </w:r>
+            <w:r>
+              <w:rPr>
+                <w:noProof/>
+                <w:webHidden/>
+              </w:rPr>
+              <w:t>11</w:t>
+            </w:r>
+            <w:r>
+              <w:rPr>
+                <w:noProof/>
+                <w:webHidden/>
+              </w:rPr>
+              <w:fldChar w:fldCharType="end"/>
+            </w:r>
+          </w:hyperlink>
+        </w:p>
+        <w:p>
+          <w:pPr>
+            <w:pStyle w:val="Spistreci2"/>
+            <w:tabs>
+              <w:tab w:val="right" w:leader="dot" w:pos="9062"/>
+            </w:tabs>
+            <w:rPr>
+              <w:rFonts w:eastAsiaTheme="minorEastAsia"/>
+              <w:noProof/>
+              <w:lang w:eastAsia="pl-PL"/>
+            </w:rPr>
+          </w:pPr>
+          <w:hyperlink w:anchor="_Toc23773782" w:history="1">
+            <w:r>
+              <w:rPr>
+                <w:rStyle w:val="Hipercze"/>
+                <w:noProof/>
+              </w:rPr>
+              <w:t>API</w:t>
+            </w:r>
+            <w:r>
+              <w:rPr>
+                <w:noProof/>
+                <w:webHidden/>
+              </w:rPr>
+              <w:tab/>
+            </w:r>
+            <w:r>
+              <w:rPr>
+                <w:noProof/>
+                <w:webHidden/>
+              </w:rPr>
+              <w:fldChar w:fldCharType="begin"/>
+            </w:r>
+            <w:r>
+              <w:rPr>
+                <w:noProof/>
+                <w:webHidden/>
+              </w:rPr>
+              <w:instrText xml:space="preserve"> PAGEREF _Toc23773782 \h </w:instrText>
+            </w:r>
+            <w:r>
+              <w:rPr>
+                <w:noProof/>
+                <w:webHidden/>
+              </w:rPr>
+            </w:r>
+            <w:r>
+              <w:rPr>
+                <w:noProof/>
+                <w:webHidden/>
+              </w:rPr>
+              <w:fldChar w:fldCharType="separate"/>
+            </w:r>
+            <w:r>
+              <w:rPr>
+                <w:noProof/>
+                <w:webHidden/>
+              </w:rPr>
+              <w:t>11</w:t>
+            </w:r>
+            <w:r>
+              <w:rPr>
+                <w:noProof/>
+                <w:webHidden/>
+              </w:rPr>
+              <w:fldChar w:fldCharType="end"/>
+            </w:r>
+          </w:hyperlink>
+        </w:p>
+        <w:p>
+          <w:pPr>
+            <w:pStyle w:val="Spistreci3"/>
+            <w:tabs>
+              <w:tab w:val="right" w:leader="dot" w:pos="9062"/>
+            </w:tabs>
+            <w:rPr>
+              <w:rFonts w:cstheme="minorBidi"/>
+              <w:noProof/>
+            </w:rPr>
+          </w:pPr>
+          <w:hyperlink w:anchor="_Toc23773783" w:history="1">
+            <w:r>
+              <w:rPr>
+                <w:rStyle w:val="Hipercze"/>
+                <w:noProof/>
+              </w:rPr>
+              <w:t>Podstawy Web API</w:t>
+            </w:r>
+            <w:r>
+              <w:rPr>
+                <w:noProof/>
+                <w:webHidden/>
+              </w:rPr>
+              <w:tab/>
+            </w:r>
+            <w:r>
+              <w:rPr>
+                <w:noProof/>
+                <w:webHidden/>
+              </w:rPr>
+              <w:fldChar w:fldCharType="begin"/>
+            </w:r>
+            <w:r>
+              <w:rPr>
+                <w:noProof/>
+                <w:webHidden/>
+              </w:rPr>
+              <w:instrText xml:space="preserve"> PAGEREF _Toc23773783 \h </w:instrText>
+            </w:r>
+            <w:r>
+              <w:rPr>
+                <w:noProof/>
+                <w:webHidden/>
+              </w:rPr>
+            </w:r>
+            <w:r>
+              <w:rPr>
+                <w:noProof/>
+                <w:webHidden/>
+              </w:rPr>
+              <w:fldChar w:fldCharType="separate"/>
+            </w:r>
+            <w:r>
+              <w:rPr>
+                <w:noProof/>
+                <w:webHidden/>
+              </w:rPr>
+              <w:t>11</w:t>
+            </w:r>
+            <w:r>
+              <w:rPr>
+                <w:noProof/>
+                <w:webHidden/>
+              </w:rPr>
+              <w:fldChar w:fldCharType="end"/>
+            </w:r>
+          </w:hyperlink>
+        </w:p>
+        <w:p>
+          <w:pPr>
+            <w:pStyle w:val="Spistreci3"/>
+            <w:tabs>
+              <w:tab w:val="right" w:leader="dot" w:pos="9062"/>
+            </w:tabs>
+            <w:rPr>
+              <w:rFonts w:cstheme="minorBidi"/>
+              <w:noProof/>
+            </w:rPr>
+          </w:pPr>
+          <w:hyperlink w:anchor="_Toc23773784" w:history="1">
+            <w:r>
+              <w:rPr>
+                <w:rStyle w:val="Hipercze"/>
+                <w:noProof/>
+              </w:rPr>
+              <w:t>Generowanie strony</w:t>
+            </w:r>
+            <w:r>
+              <w:rPr>
+                <w:noProof/>
+                <w:webHidden/>
+              </w:rPr>
+              <w:tab/>
+            </w:r>
+            <w:r>
+              <w:rPr>
+                <w:noProof/>
+                <w:webHidden/>
+              </w:rPr>
+              <w:fldChar w:fldCharType="begin"/>
+            </w:r>
+            <w:r>
+              <w:rPr>
+                <w:noProof/>
+                <w:webHidden/>
+              </w:rPr>
+              <w:instrText xml:space="preserve"> PAGEREF _Toc23773784 \h </w:instrText>
+            </w:r>
+            <w:r>
+              <w:rPr>
+                <w:noProof/>
+                <w:webHidden/>
+              </w:rPr>
+            </w:r>
+            <w:r>
+              <w:rPr>
+                <w:noProof/>
+                <w:webHidden/>
+              </w:rPr>
+              <w:fldChar w:fldCharType="separate"/>
+            </w:r>
+            <w:r>
+              <w:rPr>
+                <w:noProof/>
+                <w:webHidden/>
+              </w:rPr>
+              <w:t>12</w:t>
+            </w:r>
+            <w:r>
+              <w:rPr>
+                <w:noProof/>
+                <w:webHidden/>
+              </w:rPr>
+              <w:fldChar w:fldCharType="end"/>
+            </w:r>
+          </w:hyperlink>
+        </w:p>
+        <w:p>
+          <w:pPr>
+            <w:pStyle w:val="Spistreci2"/>
+            <w:tabs>
+              <w:tab w:val="right" w:leader="dot" w:pos="9062"/>
+            </w:tabs>
+            <w:rPr>
+              <w:rFonts w:eastAsiaTheme="minorEastAsia"/>
+              <w:noProof/>
+              <w:lang w:eastAsia="pl-PL"/>
+            </w:rPr>
+          </w:pPr>
+          <w:hyperlink w:anchor="_Toc23773785" w:history="1">
+            <w:r>
+              <w:rPr>
+                <w:rStyle w:val="Hipercze"/>
+                <w:noProof/>
+              </w:rPr>
+              <w:t>Algorytmy użycia aktorów</w:t>
+            </w:r>
+            <w:r>
+              <w:rPr>
+                <w:noProof/>
+                <w:webHidden/>
+              </w:rPr>
+              <w:tab/>
+            </w:r>
+            <w:r>
+              <w:rPr>
+                <w:noProof/>
+                <w:webHidden/>
+              </w:rPr>
+              <w:fldChar w:fldCharType="begin"/>
+            </w:r>
+            <w:r>
+              <w:rPr>
+                <w:noProof/>
+                <w:webHidden/>
+              </w:rPr>
+              <w:instrText xml:space="preserve"> PAGEREF _Toc23773785 \h </w:instrText>
+            </w:r>
+            <w:r>
+              <w:rPr>
+                <w:noProof/>
+                <w:webHidden/>
+              </w:rPr>
+            </w:r>
+            <w:r>
+              <w:rPr>
+                <w:noProof/>
+                <w:webHidden/>
+              </w:rPr>
+              <w:fldChar w:fldCharType="separate"/>
+            </w:r>
+            <w:r>
+              <w:rPr>
+                <w:noProof/>
+                <w:webHidden/>
+              </w:rPr>
+              <w:t>13</w:t>
+            </w:r>
+            <w:r>
+              <w:rPr>
+                <w:noProof/>
+                <w:webHidden/>
+              </w:rPr>
+              <w:fldChar w:fldCharType="end"/>
+            </w:r>
+          </w:hyperlink>
+        </w:p>
+        <w:p>
+          <w:pPr>
+            <w:pStyle w:val="Spistreci3"/>
+            <w:tabs>
+              <w:tab w:val="right" w:leader="dot" w:pos="9062"/>
+            </w:tabs>
+            <w:rPr>
+              <w:rFonts w:cstheme="minorBidi"/>
+              <w:noProof/>
+            </w:rPr>
+          </w:pPr>
+          <w:hyperlink w:anchor="_Toc23773786" w:history="1">
+            <w:r>
+              <w:rPr>
+                <w:rStyle w:val="Hipercze"/>
+                <w:noProof/>
+              </w:rPr>
+              <w:t>Nawadnianie</w:t>
+            </w:r>
+            <w:r>
+              <w:rPr>
+                <w:noProof/>
+                <w:webHidden/>
+              </w:rPr>
+              <w:tab/>
+            </w:r>
+            <w:r>
+              <w:rPr>
+                <w:noProof/>
+                <w:webHidden/>
+              </w:rPr>
+              <w:fldChar w:fldCharType="begin"/>
+            </w:r>
+            <w:r>
+              <w:rPr>
+                <w:noProof/>
+                <w:webHidden/>
+              </w:rPr>
+              <w:instrText xml:space="preserve"> PAGEREF _Toc23773786 \h </w:instrText>
+            </w:r>
+            <w:r>
+              <w:rPr>
+                <w:noProof/>
+                <w:webHidden/>
+              </w:rPr>
+            </w:r>
+            <w:r>
+              <w:rPr>
+                <w:noProof/>
+                <w:webHidden/>
+              </w:rPr>
+              <w:fldChar w:fldCharType="separate"/>
+            </w:r>
+            <w:r>
+              <w:rPr>
+                <w:noProof/>
+                <w:webHidden/>
+              </w:rPr>
+              <w:t>13</w:t>
+            </w:r>
+            <w:r>
+              <w:rPr>
+                <w:noProof/>
+                <w:webHidden/>
+              </w:rPr>
+              <w:fldChar w:fldCharType="end"/>
+            </w:r>
+          </w:hyperlink>
+        </w:p>
+        <w:p>
+          <w:pPr>
+            <w:pStyle w:val="Spistreci3"/>
+            <w:tabs>
+              <w:tab w:val="right" w:leader="dot" w:pos="9062"/>
+            </w:tabs>
+            <w:rPr>
+              <w:rFonts w:cstheme="minorBidi"/>
+              <w:noProof/>
+            </w:rPr>
+          </w:pPr>
+          <w:hyperlink w:anchor="_Toc23773787" w:history="1">
+            <w:r>
+              <w:rPr>
+                <w:rStyle w:val="Hipercze"/>
+                <w:noProof/>
+              </w:rPr>
+              <w:t>Oświetlenie</w:t>
+            </w:r>
+            <w:r>
+              <w:rPr>
+                <w:noProof/>
+                <w:webHidden/>
+              </w:rPr>
+              <w:tab/>
+            </w:r>
+            <w:r>
+              <w:rPr>
+                <w:noProof/>
+                <w:webHidden/>
+              </w:rPr>
+              <w:fldChar w:fldCharType="begin"/>
+            </w:r>
+            <w:r>
+              <w:rPr>
+                <w:noProof/>
+                <w:webHidden/>
+              </w:rPr>
+              <w:instrText xml:space="preserve"> PAGEREF _Toc23773787 \h </w:instrText>
+            </w:r>
+            <w:r>
+              <w:rPr>
+                <w:noProof/>
+                <w:webHidden/>
+              </w:rPr>
+            </w:r>
+            <w:r>
+              <w:rPr>
+                <w:noProof/>
+                <w:webHidden/>
+              </w:rPr>
+              <w:fldChar w:fldCharType="separate"/>
+            </w:r>
+            <w:r>
+              <w:rPr>
+                <w:noProof/>
+                <w:webHidden/>
+              </w:rPr>
+              <w:t>13</w:t>
+            </w:r>
+            <w:r>
+              <w:rPr>
+                <w:noProof/>
+                <w:webHidden/>
+              </w:rPr>
+              <w:fldChar w:fldCharType="end"/>
+            </w:r>
+          </w:hyperlink>
+        </w:p>
+        <w:p>
+          <w:pPr>
+            <w:pStyle w:val="Spistreci2"/>
+            <w:tabs>
+              <w:tab w:val="right" w:leader="dot" w:pos="9062"/>
+            </w:tabs>
+            <w:rPr>
+              <w:rFonts w:eastAsiaTheme="minorEastAsia"/>
+              <w:noProof/>
+              <w:lang w:eastAsia="pl-PL"/>
+            </w:rPr>
+          </w:pPr>
+          <w:hyperlink w:anchor="_Toc23773788" w:history="1">
+            <w:r>
+              <w:rPr>
+                <w:rStyle w:val="Hipercze"/>
+                <w:noProof/>
+              </w:rPr>
+              <w:t>Wykonywanie funkcji w zaplonowanym czasie</w:t>
+            </w:r>
+            <w:r>
+              <w:rPr>
+                <w:noProof/>
+                <w:webHidden/>
+              </w:rPr>
+              <w:tab/>
+            </w:r>
+            <w:r>
+              <w:rPr>
+                <w:noProof/>
+                <w:webHidden/>
+              </w:rPr>
+              <w:fldChar w:fldCharType="begin"/>
+            </w:r>
+            <w:r>
+              <w:rPr>
+                <w:noProof/>
+                <w:webHidden/>
+              </w:rPr>
+              <w:instrText xml:space="preserve"> PAGEREF _Toc23773788 \h </w:instrText>
+            </w:r>
+            <w:r>
+              <w:rPr>
+                <w:noProof/>
+                <w:webHidden/>
+              </w:rPr>
+            </w:r>
+            <w:r>
+              <w:rPr>
+                <w:noProof/>
+                <w:webHidden/>
+              </w:rPr>
+              <w:fldChar w:fldCharType="separate"/>
+            </w:r>
+            <w:r>
+              <w:rPr>
+                <w:noProof/>
+                <w:webHidden/>
+              </w:rPr>
+              <w:t>13</w:t>
+            </w:r>
+            <w:r>
+              <w:rPr>
+                <w:noProof/>
+                <w:webHidden/>
+              </w:rPr>
+              <w:fldChar w:fldCharType="end"/>
+            </w:r>
+          </w:hyperlink>
+        </w:p>
+        <w:p>
+          <w:pPr>
+            <w:pStyle w:val="Spistreci2"/>
+            <w:tabs>
+              <w:tab w:val="right" w:leader="dot" w:pos="9062"/>
+            </w:tabs>
+            <w:rPr>
+              <w:rFonts w:eastAsiaTheme="minorEastAsia"/>
+              <w:noProof/>
+              <w:lang w:eastAsia="pl-PL"/>
+            </w:rPr>
+          </w:pPr>
+          <w:hyperlink w:anchor="_Toc23773789" w:history="1">
+            <w:r>
+              <w:rPr>
+                <w:rStyle w:val="Hipercze"/>
+                <w:noProof/>
+              </w:rPr>
+              <w:t>Testy API</w:t>
+            </w:r>
+            <w:r>
+              <w:rPr>
+                <w:noProof/>
+                <w:webHidden/>
+              </w:rPr>
+              <w:tab/>
+            </w:r>
+            <w:r>
+              <w:rPr>
+                <w:noProof/>
+                <w:webHidden/>
+              </w:rPr>
+              <w:fldChar w:fldCharType="begin"/>
+            </w:r>
+            <w:r>
+              <w:rPr>
+                <w:noProof/>
+                <w:webHidden/>
+              </w:rPr>
+              <w:instrText xml:space="preserve"> PAGEREF _Toc23773789 \h </w:instrText>
+            </w:r>
+            <w:r>
+              <w:rPr>
+                <w:noProof/>
+                <w:webHidden/>
+              </w:rPr>
+            </w:r>
+            <w:r>
+              <w:rPr>
+                <w:noProof/>
+                <w:webHidden/>
+              </w:rPr>
+              <w:fldChar w:fldCharType="separate"/>
+            </w:r>
+            <w:r>
+              <w:rPr>
+                <w:noProof/>
+                <w:webHidden/>
+              </w:rPr>
+              <w:t>13</w:t>
+            </w:r>
+            <w:r>
+              <w:rPr>
+                <w:noProof/>
+                <w:webHidden/>
+              </w:rPr>
+              <w:fldChar w:fldCharType="end"/>
+            </w:r>
+          </w:hyperlink>
+        </w:p>
+        <w:p>
+          <w:pPr>
+            <w:pStyle w:val="Spistreci2"/>
+            <w:tabs>
+              <w:tab w:val="right" w:leader="dot" w:pos="9062"/>
+            </w:tabs>
+            <w:rPr>
+              <w:rFonts w:eastAsiaTheme="minorEastAsia"/>
+              <w:noProof/>
+              <w:lang w:eastAsia="pl-PL"/>
+            </w:rPr>
+          </w:pPr>
+          <w:hyperlink w:anchor="_Toc23773790" w:history="1">
+            <w:r>
+              <w:rPr>
+                <w:rStyle w:val="Hipercze"/>
+                <w:noProof/>
+              </w:rPr>
+              <w:t>Plany na rozwój</w:t>
+            </w:r>
+            <w:r>
+              <w:rPr>
+                <w:noProof/>
+                <w:webHidden/>
+              </w:rPr>
+              <w:tab/>
+            </w:r>
+            <w:r>
+              <w:rPr>
+                <w:noProof/>
+                <w:webHidden/>
+              </w:rPr>
+              <w:fldChar w:fldCharType="begin"/>
+            </w:r>
+            <w:r>
+              <w:rPr>
+                <w:noProof/>
+                <w:webHidden/>
+              </w:rPr>
+              <w:instrText xml:space="preserve"> PAGEREF _Toc23773790 \h </w:instrText>
+            </w:r>
+            <w:r>
+              <w:rPr>
+                <w:noProof/>
+                <w:webHidden/>
+              </w:rPr>
+            </w:r>
+            <w:r>
+              <w:rPr>
+                <w:noProof/>
+                <w:webHidden/>
+              </w:rPr>
+              <w:fldChar w:fldCharType="separate"/>
+            </w:r>
+            <w:r>
+              <w:rPr>
+                <w:noProof/>
+                <w:webHidden/>
+              </w:rPr>
+              <w:t>14</w:t>
+            </w:r>
+            <w:r>
+              <w:rPr>
+                <w:noProof/>
+                <w:webHidden/>
+              </w:rPr>
+              <w:fldChar w:fldCharType="end"/>
+            </w:r>
+          </w:hyperlink>
+        </w:p>
+        <w:p>
+          <w:pPr>
+            <w:pStyle w:val="Spistreci1"/>
+            <w:tabs>
+              <w:tab w:val="right" w:leader="dot" w:pos="9062"/>
+            </w:tabs>
+            <w:rPr>
+              <w:rFonts w:cstheme="minorBidi"/>
+              <w:noProof/>
+            </w:rPr>
+          </w:pPr>
+          <w:hyperlink w:anchor="_Toc23773791" w:history="1">
+            <w:r>
+              <w:rPr>
+                <w:rStyle w:val="Hipercze"/>
+                <w:noProof/>
+              </w:rPr>
+              <w:t>Publikacje</w:t>
+            </w:r>
+            <w:r>
+              <w:rPr>
+                <w:noProof/>
+                <w:webHidden/>
+              </w:rPr>
+              <w:tab/>
+            </w:r>
+            <w:r>
+              <w:rPr>
+                <w:noProof/>
+                <w:webHidden/>
+              </w:rPr>
+              <w:fldChar w:fldCharType="begin"/>
+            </w:r>
+            <w:r>
+              <w:rPr>
+                <w:noProof/>
+                <w:webHidden/>
+              </w:rPr>
+              <w:instrText xml:space="preserve"> PAGEREF _Toc23773791 \h </w:instrText>
+            </w:r>
+            <w:r>
+              <w:rPr>
+                <w:noProof/>
+                <w:webHidden/>
+              </w:rPr>
+            </w:r>
+            <w:r>
+              <w:rPr>
+                <w:noProof/>
+                <w:webHidden/>
+              </w:rPr>
+              <w:fldChar w:fldCharType="separate"/>
+            </w:r>
+            <w:r>
+              <w:rPr>
+                <w:noProof/>
+                <w:webHidden/>
+              </w:rPr>
+              <w:t>14</w:t>
+            </w:r>
+            <w:r>
+              <w:rPr>
+                <w:noProof/>
+                <w:webHidden/>
+              </w:rPr>
+              <w:fldChar w:fldCharType="end"/>
+            </w:r>
+          </w:hyperlink>
+        </w:p>
+        <w:p>
+          <w:r>
+            <w:rPr>
+              <w:b/>
+              <w:bCs/>
+            </w:rPr>
+            <w:fldChar w:fldCharType="end"/>
+          </w:r>
+        </w:p>
+      </w:sdtContent>
+    </w:sdt>
+    <w:p/>
     <w:p>
       <w:r>
         <w:t xml:space="preserve">Docelowy </w:t>
@@ -493,6 +3247,7 @@
         </w:numPr>
       </w:pPr>
       <w:r>
+        <w:lastRenderedPageBreak/>
         <w:t>Publikacje książkowe</w:t>
       </w:r>
     </w:p>
@@ -512,22 +3267,19 @@
       <w:r>
         <w:br w:type="page"/>
       </w:r>
-    </w:p>
-    <w:p>
-      <w:pPr>
-        <w:rPr>
-          <w:rFonts w:asciiTheme="majorHAnsi" w:hAnsiTheme="majorHAnsi" w:cstheme="majorHAnsi"/>
-          <w:b/>
-        </w:rPr>
-      </w:pPr>
-      <w:r>
-        <w:rPr>
-          <w:rFonts w:asciiTheme="majorHAnsi" w:hAnsiTheme="majorHAnsi" w:cstheme="majorHAnsi"/>
-          <w:b/>
-        </w:rPr>
+      <w:bookmarkStart w:id="0" w:name="_GoBack"/>
+      <w:bookmarkEnd w:id="0"/>
+    </w:p>
+    <w:p>
+      <w:pPr>
+        <w:pStyle w:val="Nagwek1"/>
+      </w:pPr>
+      <w:bookmarkStart w:id="1" w:name="_Toc23773753"/>
+      <w:r>
         <w:lastRenderedPageBreak/>
         <w:t>Wstęp</w:t>
       </w:r>
+      <w:bookmarkEnd w:id="1"/>
     </w:p>
     <w:p>
       <w:r>
@@ -649,18 +3401,13 @@
     </w:p>
     <w:p>
       <w:pPr>
-        <w:rPr>
-          <w:rFonts w:asciiTheme="majorHAnsi" w:hAnsiTheme="majorHAnsi" w:cstheme="majorHAnsi"/>
-          <w:b/>
-        </w:rPr>
-      </w:pPr>
-      <w:r>
-        <w:rPr>
-          <w:rFonts w:asciiTheme="majorHAnsi" w:hAnsiTheme="majorHAnsi" w:cstheme="majorHAnsi"/>
-          <w:b/>
-        </w:rPr>
+        <w:pStyle w:val="Nagwek1"/>
+      </w:pPr>
+      <w:bookmarkStart w:id="2" w:name="_Toc23773754"/>
+      <w:r>
         <w:t>zakres pracy</w:t>
       </w:r>
+      <w:bookmarkEnd w:id="2"/>
     </w:p>
     <w:p>
       <w:pPr>
@@ -749,7 +3496,13 @@
         </w:rPr>
       </w:pPr>
       <w:r>
-        <w:t>Implementacja strony internetowej</w:t>
+        <w:t xml:space="preserve">Implementacja </w:t>
+      </w:r>
+      <w:r>
+        <w:t>aplikacji</w:t>
+      </w:r>
+      <w:r>
+        <w:t xml:space="preserve"> internetowej</w:t>
       </w:r>
     </w:p>
     <w:p>
@@ -808,48 +3561,33 @@
     </w:p>
     <w:p>
       <w:pPr>
-        <w:rPr>
-          <w:rFonts w:asciiTheme="majorHAnsi" w:hAnsiTheme="majorHAnsi" w:cstheme="majorHAnsi"/>
-          <w:b/>
-        </w:rPr>
-      </w:pPr>
-      <w:r>
-        <w:rPr>
-          <w:rFonts w:asciiTheme="majorHAnsi" w:hAnsiTheme="majorHAnsi" w:cstheme="majorHAnsi"/>
-          <w:b/>
-        </w:rPr>
+        <w:pStyle w:val="Nagwek1"/>
+      </w:pPr>
+      <w:bookmarkStart w:id="3" w:name="_Toc23773755"/>
+      <w:r>
         <w:t>Teoria</w:t>
       </w:r>
-    </w:p>
-    <w:p>
-      <w:pPr>
-        <w:rPr>
-          <w:rFonts w:asciiTheme="majorHAnsi" w:hAnsiTheme="majorHAnsi" w:cstheme="majorHAnsi"/>
-          <w:b/>
-        </w:rPr>
-      </w:pPr>
-      <w:r>
-        <w:rPr>
-          <w:rFonts w:asciiTheme="majorHAnsi" w:hAnsiTheme="majorHAnsi" w:cstheme="majorHAnsi"/>
-          <w:b/>
-        </w:rPr>
+      <w:bookmarkEnd w:id="3"/>
+    </w:p>
+    <w:p>
+      <w:pPr>
+        <w:pStyle w:val="Nagwek2"/>
+      </w:pPr>
+      <w:bookmarkStart w:id="4" w:name="_Toc23773756"/>
+      <w:r>
         <w:t>Programy</w:t>
       </w:r>
-    </w:p>
-    <w:p>
-      <w:pPr>
-        <w:rPr>
-          <w:rFonts w:asciiTheme="majorHAnsi" w:hAnsiTheme="majorHAnsi" w:cstheme="majorHAnsi"/>
-          <w:b/>
-        </w:rPr>
-      </w:pPr>
-      <w:r>
-        <w:rPr>
-          <w:rFonts w:asciiTheme="majorHAnsi" w:hAnsiTheme="majorHAnsi" w:cstheme="majorHAnsi"/>
-          <w:b/>
-        </w:rPr>
+      <w:bookmarkEnd w:id="4"/>
+    </w:p>
+    <w:p>
+      <w:pPr>
+        <w:pStyle w:val="Nagwek3"/>
+      </w:pPr>
+      <w:bookmarkStart w:id="5" w:name="_Toc23773757"/>
+      <w:r>
         <w:t>Visual Studio Code</w:t>
       </w:r>
+      <w:bookmarkEnd w:id="5"/>
     </w:p>
     <w:p>
       <w:r>
@@ -903,27 +3641,18 @@
     </w:p>
     <w:p>
       <w:pPr>
-        <w:rPr>
-          <w:rFonts w:asciiTheme="majorHAnsi" w:hAnsiTheme="majorHAnsi" w:cstheme="majorHAnsi"/>
-          <w:b/>
-        </w:rPr>
-      </w:pPr>
+        <w:pStyle w:val="Nagwek3"/>
+      </w:pPr>
+      <w:bookmarkStart w:id="6" w:name="_Toc23773758"/>
       <w:proofErr w:type="spellStart"/>
       <w:r>
-        <w:rPr>
-          <w:rFonts w:asciiTheme="majorHAnsi" w:hAnsiTheme="majorHAnsi" w:cstheme="majorHAnsi"/>
-          <w:b/>
-        </w:rPr>
         <w:t>FileZilla</w:t>
       </w:r>
       <w:proofErr w:type="spellEnd"/>
       <w:r>
-        <w:rPr>
-          <w:rFonts w:asciiTheme="majorHAnsi" w:hAnsiTheme="majorHAnsi" w:cstheme="majorHAnsi"/>
-          <w:b/>
-        </w:rPr>
         <w:t xml:space="preserve"> Client</w:t>
       </w:r>
+      <w:bookmarkEnd w:id="6"/>
     </w:p>
     <w:p>
       <w:r>
@@ -953,19 +3682,14 @@
     </w:p>
     <w:p>
       <w:pPr>
-        <w:rPr>
-          <w:rFonts w:asciiTheme="majorHAnsi" w:hAnsiTheme="majorHAnsi" w:cstheme="majorHAnsi"/>
-          <w:b/>
-        </w:rPr>
-      </w:pPr>
+        <w:pStyle w:val="Nagwek3"/>
+      </w:pPr>
+      <w:bookmarkStart w:id="7" w:name="_Toc23773759"/>
       <w:proofErr w:type="spellStart"/>
       <w:r>
-        <w:rPr>
-          <w:rFonts w:asciiTheme="majorHAnsi" w:hAnsiTheme="majorHAnsi" w:cstheme="majorHAnsi"/>
-          <w:b/>
-        </w:rPr>
         <w:t>Putty</w:t>
       </w:r>
+      <w:bookmarkEnd w:id="7"/>
       <w:proofErr w:type="spellEnd"/>
     </w:p>
     <w:p>
@@ -975,20 +3699,15 @@
     </w:p>
     <w:p>
       <w:pPr>
-        <w:rPr>
-          <w:rFonts w:asciiTheme="majorHAnsi" w:hAnsiTheme="majorHAnsi" w:cstheme="majorHAnsi"/>
-          <w:b/>
-        </w:rPr>
-      </w:pPr>
+        <w:pStyle w:val="Nagwek3"/>
+      </w:pPr>
+      <w:bookmarkStart w:id="8" w:name="_Toc23773760"/>
       <w:proofErr w:type="spellStart"/>
       <w:r>
-        <w:rPr>
-          <w:rFonts w:asciiTheme="majorHAnsi" w:hAnsiTheme="majorHAnsi" w:cstheme="majorHAnsi"/>
-          <w:b/>
-        </w:rPr>
         <w:lastRenderedPageBreak/>
         <w:t>Postman</w:t>
       </w:r>
+      <w:bookmarkEnd w:id="8"/>
       <w:proofErr w:type="spellEnd"/>
     </w:p>
     <w:p>
@@ -1006,23 +3725,13 @@
     </w:p>
     <w:p>
       <w:pPr>
-        <w:pStyle w:val="Akapitzlist"/>
-        <w:numPr>
-          <w:ilvl w:val="2"/>
-          <w:numId w:val="7"/>
-        </w:numPr>
-        <w:rPr>
-          <w:rFonts w:asciiTheme="majorHAnsi" w:hAnsiTheme="majorHAnsi" w:cstheme="majorHAnsi"/>
-          <w:b/>
-        </w:rPr>
-      </w:pPr>
-      <w:r>
-        <w:rPr>
-          <w:rFonts w:asciiTheme="majorHAnsi" w:hAnsiTheme="majorHAnsi" w:cstheme="majorHAnsi"/>
-          <w:b/>
-        </w:rPr>
+        <w:pStyle w:val="Nagwek3"/>
+      </w:pPr>
+      <w:bookmarkStart w:id="9" w:name="_Toc23773761"/>
+      <w:r>
         <w:t>HTML</w:t>
       </w:r>
+      <w:bookmarkEnd w:id="9"/>
     </w:p>
     <w:p>
       <w:r>
@@ -1096,23 +3805,13 @@
     </w:p>
     <w:p>
       <w:pPr>
-        <w:pStyle w:val="Akapitzlist"/>
-        <w:numPr>
-          <w:ilvl w:val="2"/>
-          <w:numId w:val="7"/>
-        </w:numPr>
-        <w:rPr>
-          <w:rFonts w:asciiTheme="majorHAnsi" w:hAnsiTheme="majorHAnsi" w:cstheme="majorHAnsi"/>
-          <w:b/>
-        </w:rPr>
-      </w:pPr>
-      <w:r>
-        <w:rPr>
-          <w:rFonts w:asciiTheme="majorHAnsi" w:hAnsiTheme="majorHAnsi" w:cstheme="majorHAnsi"/>
-          <w:b/>
-        </w:rPr>
+        <w:pStyle w:val="Nagwek3"/>
+      </w:pPr>
+      <w:bookmarkStart w:id="10" w:name="_Toc23773762"/>
+      <w:r>
         <w:t>Python</w:t>
       </w:r>
+      <w:bookmarkEnd w:id="10"/>
     </w:p>
     <w:p>
       <w:r>
@@ -1136,24 +3835,14 @@
     </w:p>
     <w:p>
       <w:pPr>
-        <w:pStyle w:val="Akapitzlist"/>
-        <w:numPr>
-          <w:ilvl w:val="2"/>
-          <w:numId w:val="7"/>
-        </w:numPr>
-        <w:rPr>
-          <w:rFonts w:asciiTheme="majorHAnsi" w:hAnsiTheme="majorHAnsi" w:cstheme="majorHAnsi"/>
-          <w:b/>
-        </w:rPr>
-      </w:pPr>
+        <w:pStyle w:val="Nagwek3"/>
+      </w:pPr>
+      <w:bookmarkStart w:id="11" w:name="_Toc23773763"/>
       <w:proofErr w:type="spellStart"/>
       <w:r>
-        <w:rPr>
-          <w:rFonts w:asciiTheme="majorHAnsi" w:hAnsiTheme="majorHAnsi" w:cstheme="majorHAnsi"/>
-          <w:b/>
-        </w:rPr>
         <w:t>Flask</w:t>
       </w:r>
+      <w:bookmarkEnd w:id="11"/>
       <w:proofErr w:type="spellEnd"/>
     </w:p>
     <w:p>
@@ -1260,100 +3949,86 @@
     </w:p>
     <w:p>
       <w:pPr>
-        <w:pStyle w:val="Akapitzlist"/>
-        <w:numPr>
-          <w:ilvl w:val="2"/>
-          <w:numId w:val="7"/>
-        </w:numPr>
-        <w:rPr>
-          <w:rFonts w:asciiTheme="majorHAnsi" w:hAnsiTheme="majorHAnsi" w:cstheme="majorHAnsi"/>
-          <w:b/>
-        </w:rPr>
-      </w:pPr>
+        <w:pStyle w:val="Nagwek3"/>
+      </w:pPr>
+      <w:bookmarkStart w:id="12" w:name="_Toc23773764"/>
       <w:proofErr w:type="spellStart"/>
       <w:r>
         <w:rPr>
-          <w:rFonts w:asciiTheme="majorHAnsi" w:hAnsiTheme="majorHAnsi" w:cstheme="majorHAnsi"/>
-          <w:b/>
-        </w:rPr>
+          <w:rStyle w:val="Nagwek3Znak"/>
+        </w:rPr>
+        <w:t>SQL</w:t>
+      </w:r>
+      <w:r>
+        <w:t>Alchemy</w:t>
+      </w:r>
+      <w:bookmarkEnd w:id="12"/>
+      <w:proofErr w:type="spellEnd"/>
+    </w:p>
+    <w:p>
+      <w:proofErr w:type="spellStart"/>
+      <w:r>
         <w:t>SQLAlchemy</w:t>
       </w:r>
       <w:proofErr w:type="spellEnd"/>
-    </w:p>
-    <w:p>
+      <w:r>
+        <w:t xml:space="preserve"> </w:t>
+      </w:r>
+      <w:r>
+        <w:t xml:space="preserve">jest </w:t>
+      </w:r>
       <w:proofErr w:type="spellStart"/>
       <w:r>
-        <w:t>SQLAlchemy</w:t>
+        <w:t>ORMem</w:t>
       </w:r>
       <w:proofErr w:type="spellEnd"/>
       <w:r>
+        <w:t xml:space="preserve"> (Object </w:t>
+      </w:r>
+      <w:proofErr w:type="spellStart"/>
+      <w:r>
+        <w:t>Relational</w:t>
+      </w:r>
+      <w:proofErr w:type="spellEnd"/>
+      <w:r>
         <w:t xml:space="preserve"> </w:t>
       </w:r>
-      <w:r>
-        <w:t xml:space="preserve">jest </w:t>
-      </w:r>
       <w:proofErr w:type="spellStart"/>
       <w:r>
-        <w:t>ORMem</w:t>
+        <w:t>Mapper</w:t>
       </w:r>
       <w:proofErr w:type="spellEnd"/>
       <w:r>
-        <w:t xml:space="preserve"> (Object </w:t>
+        <w:t xml:space="preserve">) do </w:t>
       </w:r>
       <w:proofErr w:type="spellStart"/>
       <w:r>
-        <w:t>Relational</w:t>
+        <w:t>Pythona</w:t>
       </w:r>
       <w:proofErr w:type="spellEnd"/>
       <w:r>
-        <w:t xml:space="preserve"> </w:t>
-      </w:r>
+        <w:t>, co znaczy ż</w:t>
+      </w:r>
+      <w:r>
+        <w:t>e pozwala nam na przetworzenie obiektu z bazy danych na obiekt którym można posłużyć się w programie i na odwrót</w:t>
+      </w:r>
+      <w:r>
+        <w:t xml:space="preserve">. Narzędzie to zapewnia nam zestaw wzorców zaprojektowanych do wydajnego dostępu do bazy danych,  </w:t>
+      </w:r>
+      <w:r>
+        <w:t>zaadaptowanych do języka jakim jest Python.</w:t>
+      </w:r>
+    </w:p>
+    <w:p>
+      <w:pPr>
+        <w:pStyle w:val="Nagwek3"/>
+      </w:pPr>
+      <w:bookmarkStart w:id="13" w:name="_Toc23773765"/>
       <w:proofErr w:type="spellStart"/>
       <w:r>
-        <w:t>Mapper</w:t>
-      </w:r>
-      <w:proofErr w:type="spellEnd"/>
-      <w:r>
-        <w:t xml:space="preserve">) do </w:t>
-      </w:r>
-      <w:proofErr w:type="spellStart"/>
-      <w:r>
-        <w:t>Pythona</w:t>
-      </w:r>
-      <w:proofErr w:type="spellEnd"/>
-      <w:r>
-        <w:t>, co znaczy ż</w:t>
-      </w:r>
-      <w:r>
-        <w:t>e pozwala nam na przetworzenie obiektu z bazy danych na obiekt którym można posłużyć się w programie i na odwrót</w:t>
-      </w:r>
-      <w:r>
-        <w:t xml:space="preserve">. Narzędzie to zapewnia nam zestaw wzorców zaprojektowanych do wydajnego dostępu do bazy danych,  </w:t>
-      </w:r>
-      <w:r>
-        <w:t>zaadaptowanych do języka jakim jest Python.</w:t>
-      </w:r>
-    </w:p>
-    <w:p>
-      <w:pPr>
-        <w:pStyle w:val="Akapitzlist"/>
-        <w:numPr>
-          <w:ilvl w:val="2"/>
-          <w:numId w:val="7"/>
-        </w:numPr>
-        <w:rPr>
-          <w:rFonts w:asciiTheme="majorHAnsi" w:hAnsiTheme="majorHAnsi" w:cstheme="majorHAnsi"/>
-          <w:b/>
-        </w:rPr>
-      </w:pPr>
-      <w:proofErr w:type="spellStart"/>
-      <w:r>
-        <w:rPr>
-          <w:rFonts w:asciiTheme="majorHAnsi" w:hAnsiTheme="majorHAnsi" w:cstheme="majorHAnsi"/>
-          <w:b/>
-        </w:rPr>
         <w:t>SQLite</w:t>
       </w:r>
+      <w:bookmarkEnd w:id="13"/>
       <w:proofErr w:type="spellEnd"/>
     </w:p>
     <w:p>
@@ -1449,44 +4124,44 @@
     </w:p>
     <w:p>
       <w:pPr>
-        <w:pStyle w:val="Akapitzlist"/>
-        <w:numPr>
-          <w:ilvl w:val="2"/>
-          <w:numId w:val="7"/>
-        </w:numPr>
-        <w:rPr>
-          <w:rFonts w:asciiTheme="majorHAnsi" w:hAnsiTheme="majorHAnsi" w:cstheme="majorHAnsi"/>
-          <w:b/>
-        </w:rPr>
-      </w:pPr>
-      <w:r>
-        <w:rPr>
-          <w:rFonts w:asciiTheme="majorHAnsi" w:hAnsiTheme="majorHAnsi" w:cstheme="majorHAnsi"/>
-          <w:b/>
-        </w:rPr>
+        <w:pStyle w:val="Nagwek3"/>
+      </w:pPr>
+      <w:bookmarkStart w:id="14" w:name="_Toc23773766"/>
+      <w:r>
+        <w:t>GIT</w:t>
+      </w:r>
+      <w:bookmarkEnd w:id="14"/>
+    </w:p>
+    <w:p>
+      <w:r>
+        <w:t xml:space="preserve">Narzędzie bez którego większość programistów nie wyobraża sobie pracy. GIT jest systemem kontroli wersji, co oznacza że śledzi wszelkie nasze zmiany w kodzie źródłowym od początku naszego </w:t>
+      </w:r>
+      <w:r>
         <w:lastRenderedPageBreak/>
-        <w:t>GIT</w:t>
-      </w:r>
-    </w:p>
-    <w:p>
-      <w:r>
-        <w:t>Narzędzie bez którego większość programistów nie wyobraża sobie pracy. GIT jest systemem kontroli wersji, co oznacza że śledzi wszelkie nasze zmiany w kodzie źródłowym od początku naszego projektu. Pozwala nam na cofnięcie się do poprzedniej wersji kodu w przypadku gdy coś w nim zepsujemy, bardzo przydatny w przypadku pracy zespołowej gdyż pozwala nam na zobaczenie kto, kiedy i co zmienił w kodzie.</w:t>
-      </w:r>
-    </w:p>
-    <w:p/>
-    <w:p>
-      <w:pPr>
-        <w:rPr>
-          <w:rFonts w:asciiTheme="majorHAnsi" w:hAnsiTheme="majorHAnsi" w:cstheme="majorHAnsi"/>
-          <w:b/>
-        </w:rPr>
-      </w:pPr>
-      <w:r>
-        <w:rPr>
-          <w:rFonts w:asciiTheme="majorHAnsi" w:hAnsiTheme="majorHAnsi" w:cstheme="majorHAnsi"/>
-          <w:b/>
-        </w:rPr>
-        <w:t xml:space="preserve">Spis komponentów : </w:t>
+        <w:t>projektu. Pozwala nam na cofnięcie się do poprzedniej wersji kodu w przypadku gdy coś w nim zepsujemy, bardzo przydatny w przypadku pracy zespołowej gdyż pozwala nam na zobaczenie kto, kiedy i co zmienił w kodzie.</w:t>
+      </w:r>
+    </w:p>
+    <w:p>
+      <w:pPr>
+        <w:pStyle w:val="Nagwek1"/>
+      </w:pPr>
+      <w:bookmarkStart w:id="15" w:name="_Toc23773767"/>
+      <w:r>
+        <w:t>Implementacja systemu</w:t>
+      </w:r>
+      <w:bookmarkEnd w:id="15"/>
+    </w:p>
+    <w:p>
+      <w:pPr>
+        <w:pStyle w:val="Nagwek2"/>
+      </w:pPr>
+      <w:bookmarkStart w:id="16" w:name="_Toc23773768"/>
+      <w:r>
+        <w:t>Spis komponentów</w:t>
+      </w:r>
+      <w:bookmarkEnd w:id="16"/>
+      <w:r>
+        <w:t xml:space="preserve"> </w:t>
       </w:r>
     </w:p>
     <w:tbl>
@@ -1704,23 +4379,26 @@
     <w:p/>
     <w:p>
       <w:pPr>
-        <w:rPr>
-          <w:rFonts w:asciiTheme="majorHAnsi" w:hAnsiTheme="majorHAnsi" w:cstheme="majorHAnsi"/>
-          <w:b/>
-        </w:rPr>
-      </w:pPr>
-      <w:r>
-        <w:rPr>
-          <w:rFonts w:asciiTheme="majorHAnsi" w:hAnsiTheme="majorHAnsi" w:cstheme="majorHAnsi"/>
-          <w:b/>
-        </w:rPr>
-        <w:t xml:space="preserve">Opis komponentów : </w:t>
-      </w:r>
-    </w:p>
-    <w:p>
+        <w:pStyle w:val="Nagwek2"/>
+      </w:pPr>
+      <w:bookmarkStart w:id="17" w:name="_Toc23773769"/>
+      <w:r>
+        <w:t>Opis komponentów</w:t>
+      </w:r>
+      <w:bookmarkEnd w:id="17"/>
+      <w:r>
+        <w:t xml:space="preserve"> </w:t>
+      </w:r>
+    </w:p>
+    <w:p>
+      <w:pPr>
+        <w:pStyle w:val="Nagwek3"/>
+      </w:pPr>
+      <w:bookmarkStart w:id="18" w:name="_Toc23773770"/>
       <w:r>
         <w:t>Raspberry Pi 3 B+</w:t>
       </w:r>
+      <w:bookmarkEnd w:id="18"/>
     </w:p>
     <w:p>
       <w:r>
@@ -1839,9 +4517,14 @@
       </w:r>
     </w:p>
     <w:p>
+      <w:pPr>
+        <w:pStyle w:val="Nagwek3"/>
+      </w:pPr>
+      <w:bookmarkStart w:id="19" w:name="_Toc23773771"/>
       <w:r>
         <w:t>Moduł przekaźników</w:t>
       </w:r>
+      <w:bookmarkEnd w:id="19"/>
     </w:p>
     <w:p>
       <w:r>
@@ -1867,9 +4550,14 @@
       </w:r>
     </w:p>
     <w:p>
+      <w:pPr>
+        <w:pStyle w:val="Nagwek3"/>
+      </w:pPr>
+      <w:bookmarkStart w:id="20" w:name="_Toc23773772"/>
       <w:r>
         <w:t>ADC (konwerter analogowo cyfrowy)</w:t>
       </w:r>
+      <w:bookmarkEnd w:id="20"/>
     </w:p>
     <w:p>
       <w:r>
@@ -1897,29 +4585,39 @@
       </w:r>
     </w:p>
     <w:p>
-      <w:r>
+      <w:pPr>
+        <w:pStyle w:val="Nagwek3"/>
+      </w:pPr>
+      <w:bookmarkStart w:id="21" w:name="_Toc23773773"/>
+      <w:r>
+        <w:t>Fotorezystor</w:t>
+      </w:r>
+      <w:bookmarkEnd w:id="21"/>
+    </w:p>
+    <w:p>
+      <w:r>
+        <w:t xml:space="preserve">Czyli rezystor </w:t>
+      </w:r>
+      <w:r>
+        <w:t>którego rezystancja jest zależna od siły nasłonecznienia. Pozwala nam on na pomiar wartości nasłonecznienia przez zliczenie różnicy napięć przed i za elementem</w:t>
+      </w:r>
+      <w:r>
+        <w:t>, co pomoże nam określić czy roślina wymaga dodatkowego naświetlenia</w:t>
+      </w:r>
+      <w:r>
+        <w:t>.</w:t>
+      </w:r>
+    </w:p>
+    <w:p>
+      <w:bookmarkStart w:id="22" w:name="_Toc23773774"/>
+      <w:r>
+        <w:rPr>
+          <w:rStyle w:val="Nagwek3Znak"/>
+        </w:rPr>
         <w:lastRenderedPageBreak/>
-        <w:t>Fotorezystor</w:t>
-      </w:r>
-    </w:p>
-    <w:p>
-      <w:r>
-        <w:t xml:space="preserve">Czyli rezystor </w:t>
-      </w:r>
-      <w:r>
-        <w:t>którego rezystancja jest zależna od siły nasłonecznienia. Pozwala nam on na pomiar wartości nasłonecznienia przez zliczenie różnicy napięć przed i za elementem</w:t>
-      </w:r>
-      <w:r>
-        <w:t>, co pomoże nam określić czy roślina wymaga dodatkowego naświetlenia</w:t>
-      </w:r>
-      <w:r>
-        <w:t>.</w:t>
-      </w:r>
-    </w:p>
-    <w:p>
-      <w:r>
         <w:t>Czujnik wilgoci gleby</w:t>
       </w:r>
+      <w:bookmarkEnd w:id="22"/>
       <w:r>
         <w:br/>
       </w:r>
@@ -1961,21 +4659,24 @@
     </w:p>
     <w:p>
       <w:pPr>
-        <w:rPr>
-          <w:rFonts w:asciiTheme="majorHAnsi" w:hAnsiTheme="majorHAnsi" w:cstheme="majorHAnsi"/>
-          <w:b/>
-          <w:color w:val="222222"/>
+        <w:pStyle w:val="Nagwek2"/>
+        <w:rPr>
           <w:shd w:val="clear" w:color="auto" w:fill="F8F9FA"/>
         </w:rPr>
       </w:pPr>
-      <w:r>
-        <w:rPr>
-          <w:rFonts w:asciiTheme="majorHAnsi" w:hAnsiTheme="majorHAnsi" w:cstheme="majorHAnsi"/>
-          <w:b/>
-          <w:color w:val="222222"/>
+      <w:bookmarkStart w:id="23" w:name="_Toc23773775"/>
+      <w:r>
+        <w:rPr>
           <w:shd w:val="clear" w:color="auto" w:fill="F8F9FA"/>
         </w:rPr>
-        <w:t xml:space="preserve">Schemat układu : </w:t>
+        <w:t>Schemat układu</w:t>
+      </w:r>
+      <w:bookmarkEnd w:id="23"/>
+      <w:r>
+        <w:rPr>
+          <w:shd w:val="clear" w:color="auto" w:fill="F8F9FA"/>
+        </w:rPr>
+        <w:t xml:space="preserve"> </w:t>
       </w:r>
     </w:p>
     <w:p>
@@ -1994,10 +4695,10 @@
           <w:shd w:val="clear" w:color="auto" w:fill="F8F9FA"/>
         </w:rPr>
         <w:drawing>
-          <wp:inline distT="0" distB="0" distL="0" distR="0" wp14:anchorId="584A9FC7" wp14:editId="45270925">
-            <wp:extent cx="5764530" cy="5430520"/>
+          <wp:inline distT="0" distB="0" distL="0" distR="0" wp14:anchorId="4D15E1D9" wp14:editId="46E93FD0">
+            <wp:extent cx="5764530" cy="4770755"/>
             <wp:effectExtent l="0" t="0" r="7620" b="0"/>
-            <wp:docPr id="23" name="Obraz 23" descr="D:\Downloads\circuit (1).png"/>
+            <wp:docPr id="22" name="Obraz 22" descr="D:\Downloads\circuit (2).png"/>
             <wp:cNvGraphicFramePr>
               <a:graphicFrameLocks xmlns:a="http://schemas.openxmlformats.org/drawingml/2006/main" noChangeAspect="1"/>
             </wp:cNvGraphicFramePr>
@@ -2005,7 +4706,7 @@
               <a:graphicData uri="http://schemas.openxmlformats.org/drawingml/2006/picture">
                 <pic:pic xmlns:pic="http://schemas.openxmlformats.org/drawingml/2006/picture">
                   <pic:nvPicPr>
-                    <pic:cNvPr id="0" name="Picture 2" descr="D:\Downloads\circuit (1).png"/>
+                    <pic:cNvPr id="0" name="Picture 1" descr="D:\Downloads\circuit (2).png"/>
                     <pic:cNvPicPr>
                       <a:picLocks noChangeAspect="1" noChangeArrowheads="1"/>
                     </pic:cNvPicPr>
@@ -2026,7 +4727,7 @@
                   <pic:spPr bwMode="auto">
                     <a:xfrm>
                       <a:off x="0" y="0"/>
-                      <a:ext cx="5764530" cy="5430520"/>
+                      <a:ext cx="5764530" cy="4770755"/>
                     </a:xfrm>
                     <a:prstGeom prst="rect">
                       <a:avLst/>
@@ -2045,30 +4746,16 @@
     </w:p>
     <w:p>
       <w:pPr>
-        <w:pStyle w:val="Akapitzlist"/>
-        <w:numPr>
-          <w:ilvl w:val="2"/>
-          <w:numId w:val="12"/>
-        </w:numPr>
-        <w:rPr>
-          <w:rFonts w:asciiTheme="majorHAnsi" w:hAnsiTheme="majorHAnsi" w:cstheme="majorHAnsi"/>
-          <w:b/>
-        </w:rPr>
-      </w:pPr>
-      <w:r>
-        <w:rPr>
-          <w:rFonts w:asciiTheme="majorHAnsi" w:hAnsiTheme="majorHAnsi" w:cstheme="majorHAnsi"/>
-          <w:b/>
-        </w:rPr>
+        <w:pStyle w:val="Nagwek2"/>
+      </w:pPr>
+      <w:bookmarkStart w:id="24" w:name="_Toc23773776"/>
+      <w:r>
         <w:t>Konfiguracja</w:t>
       </w:r>
       <w:r>
-        <w:rPr>
-          <w:rFonts w:asciiTheme="majorHAnsi" w:hAnsiTheme="majorHAnsi" w:cstheme="majorHAnsi"/>
-          <w:b/>
-        </w:rPr>
         <w:t xml:space="preserve"> serwera</w:t>
       </w:r>
+      <w:bookmarkEnd w:id="24"/>
     </w:p>
     <w:p>
       <w:r>
@@ -2087,37 +4774,34 @@
         <w:t xml:space="preserve"> peryferiów</w:t>
       </w:r>
       <w:r>
-        <w:t xml:space="preserve">. Można co prawda napisać cały projekt bezpośrednio na mikrokomputerze ale jednak jego rozmiary świadczą też o jego wydajności co z poziomu działania systemu jest w pełni wystarczające, tak praca na nim może być nieco </w:t>
-      </w:r>
-      <w:r>
+        <w:t xml:space="preserve">. Można co prawda napisać cały projekt bezpośrednio na mikrokomputerze ale jednak jego rozmiary świadczą też o jego wydajności co z poziomu działania systemu jest w pełni wystarczające, tak praca na nim może być nieco niekomfortowa gdy jesteśmy przyzwyczajenia do prędkości i funkcjonalności (np. kilka monitorów) które oferują standardowe stacje robocze. </w:t>
+      </w:r>
+      <w:r>
+        <w:t xml:space="preserve">  </w:t>
+      </w:r>
+    </w:p>
+    <w:p>
+      <w:r>
+        <w:t>Zacznijmy od ustawienia statycznego adresu IP</w:t>
+      </w:r>
+      <w:r>
+        <w:t>. Można to zrobić na kilka sposobów, osobiście preferuje zrobić to w pliku konfiguracyjnym na Raspberry Pi ponieważ wtedy naszą konfiguracje zabieramy wszędzie tam gdzie zabierzemy nasz system, co by nie miało miejsca gdybyśmy ustawili statyczny adres IP na routerze.</w:t>
+      </w:r>
+      <w:r>
+        <w:t xml:space="preserve">  Plik znajduje się pod ścieżką :</w:t>
+      </w:r>
+    </w:p>
+    <w:p>
+      <w:pPr>
+        <w:rPr>
+          <w:rFonts w:cstheme="minorHAnsi"/>
+        </w:rPr>
+      </w:pPr>
+      <w:r>
+        <w:rPr>
+          <w:noProof/>
+        </w:rPr>
         <w:lastRenderedPageBreak/>
-        <w:t xml:space="preserve">niekomfortowa gdy jesteśmy przyzwyczajenia do prędkości i funkcjonalności (np. kilka monitorów) które oferują standardowe stacje robocze. </w:t>
-      </w:r>
-      <w:r>
-        <w:t xml:space="preserve">  </w:t>
-      </w:r>
-    </w:p>
-    <w:p>
-      <w:r>
-        <w:t>Zacznijmy od ustawienia statycznego adresu IP</w:t>
-      </w:r>
-      <w:r>
-        <w:t>. Można to zrobić na kilka sposobów, osobiście preferuje zrobić to w pliku konfiguracyjnym na Raspberry Pi ponieważ wtedy naszą konfiguracje zabieramy wszędzie tam gdzie zabierzemy nasz system, co by nie miało miejsca gdybyśmy ustawili statyczny adres IP na routerze.</w:t>
-      </w:r>
-      <w:r>
-        <w:t xml:space="preserve">  Plik znajduje się pod ścieżką :</w:t>
-      </w:r>
-    </w:p>
-    <w:p>
-      <w:pPr>
-        <w:rPr>
-          <w:rFonts w:cstheme="minorHAnsi"/>
-        </w:rPr>
-      </w:pPr>
-      <w:r>
-        <w:rPr>
-          <w:noProof/>
-        </w:rPr>
         <w:drawing>
           <wp:inline distT="0" distB="0" distL="0" distR="0" wp14:anchorId="1FF71E66" wp14:editId="1E775708">
             <wp:extent cx="5852160" cy="132068"/>
@@ -2678,23 +5362,13 @@
     <w:p/>
     <w:p>
       <w:pPr>
-        <w:pStyle w:val="Akapitzlist"/>
-        <w:numPr>
-          <w:ilvl w:val="2"/>
-          <w:numId w:val="12"/>
-        </w:numPr>
-        <w:rPr>
-          <w:rFonts w:asciiTheme="majorHAnsi" w:hAnsiTheme="majorHAnsi" w:cstheme="majorHAnsi"/>
-          <w:b/>
-        </w:rPr>
-      </w:pPr>
-      <w:r>
-        <w:rPr>
-          <w:rFonts w:asciiTheme="majorHAnsi" w:hAnsiTheme="majorHAnsi" w:cstheme="majorHAnsi"/>
-          <w:b/>
-        </w:rPr>
+        <w:pStyle w:val="Nagwek2"/>
+      </w:pPr>
+      <w:bookmarkStart w:id="25" w:name="_Toc23773777"/>
+      <w:r>
         <w:t>Połączenie z bazą danych</w:t>
       </w:r>
+      <w:bookmarkEnd w:id="25"/>
     </w:p>
     <w:p>
       <w:r>
@@ -2795,32 +5469,29 @@
     </w:p>
     <w:p>
       <w:pPr>
-        <w:ind w:left="1440"/>
-        <w:rPr>
-          <w:rFonts w:asciiTheme="majorHAnsi" w:hAnsiTheme="majorHAnsi" w:cstheme="majorHAnsi"/>
-          <w:b/>
-        </w:rPr>
-      </w:pPr>
-      <w:r>
-        <w:rPr>
-          <w:rFonts w:asciiTheme="majorHAnsi" w:hAnsiTheme="majorHAnsi" w:cstheme="majorHAnsi"/>
-          <w:b/>
-        </w:rPr>
-        <w:t>Utworzenie bazy danych :</w:t>
-      </w:r>
-    </w:p>
-    <w:p>
-      <w:pPr>
-        <w:ind w:left="1440"/>
-      </w:pPr>
-    </w:p>
-    <w:p>
-      <w:pPr>
-        <w:ind w:left="1440"/>
-      </w:pPr>
-      <w:r>
-        <w:t xml:space="preserve">Schemat : </w:t>
-      </w:r>
+        <w:pStyle w:val="Nagwek2"/>
+      </w:pPr>
+      <w:bookmarkStart w:id="26" w:name="_Toc23773778"/>
+      <w:r>
+        <w:t>Utworzenie bazy danych</w:t>
+      </w:r>
+      <w:bookmarkEnd w:id="26"/>
+      <w:r>
+        <w:t xml:space="preserve"> </w:t>
+      </w:r>
+    </w:p>
+    <w:p>
+      <w:pPr>
+        <w:pStyle w:val="Nagwek3"/>
+      </w:pPr>
+      <w:bookmarkStart w:id="27" w:name="_Toc23773779"/>
+      <w:r>
+        <w:t xml:space="preserve">Schemat </w:t>
+      </w:r>
+      <w:r>
+        <w:t>bazy danych</w:t>
+      </w:r>
+      <w:bookmarkEnd w:id="27"/>
     </w:p>
     <w:p>
       <w:r>
@@ -2938,17 +5609,15 @@
     <w:p/>
     <w:p>
       <w:pPr>
-        <w:rPr>
-          <w:rFonts w:asciiTheme="majorHAnsi" w:hAnsiTheme="majorHAnsi" w:cstheme="majorHAnsi"/>
-          <w:b/>
-        </w:rPr>
-      </w:pPr>
-      <w:r>
-        <w:rPr>
-          <w:rFonts w:asciiTheme="majorHAnsi" w:hAnsiTheme="majorHAnsi" w:cstheme="majorHAnsi"/>
-          <w:b/>
-        </w:rPr>
-        <w:t xml:space="preserve">Implementacja modeli </w:t>
+        <w:pStyle w:val="Nagwek3"/>
+      </w:pPr>
+      <w:bookmarkStart w:id="28" w:name="_Toc23773780"/>
+      <w:r>
+        <w:t>Implementacja modeli</w:t>
+      </w:r>
+      <w:bookmarkEnd w:id="28"/>
+      <w:r>
+        <w:t xml:space="preserve"> </w:t>
       </w:r>
     </w:p>
     <w:p>
@@ -3018,7 +5687,6 @@
         <w:rPr>
           <w:noProof/>
         </w:rPr>
-        <w:lastRenderedPageBreak/>
         <w:drawing>
           <wp:inline distT="0" distB="0" distL="0" distR="0" wp14:anchorId="5323928E" wp14:editId="64579D27">
             <wp:extent cx="5534108" cy="206375"/>
@@ -3067,9 +5735,11 @@
       <w:r>
         <w:t xml:space="preserve">Przez dodatkowe parametry mam namyśli </w:t>
       </w:r>
-      <w:r>
-        <w:t>auto inkrementacje</w:t>
-      </w:r>
+      <w:proofErr w:type="spellStart"/>
+      <w:r>
+        <w:t>autoinkrementacje</w:t>
+      </w:r>
+      <w:proofErr w:type="spellEnd"/>
       <w:r>
         <w:t>, inde</w:t>
       </w:r>
@@ -3082,6 +5752,7 @@
     </w:p>
     <w:p>
       <w:r>
+        <w:lastRenderedPageBreak/>
         <w:t>Zmienna __</w:t>
       </w:r>
       <w:proofErr w:type="spellStart"/>
@@ -3117,16 +5788,14 @@
     </w:p>
     <w:p>
       <w:pPr>
-        <w:rPr>
-          <w:rFonts w:asciiTheme="majorHAnsi" w:hAnsiTheme="majorHAnsi" w:cstheme="majorHAnsi"/>
-          <w:b/>
+        <w:pStyle w:val="Nagwek3"/>
+        <w:rPr>
           <w:lang w:val="en-US"/>
         </w:rPr>
       </w:pPr>
-      <w:r>
-        <w:rPr>
-          <w:rFonts w:asciiTheme="majorHAnsi" w:hAnsiTheme="majorHAnsi" w:cstheme="majorHAnsi"/>
-          <w:b/>
+      <w:bookmarkStart w:id="29" w:name="_Toc23773781"/>
+      <w:r>
+        <w:rPr>
           <w:lang w:val="en-US"/>
         </w:rPr>
         <w:t>CRUD (</w:t>
@@ -3134,8 +5803,6 @@
       <w:proofErr w:type="spellStart"/>
       <w:r>
         <w:rPr>
-          <w:rFonts w:asciiTheme="majorHAnsi" w:hAnsiTheme="majorHAnsi" w:cstheme="majorHAnsi"/>
-          <w:b/>
           <w:lang w:val="en-US"/>
         </w:rPr>
         <w:t>create,read,update,delete</w:t>
@@ -3143,8 +5810,6 @@
       <w:proofErr w:type="spellEnd"/>
       <w:r>
         <w:rPr>
-          <w:rFonts w:asciiTheme="majorHAnsi" w:hAnsiTheme="majorHAnsi" w:cstheme="majorHAnsi"/>
-          <w:b/>
           <w:lang w:val="en-US"/>
         </w:rPr>
         <w:t xml:space="preserve">) w </w:t>
@@ -3152,12 +5817,11 @@
       <w:proofErr w:type="spellStart"/>
       <w:r>
         <w:rPr>
-          <w:rFonts w:asciiTheme="majorHAnsi" w:hAnsiTheme="majorHAnsi" w:cstheme="majorHAnsi"/>
-          <w:b/>
           <w:lang w:val="en-US"/>
         </w:rPr>
         <w:t>SQLAlchemy</w:t>
       </w:r>
+      <w:bookmarkEnd w:id="29"/>
       <w:proofErr w:type="spellEnd"/>
     </w:p>
     <w:p>
@@ -3192,9 +5856,9 @@
           <w:noProof/>
         </w:rPr>
         <w:drawing>
-          <wp:inline distT="0" distB="0" distL="0" distR="0" wp14:anchorId="01D569A7" wp14:editId="19A52F79">
-            <wp:extent cx="5539190" cy="548640"/>
-            <wp:effectExtent l="0" t="0" r="4445" b="3810"/>
+          <wp:inline distT="0" distB="0" distL="0" distR="0" wp14:anchorId="01D569A7" wp14:editId="770A3B45">
+            <wp:extent cx="5619461" cy="556591"/>
+            <wp:effectExtent l="0" t="0" r="635" b="0"/>
             <wp:docPr id="2" name="Obraz 2"/>
             <wp:cNvGraphicFramePr>
               <a:graphicFrameLocks xmlns:a="http://schemas.openxmlformats.org/drawingml/2006/main" noChangeAspect="1"/>
@@ -3214,7 +5878,7 @@
                   <pic:spPr bwMode="auto">
                     <a:xfrm>
                       <a:off x="0" y="0"/>
-                      <a:ext cx="5700972" cy="564664"/>
+                      <a:ext cx="5824506" cy="576900"/>
                     </a:xfrm>
                     <a:prstGeom prst="rect">
                       <a:avLst/>
@@ -3253,9 +5917,9 @@
           <w:noProof/>
         </w:rPr>
         <w:drawing>
-          <wp:inline distT="0" distB="0" distL="0" distR="0" wp14:anchorId="6B32DA2B" wp14:editId="564A85B2">
-            <wp:extent cx="5932038" cy="294198"/>
-            <wp:effectExtent l="0" t="0" r="0" b="0"/>
+          <wp:inline distT="0" distB="0" distL="0" distR="0" wp14:anchorId="6B32DA2B" wp14:editId="7C922667">
+            <wp:extent cx="5596007" cy="326004"/>
+            <wp:effectExtent l="0" t="0" r="5080" b="0"/>
             <wp:docPr id="9" name="Obraz 9"/>
             <wp:cNvGraphicFramePr>
               <a:graphicFrameLocks xmlns:a="http://schemas.openxmlformats.org/drawingml/2006/main" noChangeAspect="1"/>
@@ -3269,13 +5933,13 @@
                   </pic:nvPicPr>
                   <pic:blipFill rotWithShape="1">
                     <a:blip r:embed="rId21"/>
-                    <a:srcRect l="19050" t="20059" r="39929" b="76325"/>
+                    <a:srcRect l="21306" t="19961" r="39929" b="76025"/>
                     <a:stretch/>
                   </pic:blipFill>
                   <pic:spPr bwMode="auto">
                     <a:xfrm>
                       <a:off x="0" y="0"/>
-                      <a:ext cx="6329421" cy="313906"/>
+                      <a:ext cx="5981350" cy="348453"/>
                     </a:xfrm>
                     <a:prstGeom prst="rect">
                       <a:avLst/>
@@ -3420,23 +6084,23 @@
     </w:p>
     <w:p>
       <w:pPr>
-        <w:pStyle w:val="Akapitzlist"/>
-        <w:numPr>
-          <w:ilvl w:val="2"/>
-          <w:numId w:val="12"/>
-        </w:numPr>
-        <w:rPr>
-          <w:rFonts w:asciiTheme="majorHAnsi" w:hAnsiTheme="majorHAnsi" w:cstheme="majorHAnsi"/>
-          <w:b/>
-        </w:rPr>
-      </w:pPr>
-      <w:r>
-        <w:rPr>
-          <w:rFonts w:asciiTheme="majorHAnsi" w:hAnsiTheme="majorHAnsi" w:cstheme="majorHAnsi"/>
-          <w:b/>
-        </w:rPr>
+        <w:pStyle w:val="Nagwek2"/>
+      </w:pPr>
+      <w:bookmarkStart w:id="30" w:name="_Toc23773782"/>
+      <w:r>
         <w:t>API</w:t>
       </w:r>
+      <w:bookmarkEnd w:id="30"/>
+    </w:p>
+    <w:p>
+      <w:pPr>
+        <w:pStyle w:val="Nagwek3"/>
+      </w:pPr>
+      <w:bookmarkStart w:id="31" w:name="_Toc23773783"/>
+      <w:r>
+        <w:t>Podstawy Web API</w:t>
+      </w:r>
+      <w:bookmarkEnd w:id="31"/>
     </w:p>
     <w:p>
       <w:r>
@@ -3568,41 +6232,41 @@
       </w:pPr>
       <w:proofErr w:type="spellStart"/>
       <w:r>
+        <w:t>Debug</w:t>
+      </w:r>
+      <w:proofErr w:type="spellEnd"/>
+      <w:r>
+        <w:t xml:space="preserve"> = True – mówi że serwer jest włączony w t</w:t>
+      </w:r>
+      <w:r>
+        <w:t>r</w:t>
+      </w:r>
+      <w:r>
+        <w:t xml:space="preserve">ybie </w:t>
+      </w:r>
+      <w:proofErr w:type="spellStart"/>
+      <w:r>
+        <w:t>Debug</w:t>
+      </w:r>
+      <w:proofErr w:type="spellEnd"/>
+      <w:r>
+        <w:t xml:space="preserve"> co znaczy że z każdym żądaniem pliki są wgrywane od początku więc każda nasza zmiana w kodzie będzie widoczna bez resetu serwera. Należy pamiętać by finalnie opcja ta była ustawiona na </w:t>
+      </w:r>
+      <w:proofErr w:type="spellStart"/>
+      <w:r>
+        <w:t>False</w:t>
+      </w:r>
+      <w:proofErr w:type="spellEnd"/>
+      <w:r>
+        <w:t xml:space="preserve"> [co to daje]</w:t>
+      </w:r>
+    </w:p>
+    <w:p>
+      <w:r>
+        <w:rPr>
+          <w:noProof/>
+        </w:rPr>
         <w:lastRenderedPageBreak/>
-        <w:t>Debug</w:t>
-      </w:r>
-      <w:proofErr w:type="spellEnd"/>
-      <w:r>
-        <w:t xml:space="preserve"> = True – mówi że serwer jest włączony w t</w:t>
-      </w:r>
-      <w:r>
-        <w:t>r</w:t>
-      </w:r>
-      <w:r>
-        <w:t xml:space="preserve">ybie </w:t>
-      </w:r>
-      <w:proofErr w:type="spellStart"/>
-      <w:r>
-        <w:t>Debug</w:t>
-      </w:r>
-      <w:proofErr w:type="spellEnd"/>
-      <w:r>
-        <w:t xml:space="preserve"> co znaczy że z każdym żądaniem pliki są wgrywane od początku więc każda nasza zmiana w kodzie będzie widoczna bez resetu serwera. Należy pamiętać by finalnie opcja ta była ustawiona na </w:t>
-      </w:r>
-      <w:proofErr w:type="spellStart"/>
-      <w:r>
-        <w:t>False</w:t>
-      </w:r>
-      <w:proofErr w:type="spellEnd"/>
-      <w:r>
-        <w:t xml:space="preserve"> [co to daje]</w:t>
-      </w:r>
-    </w:p>
-    <w:p>
-      <w:r>
-        <w:rPr>
-          <w:noProof/>
-        </w:rPr>
         <w:drawing>
           <wp:inline distT="0" distB="0" distL="0" distR="0" wp14:anchorId="0AF0F98B" wp14:editId="4AD84951">
             <wp:extent cx="5484864" cy="214686"/>
@@ -3657,13 +6321,24 @@
       </w:r>
       <w:proofErr w:type="spellEnd"/>
       <w:r>
-        <w:t xml:space="preserve"> jak w przypadku każdej </w:t>
-      </w:r>
-      <w:r>
-        <w:t xml:space="preserve">aplikacji o architekturze </w:t>
+        <w:t xml:space="preserve"> jak w przypadku każde</w:t>
+      </w:r>
+      <w:r>
+        <w:t>go</w:t>
+      </w:r>
+      <w:r>
+        <w:t xml:space="preserve"> </w:t>
       </w:r>
       <w:proofErr w:type="spellStart"/>
       <w:r>
+        <w:t>frameworka</w:t>
+      </w:r>
+      <w:proofErr w:type="spellEnd"/>
+      <w:r>
+        <w:t xml:space="preserve"> o architekturze </w:t>
+      </w:r>
+      <w:proofErr w:type="spellStart"/>
+      <w:r>
         <w:t>RESTowej</w:t>
       </w:r>
       <w:proofErr w:type="spellEnd"/>
@@ -3696,7 +6371,13 @@
       </w:r>
       <w:proofErr w:type="spellEnd"/>
       <w:r>
-        <w:t xml:space="preserve"> składa się z adresu, parametrów oraz metod</w:t>
+        <w:t xml:space="preserve"> składa się z adresu</w:t>
+      </w:r>
+      <w:r>
+        <w:t xml:space="preserve"> domeny</w:t>
+      </w:r>
+      <w:r>
+        <w:t>, parametrów oraz metod</w:t>
       </w:r>
       <w:r>
         <w:t xml:space="preserve">. </w:t>
@@ -3710,7 +6391,13 @@
       </w:r>
       <w:proofErr w:type="spellEnd"/>
       <w:r>
-        <w:t xml:space="preserve"> w zależności od użytej metody, warto pamiętać że domyślnie przeglądarka internetowa wysyła rządzenie GET</w:t>
+        <w:t xml:space="preserve"> w zależności od użytej metody, warto pamiętać że domyślnie przeglądarka internetowa wysyła </w:t>
+      </w:r>
+      <w:r>
+        <w:t>rządzenie</w:t>
+      </w:r>
+      <w:r>
+        <w:t xml:space="preserve"> GET</w:t>
       </w:r>
       <w:r>
         <w:rPr>
@@ -3785,10 +6472,24 @@
         <w:t>URL</w:t>
       </w:r>
       <w:r>
-        <w:t xml:space="preserve"> w tym przypadku „lamp” jest czytane jako podstrona a </w:t>
-      </w:r>
-      <w:r>
-        <w:t xml:space="preserve">następna rzecz po „/” będzie odczytana jako parametr. </w:t>
+        <w:t xml:space="preserve"> w tym przypadku „lamp” jest czytane jako </w:t>
+      </w:r>
+      <w:proofErr w:type="spellStart"/>
+      <w:r>
+        <w:t>endpoint</w:t>
+      </w:r>
+      <w:proofErr w:type="spellEnd"/>
+      <w:r>
+        <w:t xml:space="preserve"> a </w:t>
+      </w:r>
+      <w:r>
+        <w:t xml:space="preserve">następna rzecz po „/” będzie odczytana jako </w:t>
+      </w:r>
+      <w:r>
+        <w:t>wartość zmiennej</w:t>
+      </w:r>
+      <w:r>
+        <w:t xml:space="preserve">. </w:t>
       </w:r>
       <w:r>
         <w:t xml:space="preserve">W ten sposób przesyła się proste </w:t>
@@ -3802,28 +6503,59 @@
     </w:p>
     <w:p>
       <w:r>
-        <w:t>Po pozytywnym rozpatrzeniu żądania wysyłamy zazwyczaj kod statusu 200 (kod sukcesywnego rozpatrzenia) oraz odpowiednią stronę.</w:t>
+        <w:t>Po pozytywnym rozpatrzeniu żądania wysyłamy zazwyczaj kod statusu 200 (kod sukce</w:t>
+      </w:r>
+      <w:r>
+        <w:t>su</w:t>
+      </w:r>
+      <w:r>
+        <w:t xml:space="preserve">) oraz </w:t>
+      </w:r>
+      <w:r>
+        <w:t xml:space="preserve">odpowiedz która w architekturze REST jest zazwyczaj plikiem  JSON, choć w przypadku opisywanego systemu </w:t>
+      </w:r>
+      <w:r>
+        <w:t>w większości przypadków</w:t>
+      </w:r>
+      <w:r>
+        <w:t xml:space="preserve"> będzie to strona internetowa</w:t>
+      </w:r>
+      <w:r>
+        <w:t>.</w:t>
       </w:r>
     </w:p>
     <w:p>
       <w:r>
         <w:t>Napisałem zazwyczaj ponieważ są odstępstwa od tych reguł nawet jeśli żądanie zakończone zostaje pozytywnie.</w:t>
       </w:r>
-    </w:p>
-    <w:p>
+      <w:r>
+        <w:t xml:space="preserve"> </w:t>
+      </w:r>
       <w:r>
         <w:t>W Przypadku chęci usunięcia czegoś z bazy (metoda DELETE) standardową praktyką jest zwrócenie kodu 204 (brak zawartości)</w:t>
       </w:r>
       <w:r>
+        <w:t xml:space="preserve">, lub w przypadku przekierowania na </w:t>
+      </w:r>
+      <w:r>
+        <w:t>inną</w:t>
+      </w:r>
+      <w:r>
+        <w:t xml:space="preserve"> stronę dostaniemy kod 30</w:t>
+      </w:r>
+      <w:r>
+        <w:t>2</w:t>
+      </w:r>
+      <w:r>
         <w:t>.</w:t>
       </w:r>
-      <w:r>
-        <w:t xml:space="preserve"> </w:t>
-      </w:r>
-    </w:p>
-    <w:p>
-      <w:r>
-        <w:t xml:space="preserve">Zamiast wyświetlenia strony możemy też przekierować żądanie do innego </w:t>
+    </w:p>
+    <w:p>
+      <w:r>
+        <w:t xml:space="preserve">Przekierowanie do </w:t>
+      </w:r>
+      <w:r>
+        <w:t xml:space="preserve">innego </w:t>
       </w:r>
       <w:proofErr w:type="spellStart"/>
       <w:r>
@@ -3831,7 +6563,7 @@
       </w:r>
       <w:proofErr w:type="spellEnd"/>
       <w:r>
-        <w:t xml:space="preserve"> </w:t>
+        <w:t xml:space="preserve"> wygląda w następujący sposób :</w:t>
       </w:r>
     </w:p>
     <w:p>
@@ -3840,9 +6572,9 @@
           <w:noProof/>
         </w:rPr>
         <w:drawing>
-          <wp:inline distT="0" distB="0" distL="0" distR="0" wp14:anchorId="63E3F363" wp14:editId="1ECDA6EC">
-            <wp:extent cx="5922819" cy="294199"/>
-            <wp:effectExtent l="0" t="0" r="1905" b="0"/>
+          <wp:inline distT="0" distB="0" distL="0" distR="0" wp14:anchorId="63E3F363" wp14:editId="0AF9E4D6">
+            <wp:extent cx="5756275" cy="252095"/>
+            <wp:effectExtent l="0" t="0" r="0" b="0"/>
             <wp:docPr id="15" name="Obraz 15"/>
             <wp:cNvGraphicFramePr>
               <a:graphicFrameLocks xmlns:a="http://schemas.openxmlformats.org/drawingml/2006/main" noChangeAspect="1"/>
@@ -3856,13 +6588,13 @@
                   </pic:nvPicPr>
                   <pic:blipFill rotWithShape="1">
                     <a:blip r:embed="rId26"/>
-                    <a:srcRect l="19052" t="53792" r="52507" b="43696"/>
+                    <a:srcRect l="19052" t="53792" r="48173" b="43696"/>
                     <a:stretch/>
                   </pic:blipFill>
                   <pic:spPr bwMode="auto">
                     <a:xfrm>
                       <a:off x="0" y="0"/>
-                      <a:ext cx="6017442" cy="298899"/>
+                      <a:ext cx="6434666" cy="281805"/>
                     </a:xfrm>
                     <a:prstGeom prst="rect">
                       <a:avLst/>
@@ -3884,24 +6616,14 @@
       </w:r>
     </w:p>
     <w:p>
-      <w:r>
-        <w:t xml:space="preserve">Co zwraca kod [sprawdzić jaki/ 300 ? ] </w:t>
-      </w:r>
-    </w:p>
-    <w:p>
-      <w:pPr>
-        <w:rPr>
-          <w:rFonts w:asciiTheme="majorHAnsi" w:hAnsiTheme="majorHAnsi" w:cstheme="majorHAnsi"/>
-          <w:b/>
-        </w:rPr>
-      </w:pPr>
-      <w:r>
-        <w:rPr>
-          <w:rFonts w:asciiTheme="majorHAnsi" w:hAnsiTheme="majorHAnsi" w:cstheme="majorHAnsi"/>
-          <w:b/>
-        </w:rPr>
+      <w:pPr>
+        <w:pStyle w:val="Nagwek3"/>
+      </w:pPr>
+      <w:bookmarkStart w:id="32" w:name="_Toc23773784"/>
+      <w:r>
         <w:t>Generowanie strony</w:t>
       </w:r>
+      <w:bookmarkEnd w:id="32"/>
     </w:p>
     <w:p>
       <w:r>
@@ -3922,9 +6644,9 @@
           <w:noProof/>
         </w:rPr>
         <w:drawing>
-          <wp:inline distT="0" distB="0" distL="0" distR="0" wp14:anchorId="613CEB87" wp14:editId="4E92BB7C">
-            <wp:extent cx="11286289" cy="238539"/>
-            <wp:effectExtent l="0" t="0" r="0" b="9525"/>
+          <wp:inline distT="0" distB="0" distL="0" distR="0" wp14:anchorId="613CEB87" wp14:editId="2D80E3B1">
+            <wp:extent cx="5756745" cy="206375"/>
+            <wp:effectExtent l="0" t="0" r="0" b="3175"/>
             <wp:docPr id="17" name="Obraz 17"/>
             <wp:cNvGraphicFramePr>
               <a:graphicFrameLocks xmlns:a="http://schemas.openxmlformats.org/drawingml/2006/main" noChangeAspect="1"/>
@@ -3938,13 +6660,13 @@
                   </pic:nvPicPr>
                   <pic:blipFill rotWithShape="1">
                     <a:blip r:embed="rId26"/>
-                    <a:srcRect l="22915" t="36072" r="-3460" b="60902"/>
+                    <a:srcRect l="22916" t="36573" r="40094" b="61565"/>
                     <a:stretch/>
                   </pic:blipFill>
                   <pic:spPr bwMode="auto">
                     <a:xfrm>
                       <a:off x="0" y="0"/>
-                      <a:ext cx="16103099" cy="340344"/>
+                      <a:ext cx="16400510" cy="587946"/>
                     </a:xfrm>
                     <a:prstGeom prst="rect">
                       <a:avLst/>
@@ -3970,7 +6692,16 @@
     </w:p>
     <w:p>
       <w:r>
-        <w:t xml:space="preserve">Wracamy użytkownikowi status 200 wraz z wygenerowaną stroną. Przebieg generowania strony jest następujący : </w:t>
+        <w:t>Zw</w:t>
+      </w:r>
+      <w:r>
+        <w:t>racamy użytkownikowi status 200 wraz z wygenerowaną stroną</w:t>
+      </w:r>
+      <w:r>
+        <w:t xml:space="preserve"> w ciele odpowiedzi</w:t>
+      </w:r>
+      <w:r>
+        <w:t xml:space="preserve">. Przebieg generowania strony jest następujący : </w:t>
       </w:r>
     </w:p>
     <w:p>
@@ -3980,7 +6711,7 @@
       </w:r>
       <w:proofErr w:type="spellEnd"/>
       <w:r>
-        <w:t xml:space="preserve"> odnosi się do pliku konkretnego pliku </w:t>
+        <w:t xml:space="preserve"> odnosi się do konkretnego pliku </w:t>
       </w:r>
       <w:proofErr w:type="spellStart"/>
       <w:r>
@@ -4040,8 +6771,9 @@
       <w:r>
         <w:t>Który dołącza do strony część wspólną dla wszystkich podstron</w:t>
       </w:r>
-    </w:p>
-    <w:p>
+      <w:r>
+        <w:t xml:space="preserve">, następnie piszemy standardowy kod HTML. </w:t>
+      </w:r>
       <w:r>
         <w:t xml:space="preserve">Możemy też doładować w dowolnym miejscu komponent </w:t>
       </w:r>
@@ -4113,33 +6845,31 @@
         <w:t>/navBar.html' %}</w:t>
       </w:r>
     </w:p>
-    <w:p/>
-    <w:p/>
-    <w:p>
-      <w:pPr>
-        <w:pStyle w:val="Akapitzlist"/>
-        <w:numPr>
-          <w:ilvl w:val="2"/>
-          <w:numId w:val="12"/>
-        </w:numPr>
-        <w:rPr>
-          <w:rFonts w:asciiTheme="majorHAnsi" w:hAnsiTheme="majorHAnsi" w:cstheme="majorHAnsi"/>
-          <w:b/>
-        </w:rPr>
-      </w:pPr>
-      <w:r>
-        <w:rPr>
-          <w:rFonts w:asciiTheme="majorHAnsi" w:hAnsiTheme="majorHAnsi" w:cstheme="majorHAnsi"/>
-          <w:b/>
-        </w:rPr>
+    <w:p>
+      <w:r>
+        <w:br w:type="page"/>
+      </w:r>
+    </w:p>
+    <w:p>
+      <w:pPr>
+        <w:pStyle w:val="Nagwek2"/>
+      </w:pPr>
+      <w:bookmarkStart w:id="33" w:name="_Toc23773785"/>
+      <w:r>
+        <w:lastRenderedPageBreak/>
         <w:t>Algorytmy użycia aktorów</w:t>
       </w:r>
-    </w:p>
-    <w:p>
-      <w:r>
-        <w:lastRenderedPageBreak/>
+      <w:bookmarkEnd w:id="33"/>
+    </w:p>
+    <w:p>
+      <w:pPr>
+        <w:pStyle w:val="Nagwek3"/>
+      </w:pPr>
+      <w:bookmarkStart w:id="34" w:name="_Toc23773786"/>
+      <w:r>
         <w:t>Nawadnianie</w:t>
       </w:r>
+      <w:bookmarkEnd w:id="34"/>
     </w:p>
     <w:p>
       <w:pPr>
@@ -4195,8 +6925,16 @@
       </w:r>
     </w:p>
     <w:p>
-      <w:r>
-        <w:t xml:space="preserve">Oświetlenie </w:t>
+      <w:pPr>
+        <w:pStyle w:val="Nagwek3"/>
+      </w:pPr>
+      <w:bookmarkStart w:id="35" w:name="_Toc23773787"/>
+      <w:r>
+        <w:t>Oświetlenie</w:t>
+      </w:r>
+      <w:bookmarkEnd w:id="35"/>
+      <w:r>
+        <w:t xml:space="preserve"> </w:t>
       </w:r>
     </w:p>
     <w:p>
@@ -4254,15 +6992,13 @@
     </w:p>
     <w:p>
       <w:pPr>
-        <w:pStyle w:val="Akapitzlist"/>
-        <w:numPr>
-          <w:ilvl w:val="2"/>
-          <w:numId w:val="12"/>
-        </w:numPr>
-      </w:pPr>
+        <w:pStyle w:val="Nagwek2"/>
+      </w:pPr>
+      <w:bookmarkStart w:id="36" w:name="_Toc23773788"/>
       <w:r>
         <w:t>Wykonywanie funkcji w zaplonowanym czasie</w:t>
       </w:r>
+      <w:bookmarkEnd w:id="36"/>
     </w:p>
     <w:p>
       <w:r>
@@ -4303,7 +7039,13 @@
       </w:r>
       <w:proofErr w:type="spellEnd"/>
       <w:r>
-        <w:t xml:space="preserve"> wszelkie funkcje, bądź inne wykonywalne obiekty (</w:t>
+        <w:t xml:space="preserve"> wszelkie funkcje, bądź inne </w:t>
+      </w:r>
+      <w:r>
+        <w:t>wywoływalne</w:t>
+      </w:r>
+      <w:r>
+        <w:t xml:space="preserve"> obiekty (</w:t>
       </w:r>
       <w:proofErr w:type="spellStart"/>
       <w:r>
@@ -4313,90 +7055,81 @@
       <w:r>
         <w:t xml:space="preserve">) by </w:t>
       </w:r>
+      <w:r>
+        <w:t>wykonywały</w:t>
+      </w:r>
+      <w:r>
+        <w:t xml:space="preserve"> się w wybranych prze</w:t>
+      </w:r>
+      <w:r>
+        <w:t>z</w:t>
+      </w:r>
+      <w:r>
+        <w:t xml:space="preserve"> nas okresach czasu. </w:t>
+      </w:r>
+    </w:p>
+    <w:p>
+      <w:r>
+        <w:t xml:space="preserve">[napisać coś o </w:t>
+      </w:r>
       <w:proofErr w:type="spellStart"/>
       <w:r>
-        <w:t>wkonywały</w:t>
+        <w:t>builder</w:t>
       </w:r>
       <w:proofErr w:type="spellEnd"/>
       <w:r>
-        <w:t xml:space="preserve"> się w wybranych prze </w:t>
+        <w:t xml:space="preserve"> </w:t>
       </w:r>
       <w:proofErr w:type="spellStart"/>
       <w:r>
-        <w:t>znas</w:t>
+        <w:t>pattern</w:t>
       </w:r>
       <w:proofErr w:type="spellEnd"/>
       <w:r>
-        <w:t xml:space="preserve"> okresach czasu. </w:t>
-      </w:r>
-    </w:p>
-    <w:p>
-      <w:r>
-        <w:t xml:space="preserve">[napisać coś o </w:t>
+        <w:t xml:space="preserve"> / </w:t>
       </w:r>
       <w:proofErr w:type="spellStart"/>
       <w:r>
-        <w:t>builder</w:t>
+        <w:t>callable</w:t>
       </w:r>
       <w:proofErr w:type="spellEnd"/>
       <w:r>
-        <w:t xml:space="preserve"> </w:t>
+        <w:t xml:space="preserve"> / </w:t>
       </w:r>
       <w:proofErr w:type="spellStart"/>
       <w:r>
-        <w:t>pattern</w:t>
+        <w:t>problemi</w:t>
       </w:r>
       <w:proofErr w:type="spellEnd"/>
       <w:r>
-        <w:t xml:space="preserve"> / </w:t>
+        <w:t xml:space="preserve"> z tym że </w:t>
       </w:r>
       <w:proofErr w:type="spellStart"/>
       <w:r>
-        <w:t>callable</w:t>
+        <w:t>shuduler</w:t>
       </w:r>
       <w:proofErr w:type="spellEnd"/>
       <w:r>
-        <w:t xml:space="preserve"> / </w:t>
+        <w:t xml:space="preserve"> blokuje proces więc trzeba było odpalić wątek w </w:t>
       </w:r>
       <w:proofErr w:type="spellStart"/>
       <w:r>
-        <w:t>problemi</w:t>
+        <w:t>jezyku</w:t>
       </w:r>
       <w:proofErr w:type="spellEnd"/>
       <w:r>
-        <w:t xml:space="preserve"> z tym że </w:t>
-      </w:r>
-      <w:proofErr w:type="spellStart"/>
-      <w:r>
-        <w:t>shuduler</w:t>
-      </w:r>
-      <w:proofErr w:type="spellEnd"/>
-      <w:r>
-        <w:t xml:space="preserve"> blokuje proces więc trzeba było odpalić wątek w </w:t>
-      </w:r>
-      <w:proofErr w:type="spellStart"/>
-      <w:r>
-        <w:t>jezyku</w:t>
-      </w:r>
-      <w:proofErr w:type="spellEnd"/>
-      <w:r>
         <w:t xml:space="preserve"> skryptowym] </w:t>
       </w:r>
     </w:p>
     <w:p>
       <w:pPr>
-        <w:rPr>
-          <w:rFonts w:asciiTheme="majorHAnsi" w:hAnsiTheme="majorHAnsi" w:cstheme="majorHAnsi"/>
-          <w:b/>
-        </w:rPr>
-      </w:pPr>
-      <w:r>
-        <w:rPr>
-          <w:rFonts w:asciiTheme="majorHAnsi" w:hAnsiTheme="majorHAnsi" w:cstheme="majorHAnsi"/>
-          <w:b/>
-        </w:rPr>
+        <w:pStyle w:val="Nagwek2"/>
+      </w:pPr>
+      <w:bookmarkStart w:id="37" w:name="_Toc23773789"/>
+      <w:r>
         <w:t>Testy API</w:t>
       </w:r>
+      <w:bookmarkEnd w:id="37"/>
     </w:p>
     <w:p>
       <w:pPr>
@@ -4589,8 +7322,6 @@
         </w:rPr>
         <w:t>zmianie</w:t>
       </w:r>
-      <w:bookmarkStart w:id="0" w:name="_GoBack"/>
-      <w:bookmarkEnd w:id="0"/>
       <w:r>
         <w:rPr>
           <w:rFonts w:cstheme="minorHAnsi"/>
@@ -4613,7 +7344,19 @@
         <w:rPr>
           <w:rFonts w:cstheme="minorHAnsi"/>
         </w:rPr>
-        <w:t xml:space="preserve">jest to swoje rodzaju dokumentacja jako że poza samym spisem </w:t>
+        <w:t>jest to swoje</w:t>
+      </w:r>
+      <w:r>
+        <w:rPr>
+          <w:rFonts w:cstheme="minorHAnsi"/>
+        </w:rPr>
+        <w:t>go</w:t>
+      </w:r>
+      <w:r>
+        <w:rPr>
+          <w:rFonts w:cstheme="minorHAnsi"/>
+        </w:rPr>
+        <w:t xml:space="preserve"> rodzaju dokumentacja jako że poza samym spisem </w:t>
       </w:r>
       <w:proofErr w:type="spellStart"/>
       <w:r>
@@ -4639,21 +7382,86 @@
     <w:p>
       <w:pPr>
         <w:rPr>
-          <w:rFonts w:asciiTheme="majorHAnsi" w:hAnsiTheme="majorHAnsi" w:cstheme="majorHAnsi"/>
-          <w:b/>
-        </w:rPr>
-      </w:pPr>
-      <w:r>
-        <w:rPr>
-          <w:rFonts w:asciiTheme="majorHAnsi" w:hAnsiTheme="majorHAnsi" w:cstheme="majorHAnsi"/>
-          <w:b/>
-        </w:rPr>
-        <w:t xml:space="preserve">Plany na rozwój </w:t>
-      </w:r>
-    </w:p>
-    <w:p>
-      <w:r>
+          <w:rFonts w:cstheme="minorHAnsi"/>
+        </w:rPr>
+      </w:pPr>
+      <w:r>
+        <w:rPr>
+          <w:rFonts w:cstheme="minorHAnsi"/>
+        </w:rPr>
+        <w:t>W testach możemy sprawdzić :</w:t>
+      </w:r>
+    </w:p>
+    <w:p>
+      <w:pPr>
+        <w:pStyle w:val="Akapitzlist"/>
+        <w:numPr>
+          <w:ilvl w:val="0"/>
+          <w:numId w:val="20"/>
+        </w:numPr>
+        <w:rPr>
+          <w:rFonts w:cstheme="minorHAnsi"/>
+        </w:rPr>
+      </w:pPr>
+      <w:r>
+        <w:rPr>
+          <w:rFonts w:cstheme="minorHAnsi"/>
+        </w:rPr>
         <w:lastRenderedPageBreak/>
+        <w:t xml:space="preserve">kod odpowiedzi </w:t>
+      </w:r>
+    </w:p>
+    <w:p>
+      <w:pPr>
+        <w:pStyle w:val="Akapitzlist"/>
+        <w:numPr>
+          <w:ilvl w:val="0"/>
+          <w:numId w:val="20"/>
+        </w:numPr>
+        <w:rPr>
+          <w:rFonts w:cstheme="minorHAnsi"/>
+        </w:rPr>
+      </w:pPr>
+      <w:r>
+        <w:rPr>
+          <w:rFonts w:cstheme="minorHAnsi"/>
+        </w:rPr>
+        <w:t xml:space="preserve">wartości w nagłówku </w:t>
+      </w:r>
+    </w:p>
+    <w:p>
+      <w:pPr>
+        <w:pStyle w:val="Akapitzlist"/>
+        <w:numPr>
+          <w:ilvl w:val="0"/>
+          <w:numId w:val="20"/>
+        </w:numPr>
+        <w:rPr>
+          <w:rFonts w:cstheme="minorHAnsi"/>
+        </w:rPr>
+      </w:pPr>
+      <w:r>
+        <w:rPr>
+          <w:rFonts w:cstheme="minorHAnsi"/>
+        </w:rPr>
+        <w:t>wartości w ciele</w:t>
+      </w:r>
+    </w:p>
+    <w:p>
+      <w:pPr>
+        <w:pStyle w:val="Nagwek2"/>
+      </w:pPr>
+      <w:bookmarkStart w:id="38" w:name="_Toc23773790"/>
+      <w:r>
+        <w:t>Plany na rozwój</w:t>
+      </w:r>
+      <w:bookmarkEnd w:id="38"/>
+      <w:r>
+        <w:t xml:space="preserve"> </w:t>
+      </w:r>
+    </w:p>
+    <w:p>
+      <w:r>
         <w:t xml:space="preserve">Aktualnie kod nadzorujący jest integralną częścią serwera. W przyszłości zamierzam sprawić by program nadzorujący był niezależną częścią umieszczoną na platformie </w:t>
       </w:r>
       <w:proofErr w:type="spellStart"/>
@@ -4685,28 +7493,20 @@
         <w:t>a</w:t>
       </w:r>
       <w:r>
-        <w:t xml:space="preserve">, mieszanka powietrza. Ale wymaga to hermetycznego środowiska </w:t>
-      </w:r>
-      <w:r>
-        <w:t xml:space="preserve">(co generuje koszty) </w:t>
-      </w:r>
-      <w:r>
-        <w:t>oraz więcej wiedzy o danej roślinie.</w:t>
-      </w:r>
-    </w:p>
-    <w:p>
-      <w:pPr>
-        <w:rPr>
-          <w:rFonts w:asciiTheme="majorHAnsi" w:hAnsiTheme="majorHAnsi" w:cstheme="majorHAnsi"/>
-          <w:b/>
-        </w:rPr>
-      </w:pPr>
-      <w:r>
-        <w:rPr>
-          <w:rFonts w:asciiTheme="majorHAnsi" w:hAnsiTheme="majorHAnsi" w:cstheme="majorHAnsi"/>
-          <w:b/>
-        </w:rPr>
-        <w:t xml:space="preserve">Publikacje </w:t>
+        <w:t>, mieszanka powietrza. Ale wymaga to hermetycznego środowiska oraz więcej wiedzy o danej roślinie.</w:t>
+      </w:r>
+    </w:p>
+    <w:p>
+      <w:pPr>
+        <w:pStyle w:val="Nagwek1"/>
+      </w:pPr>
+      <w:bookmarkStart w:id="39" w:name="_Toc23773791"/>
+      <w:r>
+        <w:t>Publikacje</w:t>
+      </w:r>
+      <w:bookmarkEnd w:id="39"/>
+      <w:r>
+        <w:t xml:space="preserve"> </w:t>
       </w:r>
     </w:p>
     <w:p>
@@ -6839,6 +9639,119 @@
     </w:lvl>
   </w:abstractNum>
   <w:abstractNum w:abstractNumId="18" w15:restartNumberingAfterBreak="0">
+    <w:nsid w:val="6F556172"/>
+    <w:multiLevelType w:val="hybridMultilevel"/>
+    <w:tmpl w:val="1DC4276E"/>
+    <w:lvl w:ilvl="0" w:tplc="04150001">
+      <w:start w:val="1"/>
+      <w:numFmt w:val="bullet"/>
+      <w:lvlText w:val=""/>
+      <w:lvlJc w:val="left"/>
+      <w:pPr>
+        <w:ind w:left="720" w:hanging="360"/>
+      </w:pPr>
+      <w:rPr>
+        <w:rFonts w:ascii="Symbol" w:hAnsi="Symbol" w:hint="default"/>
+      </w:rPr>
+    </w:lvl>
+    <w:lvl w:ilvl="1" w:tplc="04150003" w:tentative="1">
+      <w:start w:val="1"/>
+      <w:numFmt w:val="bullet"/>
+      <w:lvlText w:val="o"/>
+      <w:lvlJc w:val="left"/>
+      <w:pPr>
+        <w:ind w:left="1440" w:hanging="360"/>
+      </w:pPr>
+      <w:rPr>
+        <w:rFonts w:ascii="Courier New" w:hAnsi="Courier New" w:cs="Courier New" w:hint="default"/>
+      </w:rPr>
+    </w:lvl>
+    <w:lvl w:ilvl="2" w:tplc="04150005" w:tentative="1">
+      <w:start w:val="1"/>
+      <w:numFmt w:val="bullet"/>
+      <w:lvlText w:val=""/>
+      <w:lvlJc w:val="left"/>
+      <w:pPr>
+        <w:ind w:left="2160" w:hanging="360"/>
+      </w:pPr>
+      <w:rPr>
+        <w:rFonts w:ascii="Wingdings" w:hAnsi="Wingdings" w:hint="default"/>
+      </w:rPr>
+    </w:lvl>
+    <w:lvl w:ilvl="3" w:tplc="04150001" w:tentative="1">
+      <w:start w:val="1"/>
+      <w:numFmt w:val="bullet"/>
+      <w:lvlText w:val=""/>
+      <w:lvlJc w:val="left"/>
+      <w:pPr>
+        <w:ind w:left="2880" w:hanging="360"/>
+      </w:pPr>
+      <w:rPr>
+        <w:rFonts w:ascii="Symbol" w:hAnsi="Symbol" w:hint="default"/>
+      </w:rPr>
+    </w:lvl>
+    <w:lvl w:ilvl="4" w:tplc="04150003" w:tentative="1">
+      <w:start w:val="1"/>
+      <w:numFmt w:val="bullet"/>
+      <w:lvlText w:val="o"/>
+      <w:lvlJc w:val="left"/>
+      <w:pPr>
+        <w:ind w:left="3600" w:hanging="360"/>
+      </w:pPr>
+      <w:rPr>
+        <w:rFonts w:ascii="Courier New" w:hAnsi="Courier New" w:cs="Courier New" w:hint="default"/>
+      </w:rPr>
+    </w:lvl>
+    <w:lvl w:ilvl="5" w:tplc="04150005" w:tentative="1">
+      <w:start w:val="1"/>
+      <w:numFmt w:val="bullet"/>
+      <w:lvlText w:val=""/>
+      <w:lvlJc w:val="left"/>
+      <w:pPr>
+        <w:ind w:left="4320" w:hanging="360"/>
+      </w:pPr>
+      <w:rPr>
+        <w:rFonts w:ascii="Wingdings" w:hAnsi="Wingdings" w:hint="default"/>
+      </w:rPr>
+    </w:lvl>
+    <w:lvl w:ilvl="6" w:tplc="04150001" w:tentative="1">
+      <w:start w:val="1"/>
+      <w:numFmt w:val="bullet"/>
+      <w:lvlText w:val=""/>
+      <w:lvlJc w:val="left"/>
+      <w:pPr>
+        <w:ind w:left="5040" w:hanging="360"/>
+      </w:pPr>
+      <w:rPr>
+        <w:rFonts w:ascii="Symbol" w:hAnsi="Symbol" w:hint="default"/>
+      </w:rPr>
+    </w:lvl>
+    <w:lvl w:ilvl="7" w:tplc="04150003" w:tentative="1">
+      <w:start w:val="1"/>
+      <w:numFmt w:val="bullet"/>
+      <w:lvlText w:val="o"/>
+      <w:lvlJc w:val="left"/>
+      <w:pPr>
+        <w:ind w:left="5760" w:hanging="360"/>
+      </w:pPr>
+      <w:rPr>
+        <w:rFonts w:ascii="Courier New" w:hAnsi="Courier New" w:cs="Courier New" w:hint="default"/>
+      </w:rPr>
+    </w:lvl>
+    <w:lvl w:ilvl="8" w:tplc="04150005" w:tentative="1">
+      <w:start w:val="1"/>
+      <w:numFmt w:val="bullet"/>
+      <w:lvlText w:val=""/>
+      <w:lvlJc w:val="left"/>
+      <w:pPr>
+        <w:ind w:left="6480" w:hanging="360"/>
+      </w:pPr>
+      <w:rPr>
+        <w:rFonts w:ascii="Wingdings" w:hAnsi="Wingdings" w:hint="default"/>
+      </w:rPr>
+    </w:lvl>
+  </w:abstractNum>
+  <w:abstractNum w:abstractNumId="19" w15:restartNumberingAfterBreak="0">
     <w:nsid w:val="6F8D379E"/>
     <w:multiLevelType w:val="hybridMultilevel"/>
     <w:tmpl w:val="40AEE6B2"/>
@@ -6931,7 +9844,7 @@
     <w:abstractNumId w:val="6"/>
   </w:num>
   <w:num w:numId="2">
-    <w:abstractNumId w:val="18"/>
+    <w:abstractNumId w:val="19"/>
   </w:num>
   <w:num w:numId="3">
     <w:abstractNumId w:val="12"/>
@@ -6983,6 +9896,9 @@
   </w:num>
   <w:num w:numId="19">
     <w:abstractNumId w:val="10"/>
+  </w:num>
+  <w:num w:numId="20">
+    <w:abstractNumId w:val="18"/>
   </w:num>
 </w:numbering>
 </file>
@@ -7406,6 +10322,50 @@
       <w:szCs w:val="32"/>
     </w:rPr>
   </w:style>
+  <w:style w:type="paragraph" w:styleId="Nagwek2">
+    <w:name w:val="heading 2"/>
+    <w:basedOn w:val="Normalny"/>
+    <w:next w:val="Normalny"/>
+    <w:link w:val="Nagwek2Znak"/>
+    <w:uiPriority w:val="9"/>
+    <w:unhideWhenUsed/>
+    <w:qFormat/>
+    <w:rsid w:val="004731C7"/>
+    <w:pPr>
+      <w:keepNext/>
+      <w:keepLines/>
+      <w:spacing w:before="40" w:after="0"/>
+      <w:outlineLvl w:val="1"/>
+    </w:pPr>
+    <w:rPr>
+      <w:rFonts w:asciiTheme="majorHAnsi" w:eastAsiaTheme="majorEastAsia" w:hAnsiTheme="majorHAnsi" w:cstheme="majorBidi"/>
+      <w:color w:val="2F5496" w:themeColor="accent1" w:themeShade="BF"/>
+      <w:sz w:val="26"/>
+      <w:szCs w:val="26"/>
+    </w:rPr>
+  </w:style>
+  <w:style w:type="paragraph" w:styleId="Nagwek3">
+    <w:name w:val="heading 3"/>
+    <w:basedOn w:val="Normalny"/>
+    <w:next w:val="Normalny"/>
+    <w:link w:val="Nagwek3Znak"/>
+    <w:uiPriority w:val="9"/>
+    <w:unhideWhenUsed/>
+    <w:qFormat/>
+    <w:rsid w:val="00E41ECD"/>
+    <w:pPr>
+      <w:keepNext/>
+      <w:keepLines/>
+      <w:spacing w:before="40" w:after="0"/>
+      <w:outlineLvl w:val="2"/>
+    </w:pPr>
+    <w:rPr>
+      <w:rFonts w:asciiTheme="majorHAnsi" w:eastAsiaTheme="majorEastAsia" w:hAnsiTheme="majorHAnsi" w:cstheme="majorBidi"/>
+      <w:color w:val="1F3763" w:themeColor="accent1" w:themeShade="7F"/>
+      <w:sz w:val="24"/>
+      <w:szCs w:val="24"/>
+    </w:rPr>
+  </w:style>
   <w:style w:type="character" w:default="1" w:styleId="Domylnaczcionkaakapitu">
     <w:name w:val="Default Paragraph Font"/>
     <w:uiPriority w:val="1"/>
@@ -7629,7 +10589,6 @@
     <w:name w:val="Hyperlink"/>
     <w:basedOn w:val="Domylnaczcionkaakapitu"/>
     <w:uiPriority w:val="99"/>
-    <w:semiHidden/>
     <w:unhideWhenUsed/>
     <w:rsid w:val="00EC2C4B"/>
     <w:rPr>
@@ -7678,6 +10637,78 @@
       <w:rFonts w:ascii="Courier New" w:eastAsia="Times New Roman" w:hAnsi="Courier New" w:cs="Courier New"/>
       <w:sz w:val="20"/>
       <w:szCs w:val="20"/>
+    </w:rPr>
+  </w:style>
+  <w:style w:type="character" w:customStyle="1" w:styleId="Nagwek2Znak">
+    <w:name w:val="Nagłówek 2 Znak"/>
+    <w:basedOn w:val="Domylnaczcionkaakapitu"/>
+    <w:link w:val="Nagwek2"/>
+    <w:uiPriority w:val="9"/>
+    <w:rsid w:val="004731C7"/>
+    <w:rPr>
+      <w:rFonts w:asciiTheme="majorHAnsi" w:eastAsiaTheme="majorEastAsia" w:hAnsiTheme="majorHAnsi" w:cstheme="majorBidi"/>
+      <w:color w:val="2F5496" w:themeColor="accent1" w:themeShade="BF"/>
+      <w:sz w:val="26"/>
+      <w:szCs w:val="26"/>
+    </w:rPr>
+  </w:style>
+  <w:style w:type="paragraph" w:styleId="Spistreci2">
+    <w:name w:val="toc 2"/>
+    <w:basedOn w:val="Normalny"/>
+    <w:next w:val="Normalny"/>
+    <w:autoRedefine/>
+    <w:uiPriority w:val="39"/>
+    <w:unhideWhenUsed/>
+    <w:rsid w:val="004731C7"/>
+    <w:pPr>
+      <w:spacing w:after="100"/>
+      <w:ind w:left="220"/>
+    </w:pPr>
+  </w:style>
+  <w:style w:type="paragraph" w:styleId="Spistreci1">
+    <w:name w:val="toc 1"/>
+    <w:basedOn w:val="Normalny"/>
+    <w:next w:val="Normalny"/>
+    <w:autoRedefine/>
+    <w:uiPriority w:val="39"/>
+    <w:unhideWhenUsed/>
+    <w:rsid w:val="006174A0"/>
+    <w:pPr>
+      <w:spacing w:after="100"/>
+    </w:pPr>
+    <w:rPr>
+      <w:rFonts w:eastAsiaTheme="minorEastAsia" w:cs="Times New Roman"/>
+      <w:lang w:eastAsia="pl-PL"/>
+    </w:rPr>
+  </w:style>
+  <w:style w:type="paragraph" w:styleId="Spistreci3">
+    <w:name w:val="toc 3"/>
+    <w:basedOn w:val="Normalny"/>
+    <w:next w:val="Normalny"/>
+    <w:autoRedefine/>
+    <w:uiPriority w:val="39"/>
+    <w:unhideWhenUsed/>
+    <w:rsid w:val="006174A0"/>
+    <w:pPr>
+      <w:spacing w:after="100"/>
+      <w:ind w:left="440"/>
+    </w:pPr>
+    <w:rPr>
+      <w:rFonts w:eastAsiaTheme="minorEastAsia" w:cs="Times New Roman"/>
+      <w:lang w:eastAsia="pl-PL"/>
+    </w:rPr>
+  </w:style>
+  <w:style w:type="character" w:customStyle="1" w:styleId="Nagwek3Znak">
+    <w:name w:val="Nagłówek 3 Znak"/>
+    <w:basedOn w:val="Domylnaczcionkaakapitu"/>
+    <w:link w:val="Nagwek3"/>
+    <w:uiPriority w:val="9"/>
+    <w:rsid w:val="00E41ECD"/>
+    <w:rPr>
+      <w:rFonts w:asciiTheme="majorHAnsi" w:eastAsiaTheme="majorEastAsia" w:hAnsiTheme="majorHAnsi" w:cstheme="majorBidi"/>
+      <w:color w:val="1F3763" w:themeColor="accent1" w:themeShade="7F"/>
+      <w:sz w:val="24"/>
+      <w:szCs w:val="24"/>
     </w:rPr>
   </w:style>
 </w:styles>
@@ -7983,7 +11014,7 @@
 </file>
 
 <file path=customXml/itemProps1.xml><?xml version="1.0" encoding="utf-8"?>
-<ds:datastoreItem xmlns:ds="http://schemas.openxmlformats.org/officeDocument/2006/customXml" ds:itemID="{41A8820D-A0E9-4510-BC7C-456F26ACB8E2}">
+<ds:datastoreItem xmlns:ds="http://schemas.openxmlformats.org/officeDocument/2006/customXml" ds:itemID="{E0C21FD8-1BDC-433D-AE12-744A5FB2DE74}">
   <ds:schemaRefs>
     <ds:schemaRef ds:uri="http://schemas.openxmlformats.org/officeDocument/2006/bibliography"/>
   </ds:schemaRefs>

</xml_diff>